<commit_message>
Modificación edt y finalización primera versión diccionario
</commit_message>
<xml_diff>
--- a/docs/words/EDT_v1.0.docx
+++ b/docs/words/EDT_v1.0.docx
@@ -475,7 +475,7 @@
           <w:lang w:val="es-PA" w:eastAsia="es-PA"/>
         </w:rPr>
         <w:drawing>
-          <wp:inline distT="0" distB="0" distL="0" distR="0" wp14:anchorId="595CEC51" wp14:editId="0755301E">
+          <wp:inline distT="0" distB="0" distL="0" distR="0" wp14:anchorId="595CEC51" wp14:editId="35B7591E">
             <wp:extent cx="9164782" cy="4953000"/>
             <wp:effectExtent l="0" t="38100" r="0" b="0"/>
             <wp:docPr id="1" name="Diagrama 1"/>
@@ -2235,42 +2235,6 @@
         </a:p>
       </dgm:t>
     </dgm:pt>
-    <dgm:pt modelId="{5F167275-77E9-40D9-BB95-75421A83A2E4}">
-      <dgm:prSet phldrT="[Texto]"/>
-      <dgm:spPr/>
-      <dgm:t>
-        <a:bodyPr/>
-        <a:lstStyle/>
-        <a:p>
-          <a:r>
-            <a:rPr lang="es-PA"/>
-            <a:t>Paquete de Trabajo C1.2</a:t>
-          </a:r>
-        </a:p>
-      </dgm:t>
-    </dgm:pt>
-    <dgm:pt modelId="{D1404DF0-A925-43EE-A6A6-7B4835D4531B}" type="parTrans" cxnId="{68ECAE51-7532-47D3-91C4-767BCBC22474}">
-      <dgm:prSet/>
-      <dgm:spPr/>
-      <dgm:t>
-        <a:bodyPr/>
-        <a:lstStyle/>
-        <a:p>
-          <a:endParaRPr lang="es-ES"/>
-        </a:p>
-      </dgm:t>
-    </dgm:pt>
-    <dgm:pt modelId="{63B6AF69-C6D6-4521-A741-DE358F2CC68B}" type="sibTrans" cxnId="{68ECAE51-7532-47D3-91C4-767BCBC22474}">
-      <dgm:prSet/>
-      <dgm:spPr/>
-      <dgm:t>
-        <a:bodyPr/>
-        <a:lstStyle/>
-        <a:p>
-          <a:endParaRPr lang="es-ES"/>
-        </a:p>
-      </dgm:t>
-    </dgm:pt>
     <dgm:pt modelId="{793E9D40-7433-4FAF-93E9-B66084F45BF4}">
       <dgm:prSet phldrT="[Texto]"/>
       <dgm:spPr/>
@@ -2981,42 +2945,6 @@
       </dgm:t>
     </dgm:pt>
     <dgm:pt modelId="{285C335E-5F54-41D6-AE04-1083823E70B5}" type="sibTrans" cxnId="{34EE58F2-F72B-4174-A97C-85DDA1B7B245}">
-      <dgm:prSet/>
-      <dgm:spPr/>
-      <dgm:t>
-        <a:bodyPr/>
-        <a:lstStyle/>
-        <a:p>
-          <a:endParaRPr lang="es-ES"/>
-        </a:p>
-      </dgm:t>
-    </dgm:pt>
-    <dgm:pt modelId="{7174057E-7985-45A8-816E-10E0238C937B}">
-      <dgm:prSet phldrT="[Texto]"/>
-      <dgm:spPr/>
-      <dgm:t>
-        <a:bodyPr/>
-        <a:lstStyle/>
-        <a:p>
-          <a:r>
-            <a:rPr lang="es-PA"/>
-            <a:t>Paquete de Trabajo C2.2</a:t>
-          </a:r>
-        </a:p>
-      </dgm:t>
-    </dgm:pt>
-    <dgm:pt modelId="{97F5FA7D-7B96-486E-9704-A4286F2DA30F}" type="parTrans" cxnId="{D74DFD05-3333-47B0-A145-E33B8E18A323}">
-      <dgm:prSet/>
-      <dgm:spPr/>
-      <dgm:t>
-        <a:bodyPr/>
-        <a:lstStyle/>
-        <a:p>
-          <a:endParaRPr lang="es-ES"/>
-        </a:p>
-      </dgm:t>
-    </dgm:pt>
-    <dgm:pt modelId="{D13C2BB3-D7E9-4E2E-8CEF-9DA88DB3F5D2}" type="sibTrans" cxnId="{D74DFD05-3333-47B0-A145-E33B8E18A323}">
       <dgm:prSet/>
       <dgm:spPr/>
       <dgm:t>
@@ -3421,7 +3349,7 @@
       <dgm:spPr/>
     </dgm:pt>
     <dgm:pt modelId="{59AA4AD5-1665-4B11-BCF9-6EE4BAE46215}" type="pres">
-      <dgm:prSet presAssocID="{6BEF3F2C-99D5-43D4-B570-4F9A59A929CF}" presName="Name37" presStyleLbl="parChTrans1D4" presStyleIdx="0" presStyleCnt="13"/>
+      <dgm:prSet presAssocID="{6BEF3F2C-99D5-43D4-B570-4F9A59A929CF}" presName="Name37" presStyleLbl="parChTrans1D4" presStyleIdx="0" presStyleCnt="11"/>
       <dgm:spPr/>
     </dgm:pt>
     <dgm:pt modelId="{82685E91-9269-473E-8367-3737C5B6A198}" type="pres">
@@ -3437,7 +3365,7 @@
       <dgm:spPr/>
     </dgm:pt>
     <dgm:pt modelId="{CC659575-23F2-4835-8BB8-1FBD972EA23A}" type="pres">
-      <dgm:prSet presAssocID="{04F2E83C-61C3-433F-8FA5-0B12F1A6F1EC}" presName="rootText" presStyleLbl="node4" presStyleIdx="0" presStyleCnt="13">
+      <dgm:prSet presAssocID="{04F2E83C-61C3-433F-8FA5-0B12F1A6F1EC}" presName="rootText" presStyleLbl="node4" presStyleIdx="0" presStyleCnt="11">
         <dgm:presLayoutVars>
           <dgm:chPref val="3"/>
         </dgm:presLayoutVars>
@@ -3445,7 +3373,7 @@
       <dgm:spPr/>
     </dgm:pt>
     <dgm:pt modelId="{20D02DB2-C97C-428B-8705-8416330FB162}" type="pres">
-      <dgm:prSet presAssocID="{04F2E83C-61C3-433F-8FA5-0B12F1A6F1EC}" presName="rootConnector" presStyleLbl="node4" presStyleIdx="0" presStyleCnt="13"/>
+      <dgm:prSet presAssocID="{04F2E83C-61C3-433F-8FA5-0B12F1A6F1EC}" presName="rootConnector" presStyleLbl="node4" presStyleIdx="0" presStyleCnt="11"/>
       <dgm:spPr/>
     </dgm:pt>
     <dgm:pt modelId="{C30F236E-729C-435A-A814-F405B95F78BA}" type="pres">
@@ -3457,7 +3385,7 @@
       <dgm:spPr/>
     </dgm:pt>
     <dgm:pt modelId="{94BF8484-493C-40B6-8DB7-5B252CEFA158}" type="pres">
-      <dgm:prSet presAssocID="{74361FDA-B12B-4EC2-A0D1-16D373180DAB}" presName="Name37" presStyleLbl="parChTrans1D4" presStyleIdx="1" presStyleCnt="13"/>
+      <dgm:prSet presAssocID="{74361FDA-B12B-4EC2-A0D1-16D373180DAB}" presName="Name37" presStyleLbl="parChTrans1D4" presStyleIdx="1" presStyleCnt="11"/>
       <dgm:spPr/>
     </dgm:pt>
     <dgm:pt modelId="{A10ED56C-B17A-401C-A363-BF13B16234F4}" type="pres">
@@ -3473,7 +3401,7 @@
       <dgm:spPr/>
     </dgm:pt>
     <dgm:pt modelId="{BCA4B162-A2ED-4FAC-AA3B-BF45589F89CA}" type="pres">
-      <dgm:prSet presAssocID="{02253E75-520E-405C-8A2A-B077DD64FA26}" presName="rootText" presStyleLbl="node4" presStyleIdx="1" presStyleCnt="13">
+      <dgm:prSet presAssocID="{02253E75-520E-405C-8A2A-B077DD64FA26}" presName="rootText" presStyleLbl="node4" presStyleIdx="1" presStyleCnt="11">
         <dgm:presLayoutVars>
           <dgm:chPref val="3"/>
         </dgm:presLayoutVars>
@@ -3481,7 +3409,7 @@
       <dgm:spPr/>
     </dgm:pt>
     <dgm:pt modelId="{62BDA484-BC26-495E-8445-C4945521CD9F}" type="pres">
-      <dgm:prSet presAssocID="{02253E75-520E-405C-8A2A-B077DD64FA26}" presName="rootConnector" presStyleLbl="node4" presStyleIdx="1" presStyleCnt="13"/>
+      <dgm:prSet presAssocID="{02253E75-520E-405C-8A2A-B077DD64FA26}" presName="rootConnector" presStyleLbl="node4" presStyleIdx="1" presStyleCnt="11"/>
       <dgm:spPr/>
     </dgm:pt>
     <dgm:pt modelId="{A861830B-9CFF-4425-91DB-2D52DB654CAD}" type="pres">
@@ -3493,7 +3421,7 @@
       <dgm:spPr/>
     </dgm:pt>
     <dgm:pt modelId="{44F81916-EF1E-4550-818D-6E52F339E43B}" type="pres">
-      <dgm:prSet presAssocID="{8900A2CE-E812-4D9B-99F0-EF9BFADE84E1}" presName="Name37" presStyleLbl="parChTrans1D4" presStyleIdx="2" presStyleCnt="13"/>
+      <dgm:prSet presAssocID="{8900A2CE-E812-4D9B-99F0-EF9BFADE84E1}" presName="Name37" presStyleLbl="parChTrans1D4" presStyleIdx="2" presStyleCnt="11"/>
       <dgm:spPr/>
     </dgm:pt>
     <dgm:pt modelId="{E130C9C3-A9A4-4C36-90A4-4D0ECF22315F}" type="pres">
@@ -3509,7 +3437,7 @@
       <dgm:spPr/>
     </dgm:pt>
     <dgm:pt modelId="{E5F089F0-79E4-44CE-823D-DB02E8621EB7}" type="pres">
-      <dgm:prSet presAssocID="{7E8CC8CF-8DD1-41D2-82A4-7E57B687B591}" presName="rootText" presStyleLbl="node4" presStyleIdx="2" presStyleCnt="13">
+      <dgm:prSet presAssocID="{7E8CC8CF-8DD1-41D2-82A4-7E57B687B591}" presName="rootText" presStyleLbl="node4" presStyleIdx="2" presStyleCnt="11">
         <dgm:presLayoutVars>
           <dgm:chPref val="3"/>
         </dgm:presLayoutVars>
@@ -3517,7 +3445,7 @@
       <dgm:spPr/>
     </dgm:pt>
     <dgm:pt modelId="{ECFDE667-5EBA-448A-B65D-A1401F182286}" type="pres">
-      <dgm:prSet presAssocID="{7E8CC8CF-8DD1-41D2-82A4-7E57B687B591}" presName="rootConnector" presStyleLbl="node4" presStyleIdx="2" presStyleCnt="13"/>
+      <dgm:prSet presAssocID="{7E8CC8CF-8DD1-41D2-82A4-7E57B687B591}" presName="rootConnector" presStyleLbl="node4" presStyleIdx="2" presStyleCnt="11"/>
       <dgm:spPr/>
     </dgm:pt>
     <dgm:pt modelId="{7150F8EA-1E92-4D38-8366-1249D5FD28A1}" type="pres">
@@ -3565,7 +3493,7 @@
       <dgm:spPr/>
     </dgm:pt>
     <dgm:pt modelId="{8589EEF2-79F9-47B6-A0DF-3C141303EB5D}" type="pres">
-      <dgm:prSet presAssocID="{0D6C2E6F-FA07-4610-BF52-901A6E6FF263}" presName="Name37" presStyleLbl="parChTrans1D4" presStyleIdx="3" presStyleCnt="13"/>
+      <dgm:prSet presAssocID="{0D6C2E6F-FA07-4610-BF52-901A6E6FF263}" presName="Name37" presStyleLbl="parChTrans1D4" presStyleIdx="3" presStyleCnt="11"/>
       <dgm:spPr/>
     </dgm:pt>
     <dgm:pt modelId="{F564419B-6C4A-4306-A426-F5B00135957F}" type="pres">
@@ -3581,7 +3509,7 @@
       <dgm:spPr/>
     </dgm:pt>
     <dgm:pt modelId="{CAECDE37-1ECB-4AE7-A7DF-7F34C1C5CA4A}" type="pres">
-      <dgm:prSet presAssocID="{AAC0B0A0-8B1D-4A51-9ECA-888C6F94F836}" presName="rootText" presStyleLbl="node4" presStyleIdx="3" presStyleCnt="13">
+      <dgm:prSet presAssocID="{AAC0B0A0-8B1D-4A51-9ECA-888C6F94F836}" presName="rootText" presStyleLbl="node4" presStyleIdx="3" presStyleCnt="11">
         <dgm:presLayoutVars>
           <dgm:chPref val="3"/>
         </dgm:presLayoutVars>
@@ -3589,7 +3517,7 @@
       <dgm:spPr/>
     </dgm:pt>
     <dgm:pt modelId="{ED8E0AF5-D5D1-4B76-A1A0-BA6DAF124417}" type="pres">
-      <dgm:prSet presAssocID="{AAC0B0A0-8B1D-4A51-9ECA-888C6F94F836}" presName="rootConnector" presStyleLbl="node4" presStyleIdx="3" presStyleCnt="13"/>
+      <dgm:prSet presAssocID="{AAC0B0A0-8B1D-4A51-9ECA-888C6F94F836}" presName="rootConnector" presStyleLbl="node4" presStyleIdx="3" presStyleCnt="11"/>
       <dgm:spPr/>
     </dgm:pt>
     <dgm:pt modelId="{BEF70E1B-DA7F-477B-A165-AB6522391447}" type="pres">
@@ -3601,7 +3529,7 @@
       <dgm:spPr/>
     </dgm:pt>
     <dgm:pt modelId="{92F29695-EDE5-488E-ADB1-07D3012EBE09}" type="pres">
-      <dgm:prSet presAssocID="{95343D6A-3AD6-4B37-AB2F-480B8E71B5B0}" presName="Name37" presStyleLbl="parChTrans1D4" presStyleIdx="4" presStyleCnt="13"/>
+      <dgm:prSet presAssocID="{95343D6A-3AD6-4B37-AB2F-480B8E71B5B0}" presName="Name37" presStyleLbl="parChTrans1D4" presStyleIdx="4" presStyleCnt="11"/>
       <dgm:spPr/>
     </dgm:pt>
     <dgm:pt modelId="{7A557874-C30C-4779-9E9C-4593A710885D}" type="pres">
@@ -3617,7 +3545,7 @@
       <dgm:spPr/>
     </dgm:pt>
     <dgm:pt modelId="{ACACB14F-DF1D-4608-8C0A-7C66CB32541E}" type="pres">
-      <dgm:prSet presAssocID="{37889A0A-EE84-4D07-8379-C02D54DE5A58}" presName="rootText" presStyleLbl="node4" presStyleIdx="4" presStyleCnt="13">
+      <dgm:prSet presAssocID="{37889A0A-EE84-4D07-8379-C02D54DE5A58}" presName="rootText" presStyleLbl="node4" presStyleIdx="4" presStyleCnt="11">
         <dgm:presLayoutVars>
           <dgm:chPref val="3"/>
         </dgm:presLayoutVars>
@@ -3625,7 +3553,7 @@
       <dgm:spPr/>
     </dgm:pt>
     <dgm:pt modelId="{DC9AE9B1-F4E2-498F-9B2A-08B70DC591AA}" type="pres">
-      <dgm:prSet presAssocID="{37889A0A-EE84-4D07-8379-C02D54DE5A58}" presName="rootConnector" presStyleLbl="node4" presStyleIdx="4" presStyleCnt="13"/>
+      <dgm:prSet presAssocID="{37889A0A-EE84-4D07-8379-C02D54DE5A58}" presName="rootConnector" presStyleLbl="node4" presStyleIdx="4" presStyleCnt="11"/>
       <dgm:spPr/>
     </dgm:pt>
     <dgm:pt modelId="{EA894B4D-8399-4C63-A60A-470B16529889}" type="pres">
@@ -3637,7 +3565,7 @@
       <dgm:spPr/>
     </dgm:pt>
     <dgm:pt modelId="{589405E6-8977-43B2-9744-78BDA4285EF9}" type="pres">
-      <dgm:prSet presAssocID="{D17D8B4B-4CFF-4A16-9A62-435AF3418AB8}" presName="Name37" presStyleLbl="parChTrans1D4" presStyleIdx="5" presStyleCnt="13"/>
+      <dgm:prSet presAssocID="{D17D8B4B-4CFF-4A16-9A62-435AF3418AB8}" presName="Name37" presStyleLbl="parChTrans1D4" presStyleIdx="5" presStyleCnt="11"/>
       <dgm:spPr/>
     </dgm:pt>
     <dgm:pt modelId="{BE44859B-16B8-4FD7-BAC2-6D8CB700CDEE}" type="pres">
@@ -3653,7 +3581,7 @@
       <dgm:spPr/>
     </dgm:pt>
     <dgm:pt modelId="{4A0B7C7B-804E-4693-8FF4-951CA4A02A19}" type="pres">
-      <dgm:prSet presAssocID="{EFA3FBB5-41A7-4EAE-B5B3-BCF84284C0E3}" presName="rootText" presStyleLbl="node4" presStyleIdx="5" presStyleCnt="13">
+      <dgm:prSet presAssocID="{EFA3FBB5-41A7-4EAE-B5B3-BCF84284C0E3}" presName="rootText" presStyleLbl="node4" presStyleIdx="5" presStyleCnt="11">
         <dgm:presLayoutVars>
           <dgm:chPref val="3"/>
         </dgm:presLayoutVars>
@@ -3661,7 +3589,7 @@
       <dgm:spPr/>
     </dgm:pt>
     <dgm:pt modelId="{2D039ECC-5436-4806-89DC-69FC924EB8BE}" type="pres">
-      <dgm:prSet presAssocID="{EFA3FBB5-41A7-4EAE-B5B3-BCF84284C0E3}" presName="rootConnector" presStyleLbl="node4" presStyleIdx="5" presStyleCnt="13"/>
+      <dgm:prSet presAssocID="{EFA3FBB5-41A7-4EAE-B5B3-BCF84284C0E3}" presName="rootConnector" presStyleLbl="node4" presStyleIdx="5" presStyleCnt="11"/>
       <dgm:spPr/>
     </dgm:pt>
     <dgm:pt modelId="{C2FFC67A-319F-4C03-BB86-2AAC8589CDD7}" type="pres">
@@ -3709,7 +3637,7 @@
       <dgm:spPr/>
     </dgm:pt>
     <dgm:pt modelId="{C4871268-892D-4091-85B0-2AF1C0CC3640}" type="pres">
-      <dgm:prSet presAssocID="{A9D38A6E-0709-405D-B215-7318BFFB1EAA}" presName="Name37" presStyleLbl="parChTrans1D4" presStyleIdx="6" presStyleCnt="13"/>
+      <dgm:prSet presAssocID="{A9D38A6E-0709-405D-B215-7318BFFB1EAA}" presName="Name37" presStyleLbl="parChTrans1D4" presStyleIdx="6" presStyleCnt="11"/>
       <dgm:spPr/>
     </dgm:pt>
     <dgm:pt modelId="{A171A430-8624-4E8E-9A5E-0DB958CB0CA9}" type="pres">
@@ -3725,7 +3653,7 @@
       <dgm:spPr/>
     </dgm:pt>
     <dgm:pt modelId="{E63E47E1-87BC-4A1C-A9DB-EF56858D84F7}" type="pres">
-      <dgm:prSet presAssocID="{F93E8554-1552-4E12-A87E-2544338D728A}" presName="rootText" presStyleLbl="node4" presStyleIdx="6" presStyleCnt="13">
+      <dgm:prSet presAssocID="{F93E8554-1552-4E12-A87E-2544338D728A}" presName="rootText" presStyleLbl="node4" presStyleIdx="6" presStyleCnt="11">
         <dgm:presLayoutVars>
           <dgm:chPref val="3"/>
         </dgm:presLayoutVars>
@@ -3733,7 +3661,7 @@
       <dgm:spPr/>
     </dgm:pt>
     <dgm:pt modelId="{A82F6D8F-7CAD-4CD8-BEF9-8139CF46419C}" type="pres">
-      <dgm:prSet presAssocID="{F93E8554-1552-4E12-A87E-2544338D728A}" presName="rootConnector" presStyleLbl="node4" presStyleIdx="6" presStyleCnt="13"/>
+      <dgm:prSet presAssocID="{F93E8554-1552-4E12-A87E-2544338D728A}" presName="rootConnector" presStyleLbl="node4" presStyleIdx="6" presStyleCnt="11"/>
       <dgm:spPr/>
     </dgm:pt>
     <dgm:pt modelId="{AF35A9CD-6952-4064-B664-9C25D094A087}" type="pres">
@@ -3745,7 +3673,7 @@
       <dgm:spPr/>
     </dgm:pt>
     <dgm:pt modelId="{41256FC0-1F4D-4C44-A391-6ED2D96725F1}" type="pres">
-      <dgm:prSet presAssocID="{7A9B7DD2-38B8-4C2C-8B40-6F5CAF58B0BA}" presName="Name37" presStyleLbl="parChTrans1D4" presStyleIdx="7" presStyleCnt="13"/>
+      <dgm:prSet presAssocID="{7A9B7DD2-38B8-4C2C-8B40-6F5CAF58B0BA}" presName="Name37" presStyleLbl="parChTrans1D4" presStyleIdx="7" presStyleCnt="11"/>
       <dgm:spPr/>
     </dgm:pt>
     <dgm:pt modelId="{AE5FC4F0-C8A2-4C29-A69C-C383489841F3}" type="pres">
@@ -3761,7 +3689,7 @@
       <dgm:spPr/>
     </dgm:pt>
     <dgm:pt modelId="{2FD6FF2E-7CBC-44FB-9CF7-04BAE65B3C0F}" type="pres">
-      <dgm:prSet presAssocID="{71912E7B-8E89-4B3D-85AE-7A8F67A2E36A}" presName="rootText" presStyleLbl="node4" presStyleIdx="7" presStyleCnt="13">
+      <dgm:prSet presAssocID="{71912E7B-8E89-4B3D-85AE-7A8F67A2E36A}" presName="rootText" presStyleLbl="node4" presStyleIdx="7" presStyleCnt="11">
         <dgm:presLayoutVars>
           <dgm:chPref val="3"/>
         </dgm:presLayoutVars>
@@ -3769,7 +3697,7 @@
       <dgm:spPr/>
     </dgm:pt>
     <dgm:pt modelId="{BBDD0C20-C1E1-45F2-8F88-397534D98B48}" type="pres">
-      <dgm:prSet presAssocID="{71912E7B-8E89-4B3D-85AE-7A8F67A2E36A}" presName="rootConnector" presStyleLbl="node4" presStyleIdx="7" presStyleCnt="13"/>
+      <dgm:prSet presAssocID="{71912E7B-8E89-4B3D-85AE-7A8F67A2E36A}" presName="rootConnector" presStyleLbl="node4" presStyleIdx="7" presStyleCnt="11"/>
       <dgm:spPr/>
     </dgm:pt>
     <dgm:pt modelId="{D981ACA7-7041-4132-821E-2FEACAA1393E}" type="pres">
@@ -3781,7 +3709,7 @@
       <dgm:spPr/>
     </dgm:pt>
     <dgm:pt modelId="{078F68CB-19F9-4386-9957-448156A1EDE6}" type="pres">
-      <dgm:prSet presAssocID="{D9B7C50F-94A6-4E39-9BEC-CA0068EE1785}" presName="Name37" presStyleLbl="parChTrans1D4" presStyleIdx="8" presStyleCnt="13"/>
+      <dgm:prSet presAssocID="{D9B7C50F-94A6-4E39-9BEC-CA0068EE1785}" presName="Name37" presStyleLbl="parChTrans1D4" presStyleIdx="8" presStyleCnt="11"/>
       <dgm:spPr/>
     </dgm:pt>
     <dgm:pt modelId="{63F496FE-93EF-4D61-8737-444CBDE3CCF0}" type="pres">
@@ -3797,7 +3725,7 @@
       <dgm:spPr/>
     </dgm:pt>
     <dgm:pt modelId="{32F7EC6E-F6FB-47AA-B876-33DC33727E67}" type="pres">
-      <dgm:prSet presAssocID="{43E4EA70-A2BE-4AB0-8FDD-2E8F079D88B1}" presName="rootText" presStyleLbl="node4" presStyleIdx="8" presStyleCnt="13">
+      <dgm:prSet presAssocID="{43E4EA70-A2BE-4AB0-8FDD-2E8F079D88B1}" presName="rootText" presStyleLbl="node4" presStyleIdx="8" presStyleCnt="11">
         <dgm:presLayoutVars>
           <dgm:chPref val="3"/>
         </dgm:presLayoutVars>
@@ -3805,7 +3733,7 @@
       <dgm:spPr/>
     </dgm:pt>
     <dgm:pt modelId="{FEB94802-94B1-460F-8F11-C24DEB71AEE7}" type="pres">
-      <dgm:prSet presAssocID="{43E4EA70-A2BE-4AB0-8FDD-2E8F079D88B1}" presName="rootConnector" presStyleLbl="node4" presStyleIdx="8" presStyleCnt="13"/>
+      <dgm:prSet presAssocID="{43E4EA70-A2BE-4AB0-8FDD-2E8F079D88B1}" presName="rootConnector" presStyleLbl="node4" presStyleIdx="8" presStyleCnt="11"/>
       <dgm:spPr/>
     </dgm:pt>
     <dgm:pt modelId="{0408C7A6-FC7A-4E58-BC00-9F0AF469B9AB}" type="pres">
@@ -3889,7 +3817,7 @@
       <dgm:spPr/>
     </dgm:pt>
     <dgm:pt modelId="{6DA15145-B229-4E63-A113-16E38E0E2618}" type="pres">
-      <dgm:prSet presAssocID="{ACAE2D2A-4AC6-453B-A169-82682C668784}" presName="Name37" presStyleLbl="parChTrans1D4" presStyleIdx="9" presStyleCnt="13"/>
+      <dgm:prSet presAssocID="{ACAE2D2A-4AC6-453B-A169-82682C668784}" presName="Name37" presStyleLbl="parChTrans1D4" presStyleIdx="9" presStyleCnt="11"/>
       <dgm:spPr/>
     </dgm:pt>
     <dgm:pt modelId="{AD7BB4E1-4E88-4406-B241-C90683BE2CCB}" type="pres">
@@ -3905,7 +3833,7 @@
       <dgm:spPr/>
     </dgm:pt>
     <dgm:pt modelId="{DC4E0AD6-548A-4FF7-815D-26DD59077ECF}" type="pres">
-      <dgm:prSet presAssocID="{191D41FA-8837-4EE0-B075-46AB6320C52F}" presName="rootText" presStyleLbl="node4" presStyleIdx="9" presStyleCnt="13">
+      <dgm:prSet presAssocID="{191D41FA-8837-4EE0-B075-46AB6320C52F}" presName="rootText" presStyleLbl="node4" presStyleIdx="9" presStyleCnt="11">
         <dgm:presLayoutVars>
           <dgm:chPref val="3"/>
         </dgm:presLayoutVars>
@@ -3913,7 +3841,7 @@
       <dgm:spPr/>
     </dgm:pt>
     <dgm:pt modelId="{C268F256-E7DD-480A-9907-8EF03521A5F3}" type="pres">
-      <dgm:prSet presAssocID="{191D41FA-8837-4EE0-B075-46AB6320C52F}" presName="rootConnector" presStyleLbl="node4" presStyleIdx="9" presStyleCnt="13"/>
+      <dgm:prSet presAssocID="{191D41FA-8837-4EE0-B075-46AB6320C52F}" presName="rootConnector" presStyleLbl="node4" presStyleIdx="9" presStyleCnt="11"/>
       <dgm:spPr/>
     </dgm:pt>
     <dgm:pt modelId="{B3EE8A10-724C-45C3-A7F9-76B641730A1F}" type="pres">
@@ -3922,42 +3850,6 @@
     </dgm:pt>
     <dgm:pt modelId="{E50900BF-57BD-4AE1-B6B9-8791AB7E274B}" type="pres">
       <dgm:prSet presAssocID="{191D41FA-8837-4EE0-B075-46AB6320C52F}" presName="hierChild5" presStyleCnt="0"/>
-      <dgm:spPr/>
-    </dgm:pt>
-    <dgm:pt modelId="{B45ACD8F-5F83-4D5B-BE06-B04C14E81E0E}" type="pres">
-      <dgm:prSet presAssocID="{D1404DF0-A925-43EE-A6A6-7B4835D4531B}" presName="Name37" presStyleLbl="parChTrans1D4" presStyleIdx="10" presStyleCnt="13"/>
-      <dgm:spPr/>
-    </dgm:pt>
-    <dgm:pt modelId="{26CC6553-0A5F-436A-8F88-3AB37D4195DC}" type="pres">
-      <dgm:prSet presAssocID="{5F167275-77E9-40D9-BB95-75421A83A2E4}" presName="hierRoot2" presStyleCnt="0">
-        <dgm:presLayoutVars>
-          <dgm:hierBranch val="init"/>
-        </dgm:presLayoutVars>
-      </dgm:prSet>
-      <dgm:spPr/>
-    </dgm:pt>
-    <dgm:pt modelId="{87CFCE7F-978F-4D38-B2ED-F0CC8C3904E7}" type="pres">
-      <dgm:prSet presAssocID="{5F167275-77E9-40D9-BB95-75421A83A2E4}" presName="rootComposite" presStyleCnt="0"/>
-      <dgm:spPr/>
-    </dgm:pt>
-    <dgm:pt modelId="{DA3C307B-3548-424F-A34E-94AC24116A33}" type="pres">
-      <dgm:prSet presAssocID="{5F167275-77E9-40D9-BB95-75421A83A2E4}" presName="rootText" presStyleLbl="node4" presStyleIdx="10" presStyleCnt="13">
-        <dgm:presLayoutVars>
-          <dgm:chPref val="3"/>
-        </dgm:presLayoutVars>
-      </dgm:prSet>
-      <dgm:spPr/>
-    </dgm:pt>
-    <dgm:pt modelId="{D4C64745-A3B7-40E8-8127-273A0A9EA23B}" type="pres">
-      <dgm:prSet presAssocID="{5F167275-77E9-40D9-BB95-75421A83A2E4}" presName="rootConnector" presStyleLbl="node4" presStyleIdx="10" presStyleCnt="13"/>
-      <dgm:spPr/>
-    </dgm:pt>
-    <dgm:pt modelId="{BC6C4E2C-5AB2-43FB-B30A-F0E31F124E9E}" type="pres">
-      <dgm:prSet presAssocID="{5F167275-77E9-40D9-BB95-75421A83A2E4}" presName="hierChild4" presStyleCnt="0"/>
-      <dgm:spPr/>
-    </dgm:pt>
-    <dgm:pt modelId="{A56D3513-7586-4B6D-9933-15D446C6D125}" type="pres">
-      <dgm:prSet presAssocID="{5F167275-77E9-40D9-BB95-75421A83A2E4}" presName="hierChild5" presStyleCnt="0"/>
       <dgm:spPr/>
     </dgm:pt>
     <dgm:pt modelId="{F10BC0C1-9D76-4976-A3B3-BCD33AB4D3A1}" type="pres">
@@ -3997,7 +3889,7 @@
       <dgm:spPr/>
     </dgm:pt>
     <dgm:pt modelId="{E0D3C246-9936-44F2-A471-4C8B566EEDB2}" type="pres">
-      <dgm:prSet presAssocID="{4709B4D8-0A37-43D3-8DB6-2D567ED33124}" presName="Name37" presStyleLbl="parChTrans1D4" presStyleIdx="11" presStyleCnt="13"/>
+      <dgm:prSet presAssocID="{4709B4D8-0A37-43D3-8DB6-2D567ED33124}" presName="Name37" presStyleLbl="parChTrans1D4" presStyleIdx="10" presStyleCnt="11"/>
       <dgm:spPr/>
     </dgm:pt>
     <dgm:pt modelId="{DA107DB9-84B9-4435-BA87-18B88E68E911}" type="pres">
@@ -4013,7 +3905,7 @@
       <dgm:spPr/>
     </dgm:pt>
     <dgm:pt modelId="{23C3D101-D204-4CED-BA15-9315310C18A5}" type="pres">
-      <dgm:prSet presAssocID="{FF894FDC-CFDC-4E04-83E2-338F75B9B9BA}" presName="rootText" presStyleLbl="node4" presStyleIdx="11" presStyleCnt="13">
+      <dgm:prSet presAssocID="{FF894FDC-CFDC-4E04-83E2-338F75B9B9BA}" presName="rootText" presStyleLbl="node4" presStyleIdx="10" presStyleCnt="11">
         <dgm:presLayoutVars>
           <dgm:chPref val="3"/>
         </dgm:presLayoutVars>
@@ -4021,7 +3913,7 @@
       <dgm:spPr/>
     </dgm:pt>
     <dgm:pt modelId="{023D6DE0-2E52-410B-9CF4-FC42B98C4FF5}" type="pres">
-      <dgm:prSet presAssocID="{FF894FDC-CFDC-4E04-83E2-338F75B9B9BA}" presName="rootConnector" presStyleLbl="node4" presStyleIdx="11" presStyleCnt="13"/>
+      <dgm:prSet presAssocID="{FF894FDC-CFDC-4E04-83E2-338F75B9B9BA}" presName="rootConnector" presStyleLbl="node4" presStyleIdx="10" presStyleCnt="11"/>
       <dgm:spPr/>
     </dgm:pt>
     <dgm:pt modelId="{DA7FC194-F3B4-48F7-ACAB-39561810248D}" type="pres">
@@ -4030,42 +3922,6 @@
     </dgm:pt>
     <dgm:pt modelId="{F5E09175-7A1A-48AE-B350-5A4FB253D95A}" type="pres">
       <dgm:prSet presAssocID="{FF894FDC-CFDC-4E04-83E2-338F75B9B9BA}" presName="hierChild5" presStyleCnt="0"/>
-      <dgm:spPr/>
-    </dgm:pt>
-    <dgm:pt modelId="{428094B6-EEA0-4CD3-998B-4FD10D01D018}" type="pres">
-      <dgm:prSet presAssocID="{97F5FA7D-7B96-486E-9704-A4286F2DA30F}" presName="Name37" presStyleLbl="parChTrans1D4" presStyleIdx="12" presStyleCnt="13"/>
-      <dgm:spPr/>
-    </dgm:pt>
-    <dgm:pt modelId="{2C4855F2-09CF-46C8-9A51-2D4B492D781C}" type="pres">
-      <dgm:prSet presAssocID="{7174057E-7985-45A8-816E-10E0238C937B}" presName="hierRoot2" presStyleCnt="0">
-        <dgm:presLayoutVars>
-          <dgm:hierBranch val="init"/>
-        </dgm:presLayoutVars>
-      </dgm:prSet>
-      <dgm:spPr/>
-    </dgm:pt>
-    <dgm:pt modelId="{F34948E7-9663-488D-90BC-4B30D37D263E}" type="pres">
-      <dgm:prSet presAssocID="{7174057E-7985-45A8-816E-10E0238C937B}" presName="rootComposite" presStyleCnt="0"/>
-      <dgm:spPr/>
-    </dgm:pt>
-    <dgm:pt modelId="{0BDFB692-D2A0-46DC-954C-BF6452402252}" type="pres">
-      <dgm:prSet presAssocID="{7174057E-7985-45A8-816E-10E0238C937B}" presName="rootText" presStyleLbl="node4" presStyleIdx="12" presStyleCnt="13">
-        <dgm:presLayoutVars>
-          <dgm:chPref val="3"/>
-        </dgm:presLayoutVars>
-      </dgm:prSet>
-      <dgm:spPr/>
-    </dgm:pt>
-    <dgm:pt modelId="{D6D6E179-F2DD-4D9C-A61F-D41F116825B9}" type="pres">
-      <dgm:prSet presAssocID="{7174057E-7985-45A8-816E-10E0238C937B}" presName="rootConnector" presStyleLbl="node4" presStyleIdx="12" presStyleCnt="13"/>
-      <dgm:spPr/>
-    </dgm:pt>
-    <dgm:pt modelId="{4FBE3ED0-8B81-4241-868D-452F5AFC6B08}" type="pres">
-      <dgm:prSet presAssocID="{7174057E-7985-45A8-816E-10E0238C937B}" presName="hierChild4" presStyleCnt="0"/>
-      <dgm:spPr/>
-    </dgm:pt>
-    <dgm:pt modelId="{424E7A3E-25C3-443F-B4CC-7E30FAEA9599}" type="pres">
-      <dgm:prSet presAssocID="{7174057E-7985-45A8-816E-10E0238C937B}" presName="hierChild5" presStyleCnt="0"/>
       <dgm:spPr/>
     </dgm:pt>
     <dgm:pt modelId="{C99EE53D-6DEB-48CC-9029-2549E92CB443}" type="pres">
@@ -4085,7 +3941,6 @@
     <dgm:cxn modelId="{AE235204-E9A0-428B-AC6A-59437B6E2B00}" type="presOf" srcId="{EFA3FBB5-41A7-4EAE-B5B3-BCF84284C0E3}" destId="{4A0B7C7B-804E-4693-8FF4-951CA4A02A19}" srcOrd="0" destOrd="0" presId="urn:microsoft.com/office/officeart/2005/8/layout/orgChart1"/>
     <dgm:cxn modelId="{CFA1AD04-64D3-4D25-A26C-8FBE262C2C1E}" type="presOf" srcId="{883A6DCC-9B47-4BE7-9B0D-DA1469D2BDC1}" destId="{38BEBC45-D1C3-4C82-B75F-2C44FE25050A}" srcOrd="0" destOrd="0" presId="urn:microsoft.com/office/officeart/2005/8/layout/orgChart1"/>
     <dgm:cxn modelId="{6494AC05-5D23-4E07-BD25-CBBB260B3C4F}" type="presOf" srcId="{02253E75-520E-405C-8A2A-B077DD64FA26}" destId="{BCA4B162-A2ED-4FAC-AA3B-BF45589F89CA}" srcOrd="0" destOrd="0" presId="urn:microsoft.com/office/officeart/2005/8/layout/orgChart1"/>
-    <dgm:cxn modelId="{D74DFD05-3333-47B0-A145-E33B8E18A323}" srcId="{CE269CD1-6337-4E76-B4E1-5CD724EC8D6A}" destId="{7174057E-7985-45A8-816E-10E0238C937B}" srcOrd="1" destOrd="0" parTransId="{97F5FA7D-7B96-486E-9704-A4286F2DA30F}" sibTransId="{D13C2BB3-D7E9-4E2E-8CEF-9DA88DB3F5D2}"/>
     <dgm:cxn modelId="{DCC7950B-6377-4464-B4C3-35CDC6C077A8}" type="presOf" srcId="{AAC0B0A0-8B1D-4A51-9ECA-888C6F94F836}" destId="{CAECDE37-1ECB-4AE7-A7DF-7F34C1C5CA4A}" srcOrd="0" destOrd="0" presId="urn:microsoft.com/office/officeart/2005/8/layout/orgChart1"/>
     <dgm:cxn modelId="{AA19B20E-8F25-492A-9DDB-BC1D9C97EA42}" type="presOf" srcId="{51E86F7B-BBD1-4BAD-920C-C6734DDE05D9}" destId="{91AC20F8-1250-4EE1-BAC4-5423C9270F86}" srcOrd="1" destOrd="0" presId="urn:microsoft.com/office/officeart/2005/8/layout/orgChart1"/>
     <dgm:cxn modelId="{9ABFD50F-EC52-4BB6-85F1-5B8B76A028C1}" type="presOf" srcId="{793E9D40-7433-4FAF-93E9-B66084F45BF4}" destId="{8F23993D-2CB6-46A1-BF8C-B3FA9193A84C}" srcOrd="0" destOrd="0" presId="urn:microsoft.com/office/officeart/2005/8/layout/orgChart1"/>
@@ -4097,7 +3952,6 @@
     <dgm:cxn modelId="{6D0BF816-7EE2-41E7-B5A9-A8A761321615}" srcId="{16CD6BE8-A175-42F9-AA42-C4539FE5D165}" destId="{4A2349FC-3B50-42AB-99C4-0B694BA36F5E}" srcOrd="1" destOrd="0" parTransId="{704C4E46-9385-402E-B19B-412E1142607A}" sibTransId="{9B7425E5-E091-458F-AACD-6705EEC86538}"/>
     <dgm:cxn modelId="{9D218117-1D47-4AB5-960E-05177BB91C79}" type="presOf" srcId="{DA59807A-37FA-42F4-B006-A3A55C2EC023}" destId="{B028A973-ED10-4068-B3E9-64BE0D66C065}" srcOrd="1" destOrd="0" presId="urn:microsoft.com/office/officeart/2005/8/layout/orgChart1"/>
     <dgm:cxn modelId="{B444FF18-81BE-47E6-B5DC-0DD673C91AD1}" type="presOf" srcId="{74361FDA-B12B-4EC2-A0D1-16D373180DAB}" destId="{94BF8484-493C-40B6-8DB7-5B252CEFA158}" srcOrd="0" destOrd="0" presId="urn:microsoft.com/office/officeart/2005/8/layout/orgChart1"/>
-    <dgm:cxn modelId="{8951941E-AA64-4F71-B082-7C1CB80B5D4A}" type="presOf" srcId="{7174057E-7985-45A8-816E-10E0238C937B}" destId="{0BDFB692-D2A0-46DC-954C-BF6452402252}" srcOrd="0" destOrd="0" presId="urn:microsoft.com/office/officeart/2005/8/layout/orgChart1"/>
     <dgm:cxn modelId="{7389311F-5149-4AFF-9228-CF4356F9B901}" type="presOf" srcId="{FF894FDC-CFDC-4E04-83E2-338F75B9B9BA}" destId="{23C3D101-D204-4CED-BA15-9315310C18A5}" srcOrd="0" destOrd="0" presId="urn:microsoft.com/office/officeart/2005/8/layout/orgChart1"/>
     <dgm:cxn modelId="{9400731F-1ADE-42CC-9D11-CAFB616C3384}" srcId="{16CD6BE8-A175-42F9-AA42-C4539FE5D165}" destId="{7858ABB2-B076-41BA-8E3F-CE1B04CADEFD}" srcOrd="2" destOrd="0" parTransId="{FF50E8C5-7507-4172-9D48-9F0B27435F9F}" sibTransId="{AF01323C-C79C-4A11-8A0B-F18C0B117EC5}"/>
     <dgm:cxn modelId="{504B6921-CD07-44DF-A950-E30443E1E0CF}" type="presOf" srcId="{71912E7B-8E89-4B3D-85AE-7A8F67A2E36A}" destId="{2FD6FF2E-7CBC-44FB-9CF7-04BAE65B3C0F}" srcOrd="0" destOrd="0" presId="urn:microsoft.com/office/officeart/2005/8/layout/orgChart1"/>
@@ -4122,7 +3976,6 @@
     <dgm:cxn modelId="{6372605E-BC76-4C78-B5F4-2EC41CEA9827}" srcId="{CE269CD1-6337-4E76-B4E1-5CD724EC8D6A}" destId="{FF894FDC-CFDC-4E04-83E2-338F75B9B9BA}" srcOrd="0" destOrd="0" parTransId="{4709B4D8-0A37-43D3-8DB6-2D567ED33124}" sibTransId="{85941768-A313-4E9F-8E5A-75A2B401671E}"/>
     <dgm:cxn modelId="{64F12962-CA12-4516-922B-E8B4A9CFC1E4}" srcId="{A04F8B58-9945-4DC8-9948-3C5CACE88CFC}" destId="{5FCC713B-92C4-483E-A11C-1BAEDA457702}" srcOrd="0" destOrd="0" parTransId="{93546186-3247-4A36-97DA-53426E97EBE8}" sibTransId="{4FF82DD3-C8AB-49DD-B101-420C271B14EC}"/>
     <dgm:cxn modelId="{F74FA542-402C-4A54-A5AC-D2149B43718C}" type="presOf" srcId="{7A9B7DD2-38B8-4C2C-8B40-6F5CAF58B0BA}" destId="{41256FC0-1F4D-4C44-A391-6ED2D96725F1}" srcOrd="0" destOrd="0" presId="urn:microsoft.com/office/officeart/2005/8/layout/orgChart1"/>
-    <dgm:cxn modelId="{E5304C63-8266-4B26-AB87-9B8C43FEF184}" type="presOf" srcId="{5F167275-77E9-40D9-BB95-75421A83A2E4}" destId="{D4C64745-A3B7-40E8-8127-273A0A9EA23B}" srcOrd="1" destOrd="0" presId="urn:microsoft.com/office/officeart/2005/8/layout/orgChart1"/>
     <dgm:cxn modelId="{6F9BDC63-4BE8-4D02-A049-2C1282FEAB38}" type="presOf" srcId="{4709B4D8-0A37-43D3-8DB6-2D567ED33124}" destId="{E0D3C246-9936-44F2-A471-4C8B566EEDB2}" srcOrd="0" destOrd="0" presId="urn:microsoft.com/office/officeart/2005/8/layout/orgChart1"/>
     <dgm:cxn modelId="{7C18E343-6DEF-4636-8FB3-FC6F29681C62}" type="presOf" srcId="{7858ABB2-B076-41BA-8E3F-CE1B04CADEFD}" destId="{CA74084C-1B22-4B4F-BAB5-7ED8855AA568}" srcOrd="1" destOrd="0" presId="urn:microsoft.com/office/officeart/2005/8/layout/orgChart1"/>
     <dgm:cxn modelId="{DEBD0244-9ABA-44CF-A0A3-723434A1E855}" srcId="{7858ABB2-B076-41BA-8E3F-CE1B04CADEFD}" destId="{71912E7B-8E89-4B3D-85AE-7A8F67A2E36A}" srcOrd="1" destOrd="0" parTransId="{7A9B7DD2-38B8-4C2C-8B40-6F5CAF58B0BA}" sibTransId="{E343C0C0-5D50-4750-8298-78993EA84857}"/>
@@ -4139,14 +3992,11 @@
     <dgm:cxn modelId="{21E9016E-F94C-48F0-AAA5-9FC0EF6EEAB5}" srcId="{EB1AE419-29FD-44B2-8705-1991FFB1C8EE}" destId="{CE269CD1-6337-4E76-B4E1-5CD724EC8D6A}" srcOrd="1" destOrd="0" parTransId="{E8D69025-1163-48F2-8B01-EB9BBE571497}" sibTransId="{0D401A2B-5A1C-4A21-8B9B-F514DEE6944D}"/>
     <dgm:cxn modelId="{2C7AF76E-45A2-4FAF-B87B-E518D85C33FC}" type="presOf" srcId="{16CD6BE8-A175-42F9-AA42-C4539FE5D165}" destId="{D3A49357-02AB-403D-8690-5A01F78BB9C4}" srcOrd="1" destOrd="0" presId="urn:microsoft.com/office/officeart/2005/8/layout/orgChart1"/>
     <dgm:cxn modelId="{90547C4F-8244-4C50-AC0E-802A5DA06FA9}" type="presOf" srcId="{0D6C2E6F-FA07-4610-BF52-901A6E6FF263}" destId="{8589EEF2-79F9-47B6-A0DF-3C141303EB5D}" srcOrd="0" destOrd="0" presId="urn:microsoft.com/office/officeart/2005/8/layout/orgChart1"/>
-    <dgm:cxn modelId="{68ECAE51-7532-47D3-91C4-767BCBC22474}" srcId="{DF4B3271-FF85-455E-AFBC-468B5F7464EA}" destId="{5F167275-77E9-40D9-BB95-75421A83A2E4}" srcOrd="1" destOrd="0" parTransId="{D1404DF0-A925-43EE-A6A6-7B4835D4531B}" sibTransId="{63B6AF69-C6D6-4521-A741-DE358F2CC68B}"/>
     <dgm:cxn modelId="{94E80D52-83FF-4624-999C-990BF38DFE22}" srcId="{567ABF26-3635-491F-AEB9-0A8DA892A80D}" destId="{EC1AE04A-1D37-421C-BFE6-ACA49BB8E0AB}" srcOrd="0" destOrd="0" parTransId="{14F89DFA-8B27-4ABE-823A-3A0443A47E8F}" sibTransId="{93E36C58-021E-48A9-8762-B17E4E0C52C5}"/>
     <dgm:cxn modelId="{9A461472-472B-4608-9ECA-7D576C4C110B}" srcId="{5FCC713B-92C4-483E-A11C-1BAEDA457702}" destId="{F6A6145F-CC45-441B-B054-CCFB033EB2E2}" srcOrd="1" destOrd="0" parTransId="{FC31ABD0-B71A-4A41-9AE8-3570E7EB95DF}" sibTransId="{836A38D9-FD84-44AA-8391-110EF612AC16}"/>
     <dgm:cxn modelId="{DFAD2B52-0586-412E-8487-12DFC582A6D3}" type="presOf" srcId="{F37DBD3F-54E3-4FC2-8C65-74B1C263F068}" destId="{2F1E9206-CE9F-4F64-A5E8-9B191C5FCB28}" srcOrd="0" destOrd="0" presId="urn:microsoft.com/office/officeart/2005/8/layout/orgChart1"/>
-    <dgm:cxn modelId="{C5026273-9F7E-439B-9FF0-97554D03E3E3}" type="presOf" srcId="{97F5FA7D-7B96-486E-9704-A4286F2DA30F}" destId="{428094B6-EEA0-4CD3-998B-4FD10D01D018}" srcOrd="0" destOrd="0" presId="urn:microsoft.com/office/officeart/2005/8/layout/orgChart1"/>
     <dgm:cxn modelId="{20283E79-AB30-4329-8986-01BB24199324}" type="presOf" srcId="{567ABF26-3635-491F-AEB9-0A8DA892A80D}" destId="{A698393E-BD2D-4D8E-83C9-01153D0EDA1C}" srcOrd="0" destOrd="0" presId="urn:microsoft.com/office/officeart/2005/8/layout/orgChart1"/>
     <dgm:cxn modelId="{4F0FD27C-75BB-4E5F-A45B-08578E418E71}" type="presOf" srcId="{E8D69025-1163-48F2-8B01-EB9BBE571497}" destId="{BCBD330A-017D-4154-BFE3-822559EB496B}" srcOrd="0" destOrd="0" presId="urn:microsoft.com/office/officeart/2005/8/layout/orgChart1"/>
-    <dgm:cxn modelId="{6CE11E7F-AD68-44BF-8C4F-C08A8DC66D59}" type="presOf" srcId="{D1404DF0-A925-43EE-A6A6-7B4835D4531B}" destId="{B45ACD8F-5F83-4D5B-BE06-B04C14E81E0E}" srcOrd="0" destOrd="0" presId="urn:microsoft.com/office/officeart/2005/8/layout/orgChart1"/>
     <dgm:cxn modelId="{F935CD81-B508-4B98-9835-8E0B852114BA}" type="presOf" srcId="{5FCC713B-92C4-483E-A11C-1BAEDA457702}" destId="{0660440D-6B7A-4F81-ADCA-436EE8D71552}" srcOrd="0" destOrd="0" presId="urn:microsoft.com/office/officeart/2005/8/layout/orgChart1"/>
     <dgm:cxn modelId="{99D33F86-EBAD-410F-BBE7-F46CC2B18F10}" srcId="{EB1AE419-29FD-44B2-8705-1991FFB1C8EE}" destId="{DF4B3271-FF85-455E-AFBC-468B5F7464EA}" srcOrd="0" destOrd="0" parTransId="{94353773-9002-4F2F-8580-328F7F406990}" sibTransId="{555F97C6-DCF1-4D1E-B70F-508D9C9CDCFA}"/>
     <dgm:cxn modelId="{78F4198B-7CB9-442A-8CB4-9762733DA10C}" type="presOf" srcId="{8900A2CE-E812-4D9B-99F0-EF9BFADE84E1}" destId="{44F81916-EF1E-4550-818D-6E52F339E43B}" srcOrd="0" destOrd="0" presId="urn:microsoft.com/office/officeart/2005/8/layout/orgChart1"/>
@@ -4166,7 +4016,6 @@
     <dgm:cxn modelId="{CB898AA5-CA56-44B9-B02F-34484FD36953}" type="presOf" srcId="{7E8CC8CF-8DD1-41D2-82A4-7E57B687B591}" destId="{E5F089F0-79E4-44CE-823D-DB02E8621EB7}" srcOrd="0" destOrd="0" presId="urn:microsoft.com/office/officeart/2005/8/layout/orgChart1"/>
     <dgm:cxn modelId="{0044C7A5-D4A6-449B-A586-31765529702C}" srcId="{961F778F-DD4B-4DD7-91A0-C43E7E27BF6A}" destId="{7E8CC8CF-8DD1-41D2-82A4-7E57B687B591}" srcOrd="2" destOrd="0" parTransId="{8900A2CE-E812-4D9B-99F0-EF9BFADE84E1}" sibTransId="{F4455EBC-15FF-4139-99B9-BD3B847ABB27}"/>
     <dgm:cxn modelId="{AF972CA7-E8F7-423D-B94E-546435C13C20}" type="presOf" srcId="{EC1AE04A-1D37-421C-BFE6-ACA49BB8E0AB}" destId="{185EA159-7E5C-492D-A405-1EA21469F6C3}" srcOrd="1" destOrd="0" presId="urn:microsoft.com/office/officeart/2005/8/layout/orgChart1"/>
-    <dgm:cxn modelId="{9AAD1CA9-2D39-423F-B939-D09AF5A421CA}" type="presOf" srcId="{5F167275-77E9-40D9-BB95-75421A83A2E4}" destId="{DA3C307B-3548-424F-A34E-94AC24116A33}" srcOrd="0" destOrd="0" presId="urn:microsoft.com/office/officeart/2005/8/layout/orgChart1"/>
     <dgm:cxn modelId="{9D4CCAA9-F449-4344-AA3A-FBAEFCDA58C8}" type="presOf" srcId="{961F778F-DD4B-4DD7-91A0-C43E7E27BF6A}" destId="{17B27A0E-4EB6-46E1-9C03-265B79E31640}" srcOrd="0" destOrd="0" presId="urn:microsoft.com/office/officeart/2005/8/layout/orgChart1"/>
     <dgm:cxn modelId="{3EB020AA-D24F-46F6-89CE-3BACE2E0B1E5}" type="presOf" srcId="{EB1AE419-29FD-44B2-8705-1991FFB1C8EE}" destId="{25E4B582-7CC9-494C-A7DF-55787D7AB9DB}" srcOrd="0" destOrd="0" presId="urn:microsoft.com/office/officeart/2005/8/layout/orgChart1"/>
     <dgm:cxn modelId="{5B381BB3-D837-4D27-9EBB-5388B32B2E45}" type="presOf" srcId="{5FCC713B-92C4-483E-A11C-1BAEDA457702}" destId="{E7DFD4B2-F5F5-4E7B-B3FA-5B794A08897C}" srcOrd="1" destOrd="0" presId="urn:microsoft.com/office/officeart/2005/8/layout/orgChart1"/>
@@ -4187,7 +4036,6 @@
     <dgm:cxn modelId="{D07C46E8-FEB3-46EF-9376-500B0D3E672E}" srcId="{4A2349FC-3B50-42AB-99C4-0B694BA36F5E}" destId="{37889A0A-EE84-4D07-8379-C02D54DE5A58}" srcOrd="1" destOrd="0" parTransId="{95343D6A-3AD6-4B37-AB2F-480B8E71B5B0}" sibTransId="{617EDB8B-24E4-4F41-805B-D3D20CEA4B8D}"/>
     <dgm:cxn modelId="{F87A90E9-A343-4350-AB22-A39F880B8FEC}" type="presOf" srcId="{A04F8B58-9945-4DC8-9948-3C5CACE88CFC}" destId="{BDD32E2F-1FF3-4DC6-BE0E-89E02FC18D80}" srcOrd="0" destOrd="0" presId="urn:microsoft.com/office/officeart/2005/8/layout/orgChart1"/>
     <dgm:cxn modelId="{ABBDD5E9-BD6C-4800-9BFC-4B0B380FA089}" type="presOf" srcId="{CE269CD1-6337-4E76-B4E1-5CD724EC8D6A}" destId="{F4A276E0-37AE-4FD3-882B-9BFCBCED9093}" srcOrd="1" destOrd="0" presId="urn:microsoft.com/office/officeart/2005/8/layout/orgChart1"/>
-    <dgm:cxn modelId="{75625BEE-43CD-4F9F-8A5F-F843EA6EE431}" type="presOf" srcId="{7174057E-7985-45A8-816E-10E0238C937B}" destId="{D6D6E179-F2DD-4D9C-A61F-D41F116825B9}" srcOrd="1" destOrd="0" presId="urn:microsoft.com/office/officeart/2005/8/layout/orgChart1"/>
     <dgm:cxn modelId="{6BD040F2-B327-4DF9-990F-C283C77491D7}" type="presOf" srcId="{F6A6145F-CC45-441B-B054-CCFB033EB2E2}" destId="{A878D007-F0B3-45E5-9C37-CE118C649B65}" srcOrd="1" destOrd="0" presId="urn:microsoft.com/office/officeart/2005/8/layout/orgChart1"/>
     <dgm:cxn modelId="{34EE58F2-F72B-4174-A97C-85DDA1B7B245}" srcId="{5FCC713B-92C4-483E-A11C-1BAEDA457702}" destId="{EB1AE419-29FD-44B2-8705-1991FFB1C8EE}" srcOrd="3" destOrd="0" parTransId="{22E19357-B5D7-4B84-A5CE-6774523D54F4}" sibTransId="{285C335E-5F54-41D6-AE04-1083823E70B5}"/>
     <dgm:cxn modelId="{9CF168F4-98B2-4549-A948-30D7860A7D73}" srcId="{5FCC713B-92C4-483E-A11C-1BAEDA457702}" destId="{567ABF26-3635-491F-AEB9-0A8DA892A80D}" srcOrd="0" destOrd="0" parTransId="{883A6DCC-9B47-4BE7-9B0D-DA1469D2BDC1}" sibTransId="{DFC7167B-EEF9-43D8-8939-99545B62CB8E}"/>
@@ -4369,13 +4217,6 @@
     <dgm:cxn modelId="{2197329E-0E9C-418D-8AFA-8C89D622B86A}" type="presParOf" srcId="{CC8FD2F3-17C4-44D7-B5D6-A2913AB1F17F}" destId="{C268F256-E7DD-480A-9907-8EF03521A5F3}" srcOrd="1" destOrd="0" presId="urn:microsoft.com/office/officeart/2005/8/layout/orgChart1"/>
     <dgm:cxn modelId="{3AB691F2-C38B-4E52-9336-C6880C219D44}" type="presParOf" srcId="{AD7BB4E1-4E88-4406-B241-C90683BE2CCB}" destId="{B3EE8A10-724C-45C3-A7F9-76B641730A1F}" srcOrd="1" destOrd="0" presId="urn:microsoft.com/office/officeart/2005/8/layout/orgChart1"/>
     <dgm:cxn modelId="{70CA2481-0996-4010-A0DC-A54B2C396215}" type="presParOf" srcId="{AD7BB4E1-4E88-4406-B241-C90683BE2CCB}" destId="{E50900BF-57BD-4AE1-B6B9-8791AB7E274B}" srcOrd="2" destOrd="0" presId="urn:microsoft.com/office/officeart/2005/8/layout/orgChart1"/>
-    <dgm:cxn modelId="{BCD99DF1-021C-4DF4-9F14-85238A3C368A}" type="presParOf" srcId="{AF624D03-75CC-4EE8-9AB0-6A45EF330289}" destId="{B45ACD8F-5F83-4D5B-BE06-B04C14E81E0E}" srcOrd="2" destOrd="0" presId="urn:microsoft.com/office/officeart/2005/8/layout/orgChart1"/>
-    <dgm:cxn modelId="{59DB3644-2228-43F3-99C2-977761D0A067}" type="presParOf" srcId="{AF624D03-75CC-4EE8-9AB0-6A45EF330289}" destId="{26CC6553-0A5F-436A-8F88-3AB37D4195DC}" srcOrd="3" destOrd="0" presId="urn:microsoft.com/office/officeart/2005/8/layout/orgChart1"/>
-    <dgm:cxn modelId="{22F86842-12FD-4DF4-96B2-F6AD396CC1AD}" type="presParOf" srcId="{26CC6553-0A5F-436A-8F88-3AB37D4195DC}" destId="{87CFCE7F-978F-4D38-B2ED-F0CC8C3904E7}" srcOrd="0" destOrd="0" presId="urn:microsoft.com/office/officeart/2005/8/layout/orgChart1"/>
-    <dgm:cxn modelId="{C2DB0FD7-FFD2-4CD9-852D-C1347781AC3F}" type="presParOf" srcId="{87CFCE7F-978F-4D38-B2ED-F0CC8C3904E7}" destId="{DA3C307B-3548-424F-A34E-94AC24116A33}" srcOrd="0" destOrd="0" presId="urn:microsoft.com/office/officeart/2005/8/layout/orgChart1"/>
-    <dgm:cxn modelId="{05F1C951-B91C-41B1-8249-A279D75948E7}" type="presParOf" srcId="{87CFCE7F-978F-4D38-B2ED-F0CC8C3904E7}" destId="{D4C64745-A3B7-40E8-8127-273A0A9EA23B}" srcOrd="1" destOrd="0" presId="urn:microsoft.com/office/officeart/2005/8/layout/orgChart1"/>
-    <dgm:cxn modelId="{A3F398E2-5F1E-4A77-B844-B2494A6A6979}" type="presParOf" srcId="{26CC6553-0A5F-436A-8F88-3AB37D4195DC}" destId="{BC6C4E2C-5AB2-43FB-B30A-F0E31F124E9E}" srcOrd="1" destOrd="0" presId="urn:microsoft.com/office/officeart/2005/8/layout/orgChart1"/>
-    <dgm:cxn modelId="{675AF5C6-6749-4CFF-9F02-0F3EC1E6AC58}" type="presParOf" srcId="{26CC6553-0A5F-436A-8F88-3AB37D4195DC}" destId="{A56D3513-7586-4B6D-9933-15D446C6D125}" srcOrd="2" destOrd="0" presId="urn:microsoft.com/office/officeart/2005/8/layout/orgChart1"/>
     <dgm:cxn modelId="{44153625-7ECD-44BB-865F-D37751529945}" type="presParOf" srcId="{4B1BDF05-378B-4664-B731-064B7C57B145}" destId="{F10BC0C1-9D76-4976-A3B3-BCD33AB4D3A1}" srcOrd="2" destOrd="0" presId="urn:microsoft.com/office/officeart/2005/8/layout/orgChart1"/>
     <dgm:cxn modelId="{499F4422-AFA8-4CE4-943B-070DF41A2F24}" type="presParOf" srcId="{77F0668C-420C-4F01-A460-D8FA9F5CE9C5}" destId="{BCBD330A-017D-4154-BFE3-822559EB496B}" srcOrd="2" destOrd="0" presId="urn:microsoft.com/office/officeart/2005/8/layout/orgChart1"/>
     <dgm:cxn modelId="{22DB5A32-91A4-4F05-9B37-759B0853C6D8}" type="presParOf" srcId="{77F0668C-420C-4F01-A460-D8FA9F5CE9C5}" destId="{0902E10F-AF69-40E3-9BFD-6846F3E75F40}" srcOrd="3" destOrd="0" presId="urn:microsoft.com/office/officeart/2005/8/layout/orgChart1"/>
@@ -4390,13 +4231,6 @@
     <dgm:cxn modelId="{8840F5DE-54F1-49D9-A48D-DE5915266A6C}" type="presParOf" srcId="{3020ED6A-476E-4756-BD12-9ABFE25765BF}" destId="{023D6DE0-2E52-410B-9CF4-FC42B98C4FF5}" srcOrd="1" destOrd="0" presId="urn:microsoft.com/office/officeart/2005/8/layout/orgChart1"/>
     <dgm:cxn modelId="{25B8D941-5F66-4A19-BA66-B19F82EE91A4}" type="presParOf" srcId="{DA107DB9-84B9-4435-BA87-18B88E68E911}" destId="{DA7FC194-F3B4-48F7-ACAB-39561810248D}" srcOrd="1" destOrd="0" presId="urn:microsoft.com/office/officeart/2005/8/layout/orgChart1"/>
     <dgm:cxn modelId="{BC3587CA-BF84-4CE7-9E9D-1D90CF714C96}" type="presParOf" srcId="{DA107DB9-84B9-4435-BA87-18B88E68E911}" destId="{F5E09175-7A1A-48AE-B350-5A4FB253D95A}" srcOrd="2" destOrd="0" presId="urn:microsoft.com/office/officeart/2005/8/layout/orgChart1"/>
-    <dgm:cxn modelId="{D9010A23-6090-4A8B-921A-4F0F60D51E72}" type="presParOf" srcId="{1A08302C-A288-4801-A903-8CE60A04FC37}" destId="{428094B6-EEA0-4CD3-998B-4FD10D01D018}" srcOrd="2" destOrd="0" presId="urn:microsoft.com/office/officeart/2005/8/layout/orgChart1"/>
-    <dgm:cxn modelId="{0B9B70B8-4A01-4F87-B3C7-388F18ADFDC9}" type="presParOf" srcId="{1A08302C-A288-4801-A903-8CE60A04FC37}" destId="{2C4855F2-09CF-46C8-9A51-2D4B492D781C}" srcOrd="3" destOrd="0" presId="urn:microsoft.com/office/officeart/2005/8/layout/orgChart1"/>
-    <dgm:cxn modelId="{8BAECBD6-BCF6-472D-A222-C5082F0D6D96}" type="presParOf" srcId="{2C4855F2-09CF-46C8-9A51-2D4B492D781C}" destId="{F34948E7-9663-488D-90BC-4B30D37D263E}" srcOrd="0" destOrd="0" presId="urn:microsoft.com/office/officeart/2005/8/layout/orgChart1"/>
-    <dgm:cxn modelId="{F33B2E5A-6AD9-4F07-B7AE-1E972C7B5570}" type="presParOf" srcId="{F34948E7-9663-488D-90BC-4B30D37D263E}" destId="{0BDFB692-D2A0-46DC-954C-BF6452402252}" srcOrd="0" destOrd="0" presId="urn:microsoft.com/office/officeart/2005/8/layout/orgChart1"/>
-    <dgm:cxn modelId="{A7A26DAF-C34A-4235-AE96-8BB741A2A384}" type="presParOf" srcId="{F34948E7-9663-488D-90BC-4B30D37D263E}" destId="{D6D6E179-F2DD-4D9C-A61F-D41F116825B9}" srcOrd="1" destOrd="0" presId="urn:microsoft.com/office/officeart/2005/8/layout/orgChart1"/>
-    <dgm:cxn modelId="{A24BE5DF-576A-49FD-A4AE-9DE077043D51}" type="presParOf" srcId="{2C4855F2-09CF-46C8-9A51-2D4B492D781C}" destId="{4FBE3ED0-8B81-4241-868D-452F5AFC6B08}" srcOrd="1" destOrd="0" presId="urn:microsoft.com/office/officeart/2005/8/layout/orgChart1"/>
-    <dgm:cxn modelId="{6C8DFBB0-68B0-494C-AA7C-95F38CE5AA39}" type="presParOf" srcId="{2C4855F2-09CF-46C8-9A51-2D4B492D781C}" destId="{424E7A3E-25C3-443F-B4CC-7E30FAEA9599}" srcOrd="2" destOrd="0" presId="urn:microsoft.com/office/officeart/2005/8/layout/orgChart1"/>
     <dgm:cxn modelId="{4DAE30BF-DAE8-4B48-8A57-234BAC94BA0D}" type="presParOf" srcId="{0902E10F-AF69-40E3-9BFD-6846F3E75F40}" destId="{C99EE53D-6DEB-48CC-9029-2549E92CB443}" srcOrd="2" destOrd="0" presId="urn:microsoft.com/office/officeart/2005/8/layout/orgChart1"/>
     <dgm:cxn modelId="{CC94619D-7C11-4414-BD0A-5E85121E28D3}" type="presParOf" srcId="{FB8DB992-B0FF-487D-85C3-0930B51FDD74}" destId="{D20FB924-5E04-4C41-8E57-913EA894F189}" srcOrd="2" destOrd="0" presId="urn:microsoft.com/office/officeart/2005/8/layout/orgChart1"/>
     <dgm:cxn modelId="{673F0E6B-72E7-4AB0-939E-B242F85660D7}" type="presParOf" srcId="{7083DE8C-C7F3-415E-B7A7-5E9DF48A3AF7}" destId="{160AD040-51EA-44B6-9E50-F42512157064}" srcOrd="2" destOrd="0" presId="urn:microsoft.com/office/officeart/2005/8/layout/orgChart1"/>
@@ -4419,64 +4253,6 @@
       <dsp:cNvGrpSpPr/>
     </dsp:nvGrpSpPr>
     <dsp:grpSpPr/>
-    <dsp:sp modelId="{428094B6-EEA0-4CD3-998B-4FD10D01D018}">
-      <dsp:nvSpPr>
-        <dsp:cNvPr id="0" name=""/>
-        <dsp:cNvSpPr/>
-      </dsp:nvSpPr>
-      <dsp:spPr>
-        <a:xfrm>
-          <a:off x="7942997" y="1997899"/>
-          <a:ext cx="156065" cy="1217309"/>
-        </a:xfrm>
-        <a:custGeom>
-          <a:avLst/>
-          <a:gdLst/>
-          <a:ahLst/>
-          <a:cxnLst/>
-          <a:rect l="0" t="0" r="0" b="0"/>
-          <a:pathLst>
-            <a:path>
-              <a:moveTo>
-                <a:pt x="0" y="0"/>
-              </a:moveTo>
-              <a:lnTo>
-                <a:pt x="0" y="1217309"/>
-              </a:lnTo>
-              <a:lnTo>
-                <a:pt x="156065" y="1217309"/>
-              </a:lnTo>
-            </a:path>
-          </a:pathLst>
-        </a:custGeom>
-        <a:noFill/>
-        <a:ln w="25400" cap="flat" cmpd="sng" algn="ctr">
-          <a:solidFill>
-            <a:schemeClr val="accent1">
-              <a:shade val="80000"/>
-              <a:hueOff val="0"/>
-              <a:satOff val="0"/>
-              <a:lumOff val="0"/>
-              <a:alphaOff val="0"/>
-            </a:schemeClr>
-          </a:solidFill>
-          <a:prstDash val="solid"/>
-        </a:ln>
-        <a:effectLst/>
-      </dsp:spPr>
-      <dsp:style>
-        <a:lnRef idx="2">
-          <a:scrgbClr r="0" g="0" b="0"/>
-        </a:lnRef>
-        <a:fillRef idx="0">
-          <a:scrgbClr r="0" g="0" b="0"/>
-        </a:fillRef>
-        <a:effectRef idx="0">
-          <a:scrgbClr r="0" g="0" b="0"/>
-        </a:effectRef>
-        <a:fontRef idx="minor"/>
-      </dsp:style>
-    </dsp:sp>
     <dsp:sp modelId="{E0D3C246-9936-44F2-A471-4C8B566EEDB2}">
       <dsp:nvSpPr>
         <dsp:cNvPr id="0" name=""/>
@@ -4596,64 +4372,6 @@
         <a:fontRef idx="minor"/>
       </dsp:style>
     </dsp:sp>
-    <dsp:sp modelId="{B45ACD8F-5F83-4D5B-BE06-B04C14E81E0E}">
-      <dsp:nvSpPr>
-        <dsp:cNvPr id="0" name=""/>
-        <dsp:cNvSpPr/>
-      </dsp:nvSpPr>
-      <dsp:spPr>
-        <a:xfrm>
-          <a:off x="6684070" y="1997899"/>
-          <a:ext cx="156065" cy="1217309"/>
-        </a:xfrm>
-        <a:custGeom>
-          <a:avLst/>
-          <a:gdLst/>
-          <a:ahLst/>
-          <a:cxnLst/>
-          <a:rect l="0" t="0" r="0" b="0"/>
-          <a:pathLst>
-            <a:path>
-              <a:moveTo>
-                <a:pt x="0" y="0"/>
-              </a:moveTo>
-              <a:lnTo>
-                <a:pt x="0" y="1217309"/>
-              </a:lnTo>
-              <a:lnTo>
-                <a:pt x="156065" y="1217309"/>
-              </a:lnTo>
-            </a:path>
-          </a:pathLst>
-        </a:custGeom>
-        <a:noFill/>
-        <a:ln w="25400" cap="flat" cmpd="sng" algn="ctr">
-          <a:solidFill>
-            <a:schemeClr val="accent1">
-              <a:shade val="80000"/>
-              <a:hueOff val="0"/>
-              <a:satOff val="0"/>
-              <a:lumOff val="0"/>
-              <a:alphaOff val="0"/>
-            </a:schemeClr>
-          </a:solidFill>
-          <a:prstDash val="solid"/>
-        </a:ln>
-        <a:effectLst/>
-      </dsp:spPr>
-      <dsp:style>
-        <a:lnRef idx="2">
-          <a:scrgbClr r="0" g="0" b="0"/>
-        </a:lnRef>
-        <a:fillRef idx="0">
-          <a:scrgbClr r="0" g="0" b="0"/>
-        </a:fillRef>
-        <a:effectRef idx="0">
-          <a:scrgbClr r="0" g="0" b="0"/>
-        </a:effectRef>
-        <a:fontRef idx="minor"/>
-      </dsp:style>
-    </dsp:sp>
     <dsp:sp modelId="{6DA15145-B229-4E63-A113-16E38E0E2618}">
       <dsp:nvSpPr>
         <dsp:cNvPr id="0" name=""/>
@@ -7989,83 +7707,6 @@
         <a:ext cx="1040435" cy="520217"/>
       </dsp:txXfrm>
     </dsp:sp>
-    <dsp:sp modelId="{DA3C307B-3548-424F-A34E-94AC24116A33}">
-      <dsp:nvSpPr>
-        <dsp:cNvPr id="0" name=""/>
-        <dsp:cNvSpPr/>
-      </dsp:nvSpPr>
-      <dsp:spPr>
-        <a:xfrm>
-          <a:off x="6840135" y="2955100"/>
-          <a:ext cx="1040435" cy="520217"/>
-        </a:xfrm>
-        <a:prstGeom prst="rect">
-          <a:avLst/>
-        </a:prstGeom>
-        <a:solidFill>
-          <a:schemeClr val="accent1">
-            <a:hueOff val="0"/>
-            <a:satOff val="0"/>
-            <a:lumOff val="0"/>
-            <a:alphaOff val="0"/>
-          </a:schemeClr>
-        </a:solidFill>
-        <a:ln w="25400" cap="flat" cmpd="sng" algn="ctr">
-          <a:solidFill>
-            <a:schemeClr val="lt1">
-              <a:hueOff val="0"/>
-              <a:satOff val="0"/>
-              <a:lumOff val="0"/>
-              <a:alphaOff val="0"/>
-            </a:schemeClr>
-          </a:solidFill>
-          <a:prstDash val="solid"/>
-        </a:ln>
-        <a:effectLst/>
-      </dsp:spPr>
-      <dsp:style>
-        <a:lnRef idx="2">
-          <a:scrgbClr r="0" g="0" b="0"/>
-        </a:lnRef>
-        <a:fillRef idx="1">
-          <a:scrgbClr r="0" g="0" b="0"/>
-        </a:fillRef>
-        <a:effectRef idx="0">
-          <a:scrgbClr r="0" g="0" b="0"/>
-        </a:effectRef>
-        <a:fontRef idx="minor">
-          <a:schemeClr val="lt1"/>
-        </a:fontRef>
-      </dsp:style>
-      <dsp:txBody>
-        <a:bodyPr spcFirstLastPara="0" vert="horz" wrap="square" lIns="7620" tIns="7620" rIns="7620" bIns="7620" numCol="1" spcCol="1270" anchor="ctr" anchorCtr="0">
-          <a:noAutofit/>
-        </a:bodyPr>
-        <a:lstStyle/>
-        <a:p>
-          <a:pPr marL="0" lvl="0" indent="0" algn="ctr" defTabSz="533400">
-            <a:lnSpc>
-              <a:spcPct val="90000"/>
-            </a:lnSpc>
-            <a:spcBef>
-              <a:spcPct val="0"/>
-            </a:spcBef>
-            <a:spcAft>
-              <a:spcPct val="35000"/>
-            </a:spcAft>
-            <a:buNone/>
-          </a:pPr>
-          <a:r>
-            <a:rPr lang="es-PA" sz="1200" kern="1200"/>
-            <a:t>Paquete de Trabajo C1.2</a:t>
-          </a:r>
-        </a:p>
-      </dsp:txBody>
-      <dsp:txXfrm>
-        <a:off x="6840135" y="2955100"/>
-        <a:ext cx="1040435" cy="520217"/>
-      </dsp:txXfrm>
-    </dsp:sp>
     <dsp:sp modelId="{C47121DA-255E-4786-A0AE-AC39CFE9310C}">
       <dsp:nvSpPr>
         <dsp:cNvPr id="0" name=""/>
@@ -8217,83 +7858,6 @@
       </dsp:txBody>
       <dsp:txXfrm>
         <a:off x="8099062" y="2216391"/>
-        <a:ext cx="1040435" cy="520217"/>
-      </dsp:txXfrm>
-    </dsp:sp>
-    <dsp:sp modelId="{0BDFB692-D2A0-46DC-954C-BF6452402252}">
-      <dsp:nvSpPr>
-        <dsp:cNvPr id="0" name=""/>
-        <dsp:cNvSpPr/>
-      </dsp:nvSpPr>
-      <dsp:spPr>
-        <a:xfrm>
-          <a:off x="8099062" y="2955100"/>
-          <a:ext cx="1040435" cy="520217"/>
-        </a:xfrm>
-        <a:prstGeom prst="rect">
-          <a:avLst/>
-        </a:prstGeom>
-        <a:solidFill>
-          <a:schemeClr val="accent1">
-            <a:hueOff val="0"/>
-            <a:satOff val="0"/>
-            <a:lumOff val="0"/>
-            <a:alphaOff val="0"/>
-          </a:schemeClr>
-        </a:solidFill>
-        <a:ln w="25400" cap="flat" cmpd="sng" algn="ctr">
-          <a:solidFill>
-            <a:schemeClr val="lt1">
-              <a:hueOff val="0"/>
-              <a:satOff val="0"/>
-              <a:lumOff val="0"/>
-              <a:alphaOff val="0"/>
-            </a:schemeClr>
-          </a:solidFill>
-          <a:prstDash val="solid"/>
-        </a:ln>
-        <a:effectLst/>
-      </dsp:spPr>
-      <dsp:style>
-        <a:lnRef idx="2">
-          <a:scrgbClr r="0" g="0" b="0"/>
-        </a:lnRef>
-        <a:fillRef idx="1">
-          <a:scrgbClr r="0" g="0" b="0"/>
-        </a:fillRef>
-        <a:effectRef idx="0">
-          <a:scrgbClr r="0" g="0" b="0"/>
-        </a:effectRef>
-        <a:fontRef idx="minor">
-          <a:schemeClr val="lt1"/>
-        </a:fontRef>
-      </dsp:style>
-      <dsp:txBody>
-        <a:bodyPr spcFirstLastPara="0" vert="horz" wrap="square" lIns="7620" tIns="7620" rIns="7620" bIns="7620" numCol="1" spcCol="1270" anchor="ctr" anchorCtr="0">
-          <a:noAutofit/>
-        </a:bodyPr>
-        <a:lstStyle/>
-        <a:p>
-          <a:pPr marL="0" lvl="0" indent="0" algn="ctr" defTabSz="533400">
-            <a:lnSpc>
-              <a:spcPct val="90000"/>
-            </a:lnSpc>
-            <a:spcBef>
-              <a:spcPct val="0"/>
-            </a:spcBef>
-            <a:spcAft>
-              <a:spcPct val="35000"/>
-            </a:spcAft>
-            <a:buNone/>
-          </a:pPr>
-          <a:r>
-            <a:rPr lang="es-PA" sz="1200" kern="1200"/>
-            <a:t>Paquete de Trabajo C2.2</a:t>
-          </a:r>
-        </a:p>
-      </dsp:txBody>
-      <dsp:txXfrm>
-        <a:off x="8099062" y="2955100"/>
         <a:ext cx="1040435" cy="520217"/>
       </dsp:txXfrm>
     </dsp:sp>

</xml_diff>

<commit_message>
Corrección de los documentos relacionados con las actividades
</commit_message>
<xml_diff>
--- a/docs/words/EDT_v1.0.docx
+++ b/docs/words/EDT_v1.0.docx
@@ -475,7 +475,7 @@
           <w:lang w:val="es-PA" w:eastAsia="es-PA"/>
         </w:rPr>
         <w:drawing>
-          <wp:inline distT="0" distB="0" distL="0" distR="0" wp14:anchorId="595CEC51" wp14:editId="5A6EB345">
+          <wp:inline distT="0" distB="0" distL="0" distR="0" wp14:anchorId="595CEC51" wp14:editId="6C5E3EF8">
             <wp:extent cx="9164782" cy="4953000"/>
             <wp:effectExtent l="0" t="0" r="0" b="0"/>
             <wp:docPr id="1" name="Diagrama 1"/>
@@ -488,15 +488,6 @@
           </wp:inline>
         </w:drawing>
       </w:r>
-    </w:p>
-    <w:p>
-      <w:pPr>
-        <w:spacing w:after="0"/>
-        <w:rPr>
-          <w:sz w:val="20"/>
-          <w:lang w:val="es-PA"/>
-        </w:rPr>
-      </w:pPr>
     </w:p>
     <w:sectPr>
       <w:headerReference w:type="default" r:id="rId12"/>
@@ -2172,7 +2163,7 @@
         <a:p>
           <a:r>
             <a:rPr lang="es-PA"/>
-            <a:t>Informe</a:t>
+            <a:t>Informe de cierre</a:t>
           </a:r>
         </a:p>
       </dgm:t>
@@ -2199,7 +2190,7 @@
         </a:p>
       </dgm:t>
     </dgm:pt>
-    <dgm:pt modelId="{793E9D40-7433-4FAF-93E9-B66084F45BF4}">
+    <dgm:pt modelId="{EC1AE04A-1D37-421C-BFE6-ACA49BB8E0AB}">
       <dgm:prSet phldrT="[Texto]"/>
       <dgm:spPr/>
       <dgm:t>
@@ -2208,12 +2199,12 @@
         <a:p>
           <a:r>
             <a:rPr lang="es-PA"/>
-            <a:t>Requisitos</a:t>
+            <a:t>Constitucion de equipo, interesados y supuestos</a:t>
           </a:r>
         </a:p>
       </dgm:t>
     </dgm:pt>
-    <dgm:pt modelId="{8E0F80A7-18FF-40CF-B037-1DF4E6BBFB5E}" type="parTrans" cxnId="{1CFE6069-3BB6-4C5E-8046-F7EC13645680}">
+    <dgm:pt modelId="{14F89DFA-8B27-4ABE-823A-3A0443A47E8F}" type="parTrans" cxnId="{94E80D52-83FF-4624-999C-990BF38DFE22}">
       <dgm:prSet/>
       <dgm:spPr/>
       <dgm:t>
@@ -2224,7 +2215,7 @@
         </a:p>
       </dgm:t>
     </dgm:pt>
-    <dgm:pt modelId="{90DB7CC4-5F5F-45F0-A8DB-D75EFE1E7A27}" type="sibTrans" cxnId="{1CFE6069-3BB6-4C5E-8046-F7EC13645680}">
+    <dgm:pt modelId="{93E36C58-021E-48A9-8762-B17E4E0C52C5}" type="sibTrans" cxnId="{94E80D52-83FF-4624-999C-990BF38DFE22}">
       <dgm:prSet/>
       <dgm:spPr/>
       <dgm:t>
@@ -2235,7 +2226,7 @@
         </a:p>
       </dgm:t>
     </dgm:pt>
-    <dgm:pt modelId="{EC1AE04A-1D37-421C-BFE6-ACA49BB8E0AB}">
+    <dgm:pt modelId="{04F2E83C-61C3-433F-8FA5-0B12F1A6F1EC}">
       <dgm:prSet phldrT="[Texto]"/>
       <dgm:spPr/>
       <dgm:t>
@@ -2244,12 +2235,12 @@
         <a:p>
           <a:r>
             <a:rPr lang="es-PA"/>
-            <a:t>Constitucion de equipo, interesados y alcance</a:t>
+            <a:t>Inicio y cierre de sesión</a:t>
           </a:r>
         </a:p>
       </dgm:t>
     </dgm:pt>
-    <dgm:pt modelId="{14F89DFA-8B27-4ABE-823A-3A0443A47E8F}" type="parTrans" cxnId="{94E80D52-83FF-4624-999C-990BF38DFE22}">
+    <dgm:pt modelId="{6BEF3F2C-99D5-43D4-B570-4F9A59A929CF}" type="parTrans" cxnId="{0EED9F39-F3B7-4D68-9745-C08CC9FB75E6}">
       <dgm:prSet/>
       <dgm:spPr/>
       <dgm:t>
@@ -2260,187 +2251,7 @@
         </a:p>
       </dgm:t>
     </dgm:pt>
-    <dgm:pt modelId="{93E36C58-021E-48A9-8762-B17E4E0C52C5}" type="sibTrans" cxnId="{94E80D52-83FF-4624-999C-990BF38DFE22}">
-      <dgm:prSet/>
-      <dgm:spPr/>
-      <dgm:t>
-        <a:bodyPr/>
-        <a:lstStyle/>
-        <a:p>
-          <a:endParaRPr lang="es-ES"/>
-        </a:p>
-      </dgm:t>
-    </dgm:pt>
-    <dgm:pt modelId="{04F2E83C-61C3-433F-8FA5-0B12F1A6F1EC}">
-      <dgm:prSet phldrT="[Texto]"/>
-      <dgm:spPr/>
-      <dgm:t>
-        <a:bodyPr/>
-        <a:lstStyle/>
-        <a:p>
-          <a:r>
-            <a:rPr lang="es-PA"/>
-            <a:t>Administradores</a:t>
-          </a:r>
-        </a:p>
-      </dgm:t>
-    </dgm:pt>
-    <dgm:pt modelId="{6BEF3F2C-99D5-43D4-B570-4F9A59A929CF}" type="parTrans" cxnId="{0EED9F39-F3B7-4D68-9745-C08CC9FB75E6}">
-      <dgm:prSet/>
-      <dgm:spPr/>
-      <dgm:t>
-        <a:bodyPr/>
-        <a:lstStyle/>
-        <a:p>
-          <a:endParaRPr lang="es-ES"/>
-        </a:p>
-      </dgm:t>
-    </dgm:pt>
     <dgm:pt modelId="{EA5FAFBB-CAD0-4B5F-9A19-7C185460CC1E}" type="sibTrans" cxnId="{0EED9F39-F3B7-4D68-9745-C08CC9FB75E6}">
-      <dgm:prSet/>
-      <dgm:spPr/>
-      <dgm:t>
-        <a:bodyPr/>
-        <a:lstStyle/>
-        <a:p>
-          <a:endParaRPr lang="es-ES"/>
-        </a:p>
-      </dgm:t>
-    </dgm:pt>
-    <dgm:pt modelId="{F2429A32-7BDE-418F-BDF1-F7DB10A5D47C}">
-      <dgm:prSet phldrT="[Texto]"/>
-      <dgm:spPr/>
-      <dgm:t>
-        <a:bodyPr/>
-        <a:lstStyle/>
-        <a:p>
-          <a:r>
-            <a:rPr lang="es-PA"/>
-            <a:t>Alcance</a:t>
-          </a:r>
-        </a:p>
-      </dgm:t>
-    </dgm:pt>
-    <dgm:pt modelId="{C8AE65F6-0BD9-4E03-8A11-D56E5A94BD43}" type="parTrans" cxnId="{CEB9FB2C-6EDE-4E41-957E-2B3E58DC365F}">
-      <dgm:prSet/>
-      <dgm:spPr/>
-      <dgm:t>
-        <a:bodyPr/>
-        <a:lstStyle/>
-        <a:p>
-          <a:endParaRPr lang="es-ES"/>
-        </a:p>
-      </dgm:t>
-    </dgm:pt>
-    <dgm:pt modelId="{715D6A9F-D841-4703-B5C8-5EEE1EC0B545}" type="sibTrans" cxnId="{CEB9FB2C-6EDE-4E41-957E-2B3E58DC365F}">
-      <dgm:prSet/>
-      <dgm:spPr/>
-      <dgm:t>
-        <a:bodyPr/>
-        <a:lstStyle/>
-        <a:p>
-          <a:endParaRPr lang="es-ES"/>
-        </a:p>
-      </dgm:t>
-    </dgm:pt>
-    <dgm:pt modelId="{51E86F7B-BBD1-4BAD-920C-C6734DDE05D9}">
-      <dgm:prSet phldrT="[Texto]"/>
-      <dgm:spPr/>
-      <dgm:t>
-        <a:bodyPr/>
-        <a:lstStyle/>
-        <a:p>
-          <a:r>
-            <a:rPr lang="es-PA"/>
-            <a:t>Comunicaciones</a:t>
-          </a:r>
-        </a:p>
-      </dgm:t>
-    </dgm:pt>
-    <dgm:pt modelId="{4D2B013C-C546-4C89-A8E1-7F7C43A815A6}" type="parTrans" cxnId="{3359FAC5-1A72-4014-82CD-10FA35A864B0}">
-      <dgm:prSet/>
-      <dgm:spPr/>
-      <dgm:t>
-        <a:bodyPr/>
-        <a:lstStyle/>
-        <a:p>
-          <a:endParaRPr lang="es-ES"/>
-        </a:p>
-      </dgm:t>
-    </dgm:pt>
-    <dgm:pt modelId="{63068E5F-4BD1-4D77-B20E-313002D43566}" type="sibTrans" cxnId="{3359FAC5-1A72-4014-82CD-10FA35A864B0}">
-      <dgm:prSet/>
-      <dgm:spPr/>
-      <dgm:t>
-        <a:bodyPr/>
-        <a:lstStyle/>
-        <a:p>
-          <a:endParaRPr lang="es-ES"/>
-        </a:p>
-      </dgm:t>
-    </dgm:pt>
-    <dgm:pt modelId="{C4A08CD2-8219-491A-BF64-0D4C6150422C}">
-      <dgm:prSet phldrT="[Texto]"/>
-      <dgm:spPr/>
-      <dgm:t>
-        <a:bodyPr/>
-        <a:lstStyle/>
-        <a:p>
-          <a:r>
-            <a:rPr lang="es-PA"/>
-            <a:t>Cronograma</a:t>
-          </a:r>
-        </a:p>
-      </dgm:t>
-    </dgm:pt>
-    <dgm:pt modelId="{F37DBD3F-54E3-4FC2-8C65-74B1C263F068}" type="parTrans" cxnId="{E2BC813F-DA33-4089-B502-51739057F61A}">
-      <dgm:prSet/>
-      <dgm:spPr/>
-      <dgm:t>
-        <a:bodyPr/>
-        <a:lstStyle/>
-        <a:p>
-          <a:endParaRPr lang="es-ES"/>
-        </a:p>
-      </dgm:t>
-    </dgm:pt>
-    <dgm:pt modelId="{F8F7982D-DA70-4078-9E13-C782F2D169C6}" type="sibTrans" cxnId="{E2BC813F-DA33-4089-B502-51739057F61A}">
-      <dgm:prSet/>
-      <dgm:spPr/>
-      <dgm:t>
-        <a:bodyPr/>
-        <a:lstStyle/>
-        <a:p>
-          <a:endParaRPr lang="es-ES"/>
-        </a:p>
-      </dgm:t>
-    </dgm:pt>
-    <dgm:pt modelId="{DA59807A-37FA-42F4-B006-A3A55C2EC023}">
-      <dgm:prSet phldrT="[Texto]"/>
-      <dgm:spPr/>
-      <dgm:t>
-        <a:bodyPr/>
-        <a:lstStyle/>
-        <a:p>
-          <a:r>
-            <a:rPr lang="es-PA"/>
-            <a:t>Cambios</a:t>
-          </a:r>
-        </a:p>
-      </dgm:t>
-    </dgm:pt>
-    <dgm:pt modelId="{63ABB41B-CC07-4EC5-BEFF-4BFA5888698D}" type="parTrans" cxnId="{F279D9DD-2CC6-4A5D-8D4E-D42B6CAD32B1}">
-      <dgm:prSet/>
-      <dgm:spPr/>
-      <dgm:t>
-        <a:bodyPr/>
-        <a:lstStyle/>
-        <a:p>
-          <a:endParaRPr lang="es-ES"/>
-        </a:p>
-      </dgm:t>
-    </dgm:pt>
-    <dgm:pt modelId="{EC304E4E-E2E0-41B2-AB10-6099FD2C9F53}" type="sibTrans" cxnId="{F279D9DD-2CC6-4A5D-8D4E-D42B6CAD32B1}">
       <dgm:prSet/>
       <dgm:spPr/>
       <dgm:t>
@@ -2667,7 +2478,7 @@
         </a:p>
       </dgm:t>
     </dgm:pt>
-    <dgm:pt modelId="{EFA3FBB5-41A7-4EAE-B5B3-BCF84284C0E3}">
+    <dgm:pt modelId="{71912E7B-8E89-4B3D-85AE-7A8F67A2E36A}">
       <dgm:prSet phldrT="[Texto]"/>
       <dgm:spPr/>
       <dgm:t>
@@ -2676,12 +2487,12 @@
         <a:p>
           <a:r>
             <a:rPr lang="es-PA"/>
-            <a:t>Cesta de reservas</a:t>
+            <a:t>Información al usuario</a:t>
           </a:r>
         </a:p>
       </dgm:t>
     </dgm:pt>
-    <dgm:pt modelId="{D17D8B4B-4CFF-4A16-9A62-435AF3418AB8}" type="parTrans" cxnId="{D83F745C-D0C5-415F-949C-E38091C70862}">
+    <dgm:pt modelId="{7A9B7DD2-38B8-4C2C-8B40-6F5CAF58B0BA}" type="parTrans" cxnId="{DEBD0244-9ABA-44CF-A0A3-723434A1E855}">
       <dgm:prSet/>
       <dgm:spPr/>
       <dgm:t>
@@ -2692,79 +2503,7 @@
         </a:p>
       </dgm:t>
     </dgm:pt>
-    <dgm:pt modelId="{319EF9F3-E572-4C69-9F93-0E0C1B49DE66}" type="sibTrans" cxnId="{D83F745C-D0C5-415F-949C-E38091C70862}">
-      <dgm:prSet/>
-      <dgm:spPr/>
-      <dgm:t>
-        <a:bodyPr/>
-        <a:lstStyle/>
-        <a:p>
-          <a:endParaRPr lang="es-ES"/>
-        </a:p>
-      </dgm:t>
-    </dgm:pt>
-    <dgm:pt modelId="{71912E7B-8E89-4B3D-85AE-7A8F67A2E36A}">
-      <dgm:prSet phldrT="[Texto]"/>
-      <dgm:spPr/>
-      <dgm:t>
-        <a:bodyPr/>
-        <a:lstStyle/>
-        <a:p>
-          <a:r>
-            <a:rPr lang="es-PA"/>
-            <a:t>Notificaciones</a:t>
-          </a:r>
-        </a:p>
-      </dgm:t>
-    </dgm:pt>
-    <dgm:pt modelId="{7A9B7DD2-38B8-4C2C-8B40-6F5CAF58B0BA}" type="parTrans" cxnId="{DEBD0244-9ABA-44CF-A0A3-723434A1E855}">
-      <dgm:prSet/>
-      <dgm:spPr/>
-      <dgm:t>
-        <a:bodyPr/>
-        <a:lstStyle/>
-        <a:p>
-          <a:endParaRPr lang="es-ES"/>
-        </a:p>
-      </dgm:t>
-    </dgm:pt>
     <dgm:pt modelId="{E343C0C0-5D50-4750-8298-78993EA84857}" type="sibTrans" cxnId="{DEBD0244-9ABA-44CF-A0A3-723434A1E855}">
-      <dgm:prSet/>
-      <dgm:spPr/>
-      <dgm:t>
-        <a:bodyPr/>
-        <a:lstStyle/>
-        <a:p>
-          <a:endParaRPr lang="es-ES"/>
-        </a:p>
-      </dgm:t>
-    </dgm:pt>
-    <dgm:pt modelId="{43E4EA70-A2BE-4AB0-8FDD-2E8F079D88B1}">
-      <dgm:prSet phldrT="[Texto]"/>
-      <dgm:spPr/>
-      <dgm:t>
-        <a:bodyPr/>
-        <a:lstStyle/>
-        <a:p>
-          <a:r>
-            <a:rPr lang="es-PA"/>
-            <a:t>Manual de usuarios</a:t>
-          </a:r>
-        </a:p>
-      </dgm:t>
-    </dgm:pt>
-    <dgm:pt modelId="{D9B7C50F-94A6-4E39-9BEC-CA0068EE1785}" type="parTrans" cxnId="{2706F7A3-0B49-429D-BBEE-A69C04DEE9A5}">
-      <dgm:prSet/>
-      <dgm:spPr/>
-      <dgm:t>
-        <a:bodyPr/>
-        <a:lstStyle/>
-        <a:p>
-          <a:endParaRPr lang="es-ES"/>
-        </a:p>
-      </dgm:t>
-    </dgm:pt>
-    <dgm:pt modelId="{B74B232E-310D-42DF-A537-985533E6AC2B}" type="sibTrans" cxnId="{2706F7A3-0B49-429D-BBEE-A69C04DEE9A5}">
       <dgm:prSet/>
       <dgm:spPr/>
       <dgm:t>
@@ -2856,7 +2595,7 @@
         <a:p>
           <a:r>
             <a:rPr lang="es-PA"/>
-            <a:t>Informes</a:t>
+            <a:t>Registros</a:t>
           </a:r>
         </a:p>
       </dgm:t>
@@ -2892,7 +2631,7 @@
         <a:p>
           <a:r>
             <a:rPr lang="es-PA"/>
-            <a:t>Registros</a:t>
+            <a:t>Informes</a:t>
           </a:r>
         </a:p>
       </dgm:t>
@@ -2909,42 +2648,6 @@
       </dgm:t>
     </dgm:pt>
     <dgm:pt modelId="{7A632D97-9ED1-470C-B20F-D2BD51810C29}" type="sibTrans" cxnId="{D2AF3402-B39B-407D-88A9-4D2FF9D25F64}">
-      <dgm:prSet/>
-      <dgm:spPr/>
-      <dgm:t>
-        <a:bodyPr/>
-        <a:lstStyle/>
-        <a:p>
-          <a:endParaRPr lang="es-ES"/>
-        </a:p>
-      </dgm:t>
-    </dgm:pt>
-    <dgm:pt modelId="{7E8CC8CF-8DD1-41D2-82A4-7E57B687B591}">
-      <dgm:prSet phldrT="[Texto]"/>
-      <dgm:spPr/>
-      <dgm:t>
-        <a:bodyPr/>
-        <a:lstStyle/>
-        <a:p>
-          <a:r>
-            <a:rPr lang="es-PA"/>
-            <a:t>Inicio y cierre de sesión</a:t>
-          </a:r>
-        </a:p>
-      </dgm:t>
-    </dgm:pt>
-    <dgm:pt modelId="{F4455EBC-15FF-4139-99B9-BD3B847ABB27}" type="sibTrans" cxnId="{0044C7A5-D4A6-449B-A586-31765529702C}">
-      <dgm:prSet/>
-      <dgm:spPr/>
-      <dgm:t>
-        <a:bodyPr/>
-        <a:lstStyle/>
-        <a:p>
-          <a:endParaRPr lang="es-ES"/>
-        </a:p>
-      </dgm:t>
-    </dgm:pt>
-    <dgm:pt modelId="{8900A2CE-E812-4D9B-99F0-EF9BFADE84E1}" type="parTrans" cxnId="{0044C7A5-D4A6-449B-A586-31765529702C}">
       <dgm:prSet/>
       <dgm:spPr/>
       <dgm:t>
@@ -2981,6 +2684,78 @@
       </dgm:t>
     </dgm:pt>
     <dgm:pt modelId="{B7C966D7-90A1-4EAC-A64D-07A405548556}" type="sibTrans" cxnId="{8BA11C19-AADD-463D-B09C-0931B31BB580}">
+      <dgm:prSet/>
+      <dgm:spPr/>
+      <dgm:t>
+        <a:bodyPr/>
+        <a:lstStyle/>
+        <a:p>
+          <a:endParaRPr lang="es-ES"/>
+        </a:p>
+      </dgm:t>
+    </dgm:pt>
+    <dgm:pt modelId="{793E9D40-7433-4FAF-93E9-B66084F45BF4}">
+      <dgm:prSet phldrT="[Texto]"/>
+      <dgm:spPr/>
+      <dgm:t>
+        <a:bodyPr/>
+        <a:lstStyle/>
+        <a:p>
+          <a:r>
+            <a:rPr lang="es-PA"/>
+            <a:t>Realización de documentos</a:t>
+          </a:r>
+        </a:p>
+      </dgm:t>
+    </dgm:pt>
+    <dgm:pt modelId="{90DB7CC4-5F5F-45F0-A8DB-D75EFE1E7A27}" type="sibTrans" cxnId="{1CFE6069-3BB6-4C5E-8046-F7EC13645680}">
+      <dgm:prSet/>
+      <dgm:spPr/>
+      <dgm:t>
+        <a:bodyPr/>
+        <a:lstStyle/>
+        <a:p>
+          <a:endParaRPr lang="es-ES"/>
+        </a:p>
+      </dgm:t>
+    </dgm:pt>
+    <dgm:pt modelId="{8E0F80A7-18FF-40CF-B037-1DF4E6BBFB5E}" type="parTrans" cxnId="{1CFE6069-3BB6-4C5E-8046-F7EC13645680}">
+      <dgm:prSet/>
+      <dgm:spPr/>
+      <dgm:t>
+        <a:bodyPr/>
+        <a:lstStyle/>
+        <a:p>
+          <a:endParaRPr lang="es-ES"/>
+        </a:p>
+      </dgm:t>
+    </dgm:pt>
+    <dgm:pt modelId="{F231AF3B-D237-46ED-A48A-426118F5EC97}">
+      <dgm:prSet phldrT="[Texto]"/>
+      <dgm:spPr/>
+      <dgm:t>
+        <a:bodyPr/>
+        <a:lstStyle/>
+        <a:p>
+          <a:r>
+            <a:rPr lang="es-PA"/>
+            <a:t>Formación</a:t>
+          </a:r>
+        </a:p>
+      </dgm:t>
+    </dgm:pt>
+    <dgm:pt modelId="{126D359D-8E3E-4937-8554-729381D42C3D}" type="parTrans" cxnId="{194EE4AF-90CA-44A3-BEEE-BDC70D051769}">
+      <dgm:prSet/>
+      <dgm:spPr/>
+      <dgm:t>
+        <a:bodyPr/>
+        <a:lstStyle/>
+        <a:p>
+          <a:endParaRPr lang="es-ES"/>
+        </a:p>
+      </dgm:t>
+    </dgm:pt>
+    <dgm:pt modelId="{9D52494D-BF7E-4891-8469-8741D63A276B}" type="sibTrans" cxnId="{194EE4AF-90CA-44A3-BEEE-BDC70D051769}">
       <dgm:prSet/>
       <dgm:spPr/>
       <dgm:t>
@@ -3065,7 +2840,7 @@
       <dgm:spPr/>
     </dgm:pt>
     <dgm:pt modelId="{32F81929-E698-4373-AD1D-730EE345B4B1}" type="pres">
-      <dgm:prSet presAssocID="{14F89DFA-8B27-4ABE-823A-3A0443A47E8F}" presName="Name37" presStyleLbl="parChTrans1D3" presStyleIdx="0" presStyleCnt="13"/>
+      <dgm:prSet presAssocID="{14F89DFA-8B27-4ABE-823A-3A0443A47E8F}" presName="Name37" presStyleLbl="parChTrans1D3" presStyleIdx="0" presStyleCnt="10"/>
       <dgm:spPr/>
     </dgm:pt>
     <dgm:pt modelId="{AC1A4F88-567D-4EE6-895B-F19CD0A87A4F}" type="pres">
@@ -3081,7 +2856,7 @@
       <dgm:spPr/>
     </dgm:pt>
     <dgm:pt modelId="{C9C34ACF-9BC4-47DE-8924-A70AF628A856}" type="pres">
-      <dgm:prSet presAssocID="{EC1AE04A-1D37-421C-BFE6-ACA49BB8E0AB}" presName="rootText" presStyleLbl="node3" presStyleIdx="0" presStyleCnt="13">
+      <dgm:prSet presAssocID="{EC1AE04A-1D37-421C-BFE6-ACA49BB8E0AB}" presName="rootText" presStyleLbl="node3" presStyleIdx="0" presStyleCnt="10">
         <dgm:presLayoutVars>
           <dgm:chPref val="3"/>
         </dgm:presLayoutVars>
@@ -3089,7 +2864,7 @@
       <dgm:spPr/>
     </dgm:pt>
     <dgm:pt modelId="{185EA159-7E5C-492D-A405-1EA21469F6C3}" type="pres">
-      <dgm:prSet presAssocID="{EC1AE04A-1D37-421C-BFE6-ACA49BB8E0AB}" presName="rootConnector" presStyleLbl="node3" presStyleIdx="0" presStyleCnt="13"/>
+      <dgm:prSet presAssocID="{EC1AE04A-1D37-421C-BFE6-ACA49BB8E0AB}" presName="rootConnector" presStyleLbl="node3" presStyleIdx="0" presStyleCnt="10"/>
       <dgm:spPr/>
     </dgm:pt>
     <dgm:pt modelId="{F6E0713F-1FAF-4687-BBDC-AD4CC232E081}" type="pres">
@@ -3137,7 +2912,7 @@
       <dgm:spPr/>
     </dgm:pt>
     <dgm:pt modelId="{A854334A-8F09-40B4-B21A-FE1FAD937F56}" type="pres">
-      <dgm:prSet presAssocID="{8E0F80A7-18FF-40CF-B037-1DF4E6BBFB5E}" presName="Name37" presStyleLbl="parChTrans1D3" presStyleIdx="1" presStyleCnt="13"/>
+      <dgm:prSet presAssocID="{8E0F80A7-18FF-40CF-B037-1DF4E6BBFB5E}" presName="Name37" presStyleLbl="parChTrans1D3" presStyleIdx="1" presStyleCnt="10"/>
       <dgm:spPr/>
     </dgm:pt>
     <dgm:pt modelId="{BCEDE736-B406-465C-8E47-179CAD516BC9}" type="pres">
@@ -3153,7 +2928,7 @@
       <dgm:spPr/>
     </dgm:pt>
     <dgm:pt modelId="{8F23993D-2CB6-46A1-BF8C-B3FA9193A84C}" type="pres">
-      <dgm:prSet presAssocID="{793E9D40-7433-4FAF-93E9-B66084F45BF4}" presName="rootText" presStyleLbl="node3" presStyleIdx="1" presStyleCnt="13">
+      <dgm:prSet presAssocID="{793E9D40-7433-4FAF-93E9-B66084F45BF4}" presName="rootText" presStyleLbl="node3" presStyleIdx="1" presStyleCnt="10">
         <dgm:presLayoutVars>
           <dgm:chPref val="3"/>
         </dgm:presLayoutVars>
@@ -3161,7 +2936,7 @@
       <dgm:spPr/>
     </dgm:pt>
     <dgm:pt modelId="{1D05EF6C-4403-4563-9910-254AE402FA9B}" type="pres">
-      <dgm:prSet presAssocID="{793E9D40-7433-4FAF-93E9-B66084F45BF4}" presName="rootConnector" presStyleLbl="node3" presStyleIdx="1" presStyleCnt="13"/>
+      <dgm:prSet presAssocID="{793E9D40-7433-4FAF-93E9-B66084F45BF4}" presName="rootConnector" presStyleLbl="node3" presStyleIdx="1" presStyleCnt="10"/>
       <dgm:spPr/>
     </dgm:pt>
     <dgm:pt modelId="{F6844B26-4ED7-497A-87B7-727E55674BB2}" type="pres">
@@ -3172,148 +2947,40 @@
       <dgm:prSet presAssocID="{793E9D40-7433-4FAF-93E9-B66084F45BF4}" presName="hierChild5" presStyleCnt="0"/>
       <dgm:spPr/>
     </dgm:pt>
-    <dgm:pt modelId="{80DCA760-3D50-4BCD-99FA-894453FE86E5}" type="pres">
-      <dgm:prSet presAssocID="{C8AE65F6-0BD9-4E03-8A11-D56E5A94BD43}" presName="Name37" presStyleLbl="parChTrans1D3" presStyleIdx="2" presStyleCnt="13"/>
-      <dgm:spPr/>
-    </dgm:pt>
-    <dgm:pt modelId="{B6BA5DF5-E0A5-4E96-8D39-E7B32F93CE58}" type="pres">
-      <dgm:prSet presAssocID="{F2429A32-7BDE-418F-BDF1-F7DB10A5D47C}" presName="hierRoot2" presStyleCnt="0">
+    <dgm:pt modelId="{3BC5943D-8563-4EF6-A000-BEEC6B052CD7}" type="pres">
+      <dgm:prSet presAssocID="{126D359D-8E3E-4937-8554-729381D42C3D}" presName="Name37" presStyleLbl="parChTrans1D3" presStyleIdx="2" presStyleCnt="10"/>
+      <dgm:spPr/>
+    </dgm:pt>
+    <dgm:pt modelId="{D6CD2175-8983-410A-A9C2-E9A51F91C0F3}" type="pres">
+      <dgm:prSet presAssocID="{F231AF3B-D237-46ED-A48A-426118F5EC97}" presName="hierRoot2" presStyleCnt="0">
         <dgm:presLayoutVars>
           <dgm:hierBranch val="init"/>
         </dgm:presLayoutVars>
       </dgm:prSet>
       <dgm:spPr/>
     </dgm:pt>
-    <dgm:pt modelId="{54547977-77F0-4E5B-A5B9-39D2B4FC5D4F}" type="pres">
-      <dgm:prSet presAssocID="{F2429A32-7BDE-418F-BDF1-F7DB10A5D47C}" presName="rootComposite" presStyleCnt="0"/>
-      <dgm:spPr/>
-    </dgm:pt>
-    <dgm:pt modelId="{1BC93FD4-0251-4044-8CEB-A0F1067AC8C3}" type="pres">
-      <dgm:prSet presAssocID="{F2429A32-7BDE-418F-BDF1-F7DB10A5D47C}" presName="rootText" presStyleLbl="node3" presStyleIdx="2" presStyleCnt="13">
+    <dgm:pt modelId="{A3E1084D-E916-4580-84F6-608926939217}" type="pres">
+      <dgm:prSet presAssocID="{F231AF3B-D237-46ED-A48A-426118F5EC97}" presName="rootComposite" presStyleCnt="0"/>
+      <dgm:spPr/>
+    </dgm:pt>
+    <dgm:pt modelId="{5EF46FF1-73D5-45D5-87AD-58547CAC6F18}" type="pres">
+      <dgm:prSet presAssocID="{F231AF3B-D237-46ED-A48A-426118F5EC97}" presName="rootText" presStyleLbl="node3" presStyleIdx="2" presStyleCnt="10">
         <dgm:presLayoutVars>
           <dgm:chPref val="3"/>
         </dgm:presLayoutVars>
       </dgm:prSet>
       <dgm:spPr/>
     </dgm:pt>
-    <dgm:pt modelId="{834C9431-42D0-4FD6-9725-6EE9A9E6EBB4}" type="pres">
-      <dgm:prSet presAssocID="{F2429A32-7BDE-418F-BDF1-F7DB10A5D47C}" presName="rootConnector" presStyleLbl="node3" presStyleIdx="2" presStyleCnt="13"/>
-      <dgm:spPr/>
-    </dgm:pt>
-    <dgm:pt modelId="{1EA64673-12B5-4517-9564-C5AD60E2BC27}" type="pres">
-      <dgm:prSet presAssocID="{F2429A32-7BDE-418F-BDF1-F7DB10A5D47C}" presName="hierChild4" presStyleCnt="0"/>
-      <dgm:spPr/>
-    </dgm:pt>
-    <dgm:pt modelId="{AAFC2430-2F73-4C8C-A547-EC0345DCEB7A}" type="pres">
-      <dgm:prSet presAssocID="{F2429A32-7BDE-418F-BDF1-F7DB10A5D47C}" presName="hierChild5" presStyleCnt="0"/>
-      <dgm:spPr/>
-    </dgm:pt>
-    <dgm:pt modelId="{C9C008FD-ECFC-4FCC-B5FE-DE84C03621B7}" type="pres">
-      <dgm:prSet presAssocID="{4D2B013C-C546-4C89-A8E1-7F7C43A815A6}" presName="Name37" presStyleLbl="parChTrans1D3" presStyleIdx="3" presStyleCnt="13"/>
-      <dgm:spPr/>
-    </dgm:pt>
-    <dgm:pt modelId="{41CD2668-5C00-4A8F-B2A4-18E7D8F47ADB}" type="pres">
-      <dgm:prSet presAssocID="{51E86F7B-BBD1-4BAD-920C-C6734DDE05D9}" presName="hierRoot2" presStyleCnt="0">
-        <dgm:presLayoutVars>
-          <dgm:hierBranch val="init"/>
-        </dgm:presLayoutVars>
-      </dgm:prSet>
-      <dgm:spPr/>
-    </dgm:pt>
-    <dgm:pt modelId="{E3D85A43-30B8-4DB7-9C78-20F4AD68A43C}" type="pres">
-      <dgm:prSet presAssocID="{51E86F7B-BBD1-4BAD-920C-C6734DDE05D9}" presName="rootComposite" presStyleCnt="0"/>
-      <dgm:spPr/>
-    </dgm:pt>
-    <dgm:pt modelId="{C40BFC38-87A9-453F-8828-2743F1683B7D}" type="pres">
-      <dgm:prSet presAssocID="{51E86F7B-BBD1-4BAD-920C-C6734DDE05D9}" presName="rootText" presStyleLbl="node3" presStyleIdx="3" presStyleCnt="13">
-        <dgm:presLayoutVars>
-          <dgm:chPref val="3"/>
-        </dgm:presLayoutVars>
-      </dgm:prSet>
-      <dgm:spPr/>
-    </dgm:pt>
-    <dgm:pt modelId="{91AC20F8-1250-4EE1-BAC4-5423C9270F86}" type="pres">
-      <dgm:prSet presAssocID="{51E86F7B-BBD1-4BAD-920C-C6734DDE05D9}" presName="rootConnector" presStyleLbl="node3" presStyleIdx="3" presStyleCnt="13"/>
-      <dgm:spPr/>
-    </dgm:pt>
-    <dgm:pt modelId="{5C1DFD6C-2ED1-45D5-9320-891EBDC299E6}" type="pres">
-      <dgm:prSet presAssocID="{51E86F7B-BBD1-4BAD-920C-C6734DDE05D9}" presName="hierChild4" presStyleCnt="0"/>
-      <dgm:spPr/>
-    </dgm:pt>
-    <dgm:pt modelId="{108B0606-C4D9-4879-A17A-EF6109675ED5}" type="pres">
-      <dgm:prSet presAssocID="{51E86F7B-BBD1-4BAD-920C-C6734DDE05D9}" presName="hierChild5" presStyleCnt="0"/>
-      <dgm:spPr/>
-    </dgm:pt>
-    <dgm:pt modelId="{2F1E9206-CE9F-4F64-A5E8-9B191C5FCB28}" type="pres">
-      <dgm:prSet presAssocID="{F37DBD3F-54E3-4FC2-8C65-74B1C263F068}" presName="Name37" presStyleLbl="parChTrans1D3" presStyleIdx="4" presStyleCnt="13"/>
-      <dgm:spPr/>
-    </dgm:pt>
-    <dgm:pt modelId="{21E6B854-3B5E-4CFF-80CE-BF2A5569E007}" type="pres">
-      <dgm:prSet presAssocID="{C4A08CD2-8219-491A-BF64-0D4C6150422C}" presName="hierRoot2" presStyleCnt="0">
-        <dgm:presLayoutVars>
-          <dgm:hierBranch val="init"/>
-        </dgm:presLayoutVars>
-      </dgm:prSet>
-      <dgm:spPr/>
-    </dgm:pt>
-    <dgm:pt modelId="{1A8F2AE0-DBAB-4A50-81B4-C0066B49C8B3}" type="pres">
-      <dgm:prSet presAssocID="{C4A08CD2-8219-491A-BF64-0D4C6150422C}" presName="rootComposite" presStyleCnt="0"/>
-      <dgm:spPr/>
-    </dgm:pt>
-    <dgm:pt modelId="{FBA84206-8E3D-4D9C-999C-721F6762420A}" type="pres">
-      <dgm:prSet presAssocID="{C4A08CD2-8219-491A-BF64-0D4C6150422C}" presName="rootText" presStyleLbl="node3" presStyleIdx="4" presStyleCnt="13">
-        <dgm:presLayoutVars>
-          <dgm:chPref val="3"/>
-        </dgm:presLayoutVars>
-      </dgm:prSet>
-      <dgm:spPr/>
-    </dgm:pt>
-    <dgm:pt modelId="{6545B6B9-6680-48AB-B5A0-352966F36754}" type="pres">
-      <dgm:prSet presAssocID="{C4A08CD2-8219-491A-BF64-0D4C6150422C}" presName="rootConnector" presStyleLbl="node3" presStyleIdx="4" presStyleCnt="13"/>
-      <dgm:spPr/>
-    </dgm:pt>
-    <dgm:pt modelId="{EC294B68-3FC8-498E-BD69-BF360F540AC8}" type="pres">
-      <dgm:prSet presAssocID="{C4A08CD2-8219-491A-BF64-0D4C6150422C}" presName="hierChild4" presStyleCnt="0"/>
-      <dgm:spPr/>
-    </dgm:pt>
-    <dgm:pt modelId="{DFEE5E46-8227-444C-BBE2-C99D7327F6F4}" type="pres">
-      <dgm:prSet presAssocID="{C4A08CD2-8219-491A-BF64-0D4C6150422C}" presName="hierChild5" presStyleCnt="0"/>
-      <dgm:spPr/>
-    </dgm:pt>
-    <dgm:pt modelId="{4B237A28-E9BB-4D4C-82E1-E7F58CB2B21D}" type="pres">
-      <dgm:prSet presAssocID="{63ABB41B-CC07-4EC5-BEFF-4BFA5888698D}" presName="Name37" presStyleLbl="parChTrans1D3" presStyleIdx="5" presStyleCnt="13"/>
-      <dgm:spPr/>
-    </dgm:pt>
-    <dgm:pt modelId="{D7013552-A22B-470F-ABA1-7C41C020B1B8}" type="pres">
-      <dgm:prSet presAssocID="{DA59807A-37FA-42F4-B006-A3A55C2EC023}" presName="hierRoot2" presStyleCnt="0">
-        <dgm:presLayoutVars>
-          <dgm:hierBranch val="init"/>
-        </dgm:presLayoutVars>
-      </dgm:prSet>
-      <dgm:spPr/>
-    </dgm:pt>
-    <dgm:pt modelId="{F1F1DCBF-37DC-4175-8AF3-945800ED4141}" type="pres">
-      <dgm:prSet presAssocID="{DA59807A-37FA-42F4-B006-A3A55C2EC023}" presName="rootComposite" presStyleCnt="0"/>
-      <dgm:spPr/>
-    </dgm:pt>
-    <dgm:pt modelId="{9E9E16E6-B711-4B70-BC34-3FB9A58C9940}" type="pres">
-      <dgm:prSet presAssocID="{DA59807A-37FA-42F4-B006-A3A55C2EC023}" presName="rootText" presStyleLbl="node3" presStyleIdx="5" presStyleCnt="13">
-        <dgm:presLayoutVars>
-          <dgm:chPref val="3"/>
-        </dgm:presLayoutVars>
-      </dgm:prSet>
-      <dgm:spPr/>
-    </dgm:pt>
-    <dgm:pt modelId="{B028A973-ED10-4068-B3E9-64BE0D66C065}" type="pres">
-      <dgm:prSet presAssocID="{DA59807A-37FA-42F4-B006-A3A55C2EC023}" presName="rootConnector" presStyleLbl="node3" presStyleIdx="5" presStyleCnt="13"/>
-      <dgm:spPr/>
-    </dgm:pt>
-    <dgm:pt modelId="{C520965A-C6B7-44B1-BC8B-FEC9A703D85D}" type="pres">
-      <dgm:prSet presAssocID="{DA59807A-37FA-42F4-B006-A3A55C2EC023}" presName="hierChild4" presStyleCnt="0"/>
-      <dgm:spPr/>
-    </dgm:pt>
-    <dgm:pt modelId="{8D714104-0422-45E4-8D1F-2E26C96E6F13}" type="pres">
-      <dgm:prSet presAssocID="{DA59807A-37FA-42F4-B006-A3A55C2EC023}" presName="hierChild5" presStyleCnt="0"/>
+    <dgm:pt modelId="{0F4EAAB2-C7C3-45C0-AC60-4E7192946658}" type="pres">
+      <dgm:prSet presAssocID="{F231AF3B-D237-46ED-A48A-426118F5EC97}" presName="rootConnector" presStyleLbl="node3" presStyleIdx="2" presStyleCnt="10"/>
+      <dgm:spPr/>
+    </dgm:pt>
+    <dgm:pt modelId="{A77AFF9D-5A9F-46FB-BB25-CD8492A4B01D}" type="pres">
+      <dgm:prSet presAssocID="{F231AF3B-D237-46ED-A48A-426118F5EC97}" presName="hierChild4" presStyleCnt="0"/>
+      <dgm:spPr/>
+    </dgm:pt>
+    <dgm:pt modelId="{2B6C0B96-1438-4E3F-BC4E-7148B6184632}" type="pres">
+      <dgm:prSet presAssocID="{F231AF3B-D237-46ED-A48A-426118F5EC97}" presName="hierChild5" presStyleCnt="0"/>
       <dgm:spPr/>
     </dgm:pt>
     <dgm:pt modelId="{E618CE3E-7A1B-4921-B6A5-6DEF5585A40E}" type="pres">
@@ -3353,7 +3020,7 @@
       <dgm:spPr/>
     </dgm:pt>
     <dgm:pt modelId="{28785A4A-F6E1-4E8C-A8DF-6E03076C9983}" type="pres">
-      <dgm:prSet presAssocID="{5A788AA6-E076-4342-9527-00A7BE3A9D12}" presName="Name37" presStyleLbl="parChTrans1D3" presStyleIdx="6" presStyleCnt="13"/>
+      <dgm:prSet presAssocID="{5A788AA6-E076-4342-9527-00A7BE3A9D12}" presName="Name37" presStyleLbl="parChTrans1D3" presStyleIdx="3" presStyleCnt="10"/>
       <dgm:spPr/>
     </dgm:pt>
     <dgm:pt modelId="{7B9E0084-A738-41AF-878B-6D9C8B8F57D0}" type="pres">
@@ -3369,7 +3036,7 @@
       <dgm:spPr/>
     </dgm:pt>
     <dgm:pt modelId="{17B27A0E-4EB6-46E1-9C03-265B79E31640}" type="pres">
-      <dgm:prSet presAssocID="{961F778F-DD4B-4DD7-91A0-C43E7E27BF6A}" presName="rootText" presStyleLbl="node3" presStyleIdx="6" presStyleCnt="13">
+      <dgm:prSet presAssocID="{961F778F-DD4B-4DD7-91A0-C43E7E27BF6A}" presName="rootText" presStyleLbl="node3" presStyleIdx="3" presStyleCnt="10">
         <dgm:presLayoutVars>
           <dgm:chPref val="3"/>
         </dgm:presLayoutVars>
@@ -3377,7 +3044,7 @@
       <dgm:spPr/>
     </dgm:pt>
     <dgm:pt modelId="{925A3450-1A3E-4843-8BA8-465E9CD87155}" type="pres">
-      <dgm:prSet presAssocID="{961F778F-DD4B-4DD7-91A0-C43E7E27BF6A}" presName="rootConnector" presStyleLbl="node3" presStyleIdx="6" presStyleCnt="13"/>
+      <dgm:prSet presAssocID="{961F778F-DD4B-4DD7-91A0-C43E7E27BF6A}" presName="rootConnector" presStyleLbl="node3" presStyleIdx="3" presStyleCnt="10"/>
       <dgm:spPr/>
     </dgm:pt>
     <dgm:pt modelId="{ED29FCC9-5E3F-42B8-BABB-C5DB13D9AB3A}" type="pres">
@@ -3385,7 +3052,7 @@
       <dgm:spPr/>
     </dgm:pt>
     <dgm:pt modelId="{59AA4AD5-1665-4B11-BCF9-6EE4BAE46215}" type="pres">
-      <dgm:prSet presAssocID="{6BEF3F2C-99D5-43D4-B570-4F9A59A929CF}" presName="Name37" presStyleLbl="parChTrans1D4" presStyleIdx="0" presStyleCnt="9"/>
+      <dgm:prSet presAssocID="{6BEF3F2C-99D5-43D4-B570-4F9A59A929CF}" presName="Name37" presStyleLbl="parChTrans1D4" presStyleIdx="0" presStyleCnt="6"/>
       <dgm:spPr/>
     </dgm:pt>
     <dgm:pt modelId="{82685E91-9269-473E-8367-3737C5B6A198}" type="pres">
@@ -3401,7 +3068,7 @@
       <dgm:spPr/>
     </dgm:pt>
     <dgm:pt modelId="{CC659575-23F2-4835-8BB8-1FBD972EA23A}" type="pres">
-      <dgm:prSet presAssocID="{04F2E83C-61C3-433F-8FA5-0B12F1A6F1EC}" presName="rootText" presStyleLbl="node4" presStyleIdx="0" presStyleCnt="9">
+      <dgm:prSet presAssocID="{04F2E83C-61C3-433F-8FA5-0B12F1A6F1EC}" presName="rootText" presStyleLbl="node4" presStyleIdx="0" presStyleCnt="6">
         <dgm:presLayoutVars>
           <dgm:chPref val="3"/>
         </dgm:presLayoutVars>
@@ -3409,7 +3076,7 @@
       <dgm:spPr/>
     </dgm:pt>
     <dgm:pt modelId="{20D02DB2-C97C-428B-8705-8416330FB162}" type="pres">
-      <dgm:prSet presAssocID="{04F2E83C-61C3-433F-8FA5-0B12F1A6F1EC}" presName="rootConnector" presStyleLbl="node4" presStyleIdx="0" presStyleCnt="9"/>
+      <dgm:prSet presAssocID="{04F2E83C-61C3-433F-8FA5-0B12F1A6F1EC}" presName="rootConnector" presStyleLbl="node4" presStyleIdx="0" presStyleCnt="6"/>
       <dgm:spPr/>
     </dgm:pt>
     <dgm:pt modelId="{C30F236E-729C-435A-A814-F405B95F78BA}" type="pres">
@@ -3421,7 +3088,7 @@
       <dgm:spPr/>
     </dgm:pt>
     <dgm:pt modelId="{94BF8484-493C-40B6-8DB7-5B252CEFA158}" type="pres">
-      <dgm:prSet presAssocID="{74361FDA-B12B-4EC2-A0D1-16D373180DAB}" presName="Name37" presStyleLbl="parChTrans1D4" presStyleIdx="1" presStyleCnt="9"/>
+      <dgm:prSet presAssocID="{74361FDA-B12B-4EC2-A0D1-16D373180DAB}" presName="Name37" presStyleLbl="parChTrans1D4" presStyleIdx="1" presStyleCnt="6"/>
       <dgm:spPr/>
     </dgm:pt>
     <dgm:pt modelId="{A10ED56C-B17A-401C-A363-BF13B16234F4}" type="pres">
@@ -3437,7 +3104,7 @@
       <dgm:spPr/>
     </dgm:pt>
     <dgm:pt modelId="{BCA4B162-A2ED-4FAC-AA3B-BF45589F89CA}" type="pres">
-      <dgm:prSet presAssocID="{02253E75-520E-405C-8A2A-B077DD64FA26}" presName="rootText" presStyleLbl="node4" presStyleIdx="1" presStyleCnt="9">
+      <dgm:prSet presAssocID="{02253E75-520E-405C-8A2A-B077DD64FA26}" presName="rootText" presStyleLbl="node4" presStyleIdx="1" presStyleCnt="6">
         <dgm:presLayoutVars>
           <dgm:chPref val="3"/>
         </dgm:presLayoutVars>
@@ -3445,7 +3112,7 @@
       <dgm:spPr/>
     </dgm:pt>
     <dgm:pt modelId="{62BDA484-BC26-495E-8445-C4945521CD9F}" type="pres">
-      <dgm:prSet presAssocID="{02253E75-520E-405C-8A2A-B077DD64FA26}" presName="rootConnector" presStyleLbl="node4" presStyleIdx="1" presStyleCnt="9"/>
+      <dgm:prSet presAssocID="{02253E75-520E-405C-8A2A-B077DD64FA26}" presName="rootConnector" presStyleLbl="node4" presStyleIdx="1" presStyleCnt="6"/>
       <dgm:spPr/>
     </dgm:pt>
     <dgm:pt modelId="{A861830B-9CFF-4425-91DB-2D52DB654CAD}" type="pres">
@@ -3456,48 +3123,12 @@
       <dgm:prSet presAssocID="{02253E75-520E-405C-8A2A-B077DD64FA26}" presName="hierChild5" presStyleCnt="0"/>
       <dgm:spPr/>
     </dgm:pt>
-    <dgm:pt modelId="{44F81916-EF1E-4550-818D-6E52F339E43B}" type="pres">
-      <dgm:prSet presAssocID="{8900A2CE-E812-4D9B-99F0-EF9BFADE84E1}" presName="Name37" presStyleLbl="parChTrans1D4" presStyleIdx="2" presStyleCnt="9"/>
-      <dgm:spPr/>
-    </dgm:pt>
-    <dgm:pt modelId="{E130C9C3-A9A4-4C36-90A4-4D0ECF22315F}" type="pres">
-      <dgm:prSet presAssocID="{7E8CC8CF-8DD1-41D2-82A4-7E57B687B591}" presName="hierRoot2" presStyleCnt="0">
-        <dgm:presLayoutVars>
-          <dgm:hierBranch val="init"/>
-        </dgm:presLayoutVars>
-      </dgm:prSet>
-      <dgm:spPr/>
-    </dgm:pt>
-    <dgm:pt modelId="{4FB63295-9B06-47FD-8771-4F598E950462}" type="pres">
-      <dgm:prSet presAssocID="{7E8CC8CF-8DD1-41D2-82A4-7E57B687B591}" presName="rootComposite" presStyleCnt="0"/>
-      <dgm:spPr/>
-    </dgm:pt>
-    <dgm:pt modelId="{E5F089F0-79E4-44CE-823D-DB02E8621EB7}" type="pres">
-      <dgm:prSet presAssocID="{7E8CC8CF-8DD1-41D2-82A4-7E57B687B591}" presName="rootText" presStyleLbl="node4" presStyleIdx="2" presStyleCnt="9">
-        <dgm:presLayoutVars>
-          <dgm:chPref val="3"/>
-        </dgm:presLayoutVars>
-      </dgm:prSet>
-      <dgm:spPr/>
-    </dgm:pt>
-    <dgm:pt modelId="{ECFDE667-5EBA-448A-B65D-A1401F182286}" type="pres">
-      <dgm:prSet presAssocID="{7E8CC8CF-8DD1-41D2-82A4-7E57B687B591}" presName="rootConnector" presStyleLbl="node4" presStyleIdx="2" presStyleCnt="9"/>
-      <dgm:spPr/>
-    </dgm:pt>
-    <dgm:pt modelId="{7150F8EA-1E92-4D38-8366-1249D5FD28A1}" type="pres">
-      <dgm:prSet presAssocID="{7E8CC8CF-8DD1-41D2-82A4-7E57B687B591}" presName="hierChild4" presStyleCnt="0"/>
-      <dgm:spPr/>
-    </dgm:pt>
-    <dgm:pt modelId="{435184C3-3DDE-4B1A-82EB-C9483685D6A4}" type="pres">
-      <dgm:prSet presAssocID="{7E8CC8CF-8DD1-41D2-82A4-7E57B687B591}" presName="hierChild5" presStyleCnt="0"/>
-      <dgm:spPr/>
-    </dgm:pt>
     <dgm:pt modelId="{D5E99E9B-1F94-4C91-B665-19FC929E8FA5}" type="pres">
       <dgm:prSet presAssocID="{961F778F-DD4B-4DD7-91A0-C43E7E27BF6A}" presName="hierChild5" presStyleCnt="0"/>
       <dgm:spPr/>
     </dgm:pt>
     <dgm:pt modelId="{6E48693A-3E45-4BBE-B516-F94E4017E7EC}" type="pres">
-      <dgm:prSet presAssocID="{704C4E46-9385-402E-B19B-412E1142607A}" presName="Name37" presStyleLbl="parChTrans1D3" presStyleIdx="7" presStyleCnt="13"/>
+      <dgm:prSet presAssocID="{704C4E46-9385-402E-B19B-412E1142607A}" presName="Name37" presStyleLbl="parChTrans1D3" presStyleIdx="4" presStyleCnt="10"/>
       <dgm:spPr/>
     </dgm:pt>
     <dgm:pt modelId="{8CB60D32-47EE-40E6-8745-E388FB01C8FD}" type="pres">
@@ -3513,7 +3144,7 @@
       <dgm:spPr/>
     </dgm:pt>
     <dgm:pt modelId="{5DC522EA-8B28-4761-AB35-B6DF63CCB930}" type="pres">
-      <dgm:prSet presAssocID="{4A2349FC-3B50-42AB-99C4-0B694BA36F5E}" presName="rootText" presStyleLbl="node3" presStyleIdx="7" presStyleCnt="13">
+      <dgm:prSet presAssocID="{4A2349FC-3B50-42AB-99C4-0B694BA36F5E}" presName="rootText" presStyleLbl="node3" presStyleIdx="4" presStyleCnt="10">
         <dgm:presLayoutVars>
           <dgm:chPref val="3"/>
         </dgm:presLayoutVars>
@@ -3521,7 +3152,7 @@
       <dgm:spPr/>
     </dgm:pt>
     <dgm:pt modelId="{2700793F-9E13-4F28-A52B-5CAA5393987E}" type="pres">
-      <dgm:prSet presAssocID="{4A2349FC-3B50-42AB-99C4-0B694BA36F5E}" presName="rootConnector" presStyleLbl="node3" presStyleIdx="7" presStyleCnt="13"/>
+      <dgm:prSet presAssocID="{4A2349FC-3B50-42AB-99C4-0B694BA36F5E}" presName="rootConnector" presStyleLbl="node3" presStyleIdx="4" presStyleCnt="10"/>
       <dgm:spPr/>
     </dgm:pt>
     <dgm:pt modelId="{4878F814-BF7B-4226-9720-C229958A009C}" type="pres">
@@ -3529,7 +3160,7 @@
       <dgm:spPr/>
     </dgm:pt>
     <dgm:pt modelId="{8589EEF2-79F9-47B6-A0DF-3C141303EB5D}" type="pres">
-      <dgm:prSet presAssocID="{0D6C2E6F-FA07-4610-BF52-901A6E6FF263}" presName="Name37" presStyleLbl="parChTrans1D4" presStyleIdx="3" presStyleCnt="9"/>
+      <dgm:prSet presAssocID="{0D6C2E6F-FA07-4610-BF52-901A6E6FF263}" presName="Name37" presStyleLbl="parChTrans1D4" presStyleIdx="2" presStyleCnt="6"/>
       <dgm:spPr/>
     </dgm:pt>
     <dgm:pt modelId="{F564419B-6C4A-4306-A426-F5B00135957F}" type="pres">
@@ -3545,7 +3176,7 @@
       <dgm:spPr/>
     </dgm:pt>
     <dgm:pt modelId="{CAECDE37-1ECB-4AE7-A7DF-7F34C1C5CA4A}" type="pres">
-      <dgm:prSet presAssocID="{AAC0B0A0-8B1D-4A51-9ECA-888C6F94F836}" presName="rootText" presStyleLbl="node4" presStyleIdx="3" presStyleCnt="9">
+      <dgm:prSet presAssocID="{AAC0B0A0-8B1D-4A51-9ECA-888C6F94F836}" presName="rootText" presStyleLbl="node4" presStyleIdx="2" presStyleCnt="6">
         <dgm:presLayoutVars>
           <dgm:chPref val="3"/>
         </dgm:presLayoutVars>
@@ -3553,7 +3184,7 @@
       <dgm:spPr/>
     </dgm:pt>
     <dgm:pt modelId="{ED8E0AF5-D5D1-4B76-A1A0-BA6DAF124417}" type="pres">
-      <dgm:prSet presAssocID="{AAC0B0A0-8B1D-4A51-9ECA-888C6F94F836}" presName="rootConnector" presStyleLbl="node4" presStyleIdx="3" presStyleCnt="9"/>
+      <dgm:prSet presAssocID="{AAC0B0A0-8B1D-4A51-9ECA-888C6F94F836}" presName="rootConnector" presStyleLbl="node4" presStyleIdx="2" presStyleCnt="6"/>
       <dgm:spPr/>
     </dgm:pt>
     <dgm:pt modelId="{BEF70E1B-DA7F-477B-A165-AB6522391447}" type="pres">
@@ -3565,7 +3196,7 @@
       <dgm:spPr/>
     </dgm:pt>
     <dgm:pt modelId="{92F29695-EDE5-488E-ADB1-07D3012EBE09}" type="pres">
-      <dgm:prSet presAssocID="{95343D6A-3AD6-4B37-AB2F-480B8E71B5B0}" presName="Name37" presStyleLbl="parChTrans1D4" presStyleIdx="4" presStyleCnt="9"/>
+      <dgm:prSet presAssocID="{95343D6A-3AD6-4B37-AB2F-480B8E71B5B0}" presName="Name37" presStyleLbl="parChTrans1D4" presStyleIdx="3" presStyleCnt="6"/>
       <dgm:spPr/>
     </dgm:pt>
     <dgm:pt modelId="{7A557874-C30C-4779-9E9C-4593A710885D}" type="pres">
@@ -3581,7 +3212,7 @@
       <dgm:spPr/>
     </dgm:pt>
     <dgm:pt modelId="{ACACB14F-DF1D-4608-8C0A-7C66CB32541E}" type="pres">
-      <dgm:prSet presAssocID="{37889A0A-EE84-4D07-8379-C02D54DE5A58}" presName="rootText" presStyleLbl="node4" presStyleIdx="4" presStyleCnt="9">
+      <dgm:prSet presAssocID="{37889A0A-EE84-4D07-8379-C02D54DE5A58}" presName="rootText" presStyleLbl="node4" presStyleIdx="3" presStyleCnt="6">
         <dgm:presLayoutVars>
           <dgm:chPref val="3"/>
         </dgm:presLayoutVars>
@@ -3589,7 +3220,7 @@
       <dgm:spPr/>
     </dgm:pt>
     <dgm:pt modelId="{DC9AE9B1-F4E2-498F-9B2A-08B70DC591AA}" type="pres">
-      <dgm:prSet presAssocID="{37889A0A-EE84-4D07-8379-C02D54DE5A58}" presName="rootConnector" presStyleLbl="node4" presStyleIdx="4" presStyleCnt="9"/>
+      <dgm:prSet presAssocID="{37889A0A-EE84-4D07-8379-C02D54DE5A58}" presName="rootConnector" presStyleLbl="node4" presStyleIdx="3" presStyleCnt="6"/>
       <dgm:spPr/>
     </dgm:pt>
     <dgm:pt modelId="{EA894B4D-8399-4C63-A60A-470B16529889}" type="pres">
@@ -3600,48 +3231,12 @@
       <dgm:prSet presAssocID="{37889A0A-EE84-4D07-8379-C02D54DE5A58}" presName="hierChild5" presStyleCnt="0"/>
       <dgm:spPr/>
     </dgm:pt>
-    <dgm:pt modelId="{589405E6-8977-43B2-9744-78BDA4285EF9}" type="pres">
-      <dgm:prSet presAssocID="{D17D8B4B-4CFF-4A16-9A62-435AF3418AB8}" presName="Name37" presStyleLbl="parChTrans1D4" presStyleIdx="5" presStyleCnt="9"/>
-      <dgm:spPr/>
-    </dgm:pt>
-    <dgm:pt modelId="{BE44859B-16B8-4FD7-BAC2-6D8CB700CDEE}" type="pres">
-      <dgm:prSet presAssocID="{EFA3FBB5-41A7-4EAE-B5B3-BCF84284C0E3}" presName="hierRoot2" presStyleCnt="0">
-        <dgm:presLayoutVars>
-          <dgm:hierBranch val="init"/>
-        </dgm:presLayoutVars>
-      </dgm:prSet>
-      <dgm:spPr/>
-    </dgm:pt>
-    <dgm:pt modelId="{E8A7D037-1C06-4CAC-B774-EC5BBFD00411}" type="pres">
-      <dgm:prSet presAssocID="{EFA3FBB5-41A7-4EAE-B5B3-BCF84284C0E3}" presName="rootComposite" presStyleCnt="0"/>
-      <dgm:spPr/>
-    </dgm:pt>
-    <dgm:pt modelId="{4A0B7C7B-804E-4693-8FF4-951CA4A02A19}" type="pres">
-      <dgm:prSet presAssocID="{EFA3FBB5-41A7-4EAE-B5B3-BCF84284C0E3}" presName="rootText" presStyleLbl="node4" presStyleIdx="5" presStyleCnt="9">
-        <dgm:presLayoutVars>
-          <dgm:chPref val="3"/>
-        </dgm:presLayoutVars>
-      </dgm:prSet>
-      <dgm:spPr/>
-    </dgm:pt>
-    <dgm:pt modelId="{2D039ECC-5436-4806-89DC-69FC924EB8BE}" type="pres">
-      <dgm:prSet presAssocID="{EFA3FBB5-41A7-4EAE-B5B3-BCF84284C0E3}" presName="rootConnector" presStyleLbl="node4" presStyleIdx="5" presStyleCnt="9"/>
-      <dgm:spPr/>
-    </dgm:pt>
-    <dgm:pt modelId="{C2FFC67A-319F-4C03-BB86-2AAC8589CDD7}" type="pres">
-      <dgm:prSet presAssocID="{EFA3FBB5-41A7-4EAE-B5B3-BCF84284C0E3}" presName="hierChild4" presStyleCnt="0"/>
-      <dgm:spPr/>
-    </dgm:pt>
-    <dgm:pt modelId="{3BFB06F8-929C-4A36-A25D-4B479ED45ADB}" type="pres">
-      <dgm:prSet presAssocID="{EFA3FBB5-41A7-4EAE-B5B3-BCF84284C0E3}" presName="hierChild5" presStyleCnt="0"/>
-      <dgm:spPr/>
-    </dgm:pt>
     <dgm:pt modelId="{725402F7-86D0-4B44-80EA-43AF995F1E78}" type="pres">
       <dgm:prSet presAssocID="{4A2349FC-3B50-42AB-99C4-0B694BA36F5E}" presName="hierChild5" presStyleCnt="0"/>
       <dgm:spPr/>
     </dgm:pt>
     <dgm:pt modelId="{BF786EDA-18C6-4D7E-AF10-5E954E611B10}" type="pres">
-      <dgm:prSet presAssocID="{FF50E8C5-7507-4172-9D48-9F0B27435F9F}" presName="Name37" presStyleLbl="parChTrans1D3" presStyleIdx="8" presStyleCnt="13"/>
+      <dgm:prSet presAssocID="{FF50E8C5-7507-4172-9D48-9F0B27435F9F}" presName="Name37" presStyleLbl="parChTrans1D3" presStyleIdx="5" presStyleCnt="10"/>
       <dgm:spPr/>
     </dgm:pt>
     <dgm:pt modelId="{8B3FFC31-0D03-481B-BFD8-40DF0FB7F0FF}" type="pres">
@@ -3657,7 +3252,7 @@
       <dgm:spPr/>
     </dgm:pt>
     <dgm:pt modelId="{1999DC37-B3B9-43E6-80ED-99425193EDDC}" type="pres">
-      <dgm:prSet presAssocID="{7858ABB2-B076-41BA-8E3F-CE1B04CADEFD}" presName="rootText" presStyleLbl="node3" presStyleIdx="8" presStyleCnt="13">
+      <dgm:prSet presAssocID="{7858ABB2-B076-41BA-8E3F-CE1B04CADEFD}" presName="rootText" presStyleLbl="node3" presStyleIdx="5" presStyleCnt="10">
         <dgm:presLayoutVars>
           <dgm:chPref val="3"/>
         </dgm:presLayoutVars>
@@ -3665,7 +3260,7 @@
       <dgm:spPr/>
     </dgm:pt>
     <dgm:pt modelId="{CA74084C-1B22-4B4F-BAB5-7ED8855AA568}" type="pres">
-      <dgm:prSet presAssocID="{7858ABB2-B076-41BA-8E3F-CE1B04CADEFD}" presName="rootConnector" presStyleLbl="node3" presStyleIdx="8" presStyleCnt="13"/>
+      <dgm:prSet presAssocID="{7858ABB2-B076-41BA-8E3F-CE1B04CADEFD}" presName="rootConnector" presStyleLbl="node3" presStyleIdx="5" presStyleCnt="10"/>
       <dgm:spPr/>
     </dgm:pt>
     <dgm:pt modelId="{18B51322-2D1B-4EA1-8C1B-1ACDDC378C09}" type="pres">
@@ -3673,7 +3268,7 @@
       <dgm:spPr/>
     </dgm:pt>
     <dgm:pt modelId="{C4871268-892D-4091-85B0-2AF1C0CC3640}" type="pres">
-      <dgm:prSet presAssocID="{A9D38A6E-0709-405D-B215-7318BFFB1EAA}" presName="Name37" presStyleLbl="parChTrans1D4" presStyleIdx="6" presStyleCnt="9"/>
+      <dgm:prSet presAssocID="{A9D38A6E-0709-405D-B215-7318BFFB1EAA}" presName="Name37" presStyleLbl="parChTrans1D4" presStyleIdx="4" presStyleCnt="6"/>
       <dgm:spPr/>
     </dgm:pt>
     <dgm:pt modelId="{A171A430-8624-4E8E-9A5E-0DB958CB0CA9}" type="pres">
@@ -3689,7 +3284,7 @@
       <dgm:spPr/>
     </dgm:pt>
     <dgm:pt modelId="{E63E47E1-87BC-4A1C-A9DB-EF56858D84F7}" type="pres">
-      <dgm:prSet presAssocID="{F93E8554-1552-4E12-A87E-2544338D728A}" presName="rootText" presStyleLbl="node4" presStyleIdx="6" presStyleCnt="9">
+      <dgm:prSet presAssocID="{F93E8554-1552-4E12-A87E-2544338D728A}" presName="rootText" presStyleLbl="node4" presStyleIdx="4" presStyleCnt="6">
         <dgm:presLayoutVars>
           <dgm:chPref val="3"/>
         </dgm:presLayoutVars>
@@ -3697,7 +3292,7 @@
       <dgm:spPr/>
     </dgm:pt>
     <dgm:pt modelId="{A82F6D8F-7CAD-4CD8-BEF9-8139CF46419C}" type="pres">
-      <dgm:prSet presAssocID="{F93E8554-1552-4E12-A87E-2544338D728A}" presName="rootConnector" presStyleLbl="node4" presStyleIdx="6" presStyleCnt="9"/>
+      <dgm:prSet presAssocID="{F93E8554-1552-4E12-A87E-2544338D728A}" presName="rootConnector" presStyleLbl="node4" presStyleIdx="4" presStyleCnt="6"/>
       <dgm:spPr/>
     </dgm:pt>
     <dgm:pt modelId="{AF35A9CD-6952-4064-B664-9C25D094A087}" type="pres">
@@ -3709,7 +3304,7 @@
       <dgm:spPr/>
     </dgm:pt>
     <dgm:pt modelId="{41256FC0-1F4D-4C44-A391-6ED2D96725F1}" type="pres">
-      <dgm:prSet presAssocID="{7A9B7DD2-38B8-4C2C-8B40-6F5CAF58B0BA}" presName="Name37" presStyleLbl="parChTrans1D4" presStyleIdx="7" presStyleCnt="9"/>
+      <dgm:prSet presAssocID="{7A9B7DD2-38B8-4C2C-8B40-6F5CAF58B0BA}" presName="Name37" presStyleLbl="parChTrans1D4" presStyleIdx="5" presStyleCnt="6"/>
       <dgm:spPr/>
     </dgm:pt>
     <dgm:pt modelId="{AE5FC4F0-C8A2-4C29-A69C-C383489841F3}" type="pres">
@@ -3725,7 +3320,7 @@
       <dgm:spPr/>
     </dgm:pt>
     <dgm:pt modelId="{2FD6FF2E-7CBC-44FB-9CF7-04BAE65B3C0F}" type="pres">
-      <dgm:prSet presAssocID="{71912E7B-8E89-4B3D-85AE-7A8F67A2E36A}" presName="rootText" presStyleLbl="node4" presStyleIdx="7" presStyleCnt="9">
+      <dgm:prSet presAssocID="{71912E7B-8E89-4B3D-85AE-7A8F67A2E36A}" presName="rootText" presStyleLbl="node4" presStyleIdx="5" presStyleCnt="6">
         <dgm:presLayoutVars>
           <dgm:chPref val="3"/>
         </dgm:presLayoutVars>
@@ -3733,7 +3328,7 @@
       <dgm:spPr/>
     </dgm:pt>
     <dgm:pt modelId="{BBDD0C20-C1E1-45F2-8F88-397534D98B48}" type="pres">
-      <dgm:prSet presAssocID="{71912E7B-8E89-4B3D-85AE-7A8F67A2E36A}" presName="rootConnector" presStyleLbl="node4" presStyleIdx="7" presStyleCnt="9"/>
+      <dgm:prSet presAssocID="{71912E7B-8E89-4B3D-85AE-7A8F67A2E36A}" presName="rootConnector" presStyleLbl="node4" presStyleIdx="5" presStyleCnt="6"/>
       <dgm:spPr/>
     </dgm:pt>
     <dgm:pt modelId="{D981ACA7-7041-4132-821E-2FEACAA1393E}" type="pres">
@@ -3742,42 +3337,6 @@
     </dgm:pt>
     <dgm:pt modelId="{B5BE8932-1644-4FC0-A258-1ECC688664A3}" type="pres">
       <dgm:prSet presAssocID="{71912E7B-8E89-4B3D-85AE-7A8F67A2E36A}" presName="hierChild5" presStyleCnt="0"/>
-      <dgm:spPr/>
-    </dgm:pt>
-    <dgm:pt modelId="{078F68CB-19F9-4386-9957-448156A1EDE6}" type="pres">
-      <dgm:prSet presAssocID="{D9B7C50F-94A6-4E39-9BEC-CA0068EE1785}" presName="Name37" presStyleLbl="parChTrans1D4" presStyleIdx="8" presStyleCnt="9"/>
-      <dgm:spPr/>
-    </dgm:pt>
-    <dgm:pt modelId="{63F496FE-93EF-4D61-8737-444CBDE3CCF0}" type="pres">
-      <dgm:prSet presAssocID="{43E4EA70-A2BE-4AB0-8FDD-2E8F079D88B1}" presName="hierRoot2" presStyleCnt="0">
-        <dgm:presLayoutVars>
-          <dgm:hierBranch val="init"/>
-        </dgm:presLayoutVars>
-      </dgm:prSet>
-      <dgm:spPr/>
-    </dgm:pt>
-    <dgm:pt modelId="{2575AC60-6103-4F3B-8471-29264F6C3CBF}" type="pres">
-      <dgm:prSet presAssocID="{43E4EA70-A2BE-4AB0-8FDD-2E8F079D88B1}" presName="rootComposite" presStyleCnt="0"/>
-      <dgm:spPr/>
-    </dgm:pt>
-    <dgm:pt modelId="{32F7EC6E-F6FB-47AA-B876-33DC33727E67}" type="pres">
-      <dgm:prSet presAssocID="{43E4EA70-A2BE-4AB0-8FDD-2E8F079D88B1}" presName="rootText" presStyleLbl="node4" presStyleIdx="8" presStyleCnt="9">
-        <dgm:presLayoutVars>
-          <dgm:chPref val="3"/>
-        </dgm:presLayoutVars>
-      </dgm:prSet>
-      <dgm:spPr/>
-    </dgm:pt>
-    <dgm:pt modelId="{FEB94802-94B1-460F-8F11-C24DEB71AEE7}" type="pres">
-      <dgm:prSet presAssocID="{43E4EA70-A2BE-4AB0-8FDD-2E8F079D88B1}" presName="rootConnector" presStyleLbl="node4" presStyleIdx="8" presStyleCnt="9"/>
-      <dgm:spPr/>
-    </dgm:pt>
-    <dgm:pt modelId="{0408C7A6-FC7A-4E58-BC00-9F0AF469B9AB}" type="pres">
-      <dgm:prSet presAssocID="{43E4EA70-A2BE-4AB0-8FDD-2E8F079D88B1}" presName="hierChild4" presStyleCnt="0"/>
-      <dgm:spPr/>
-    </dgm:pt>
-    <dgm:pt modelId="{2924080B-4B0F-4A09-BDE7-00B3999A6156}" type="pres">
-      <dgm:prSet presAssocID="{43E4EA70-A2BE-4AB0-8FDD-2E8F079D88B1}" presName="hierChild5" presStyleCnt="0"/>
       <dgm:spPr/>
     </dgm:pt>
     <dgm:pt modelId="{D139128F-628A-491B-87AF-ACC5248C3353}" type="pres">
@@ -3821,7 +3380,7 @@
       <dgm:spPr/>
     </dgm:pt>
     <dgm:pt modelId="{0A4D41CE-A36F-4416-B5A5-8B376D02E4CD}" type="pres">
-      <dgm:prSet presAssocID="{E49EC051-959B-437A-B753-BD4C36786FFE}" presName="Name37" presStyleLbl="parChTrans1D3" presStyleIdx="9" presStyleCnt="13"/>
+      <dgm:prSet presAssocID="{E49EC051-959B-437A-B753-BD4C36786FFE}" presName="Name37" presStyleLbl="parChTrans1D3" presStyleIdx="6" presStyleCnt="10"/>
       <dgm:spPr/>
     </dgm:pt>
     <dgm:pt modelId="{F9599100-9360-48FC-A974-01B855D30DB6}" type="pres">
@@ -3837,7 +3396,7 @@
       <dgm:spPr/>
     </dgm:pt>
     <dgm:pt modelId="{1315110F-A5D9-4BA6-A391-2C71824B8AB2}" type="pres">
-      <dgm:prSet presAssocID="{A46DB59D-5F5E-4124-A2EE-BDCF3C485A53}" presName="rootText" presStyleLbl="node3" presStyleIdx="9" presStyleCnt="13">
+      <dgm:prSet presAssocID="{A46DB59D-5F5E-4124-A2EE-BDCF3C485A53}" presName="rootText" presStyleLbl="node3" presStyleIdx="6" presStyleCnt="10">
         <dgm:presLayoutVars>
           <dgm:chPref val="3"/>
         </dgm:presLayoutVars>
@@ -3845,7 +3404,7 @@
       <dgm:spPr/>
     </dgm:pt>
     <dgm:pt modelId="{71D3CE31-4EAE-4ED0-AB91-B49AE705232B}" type="pres">
-      <dgm:prSet presAssocID="{A46DB59D-5F5E-4124-A2EE-BDCF3C485A53}" presName="rootConnector" presStyleLbl="node3" presStyleIdx="9" presStyleCnt="13"/>
+      <dgm:prSet presAssocID="{A46DB59D-5F5E-4124-A2EE-BDCF3C485A53}" presName="rootConnector" presStyleLbl="node3" presStyleIdx="6" presStyleCnt="10"/>
       <dgm:spPr/>
     </dgm:pt>
     <dgm:pt modelId="{6754A965-2AB6-4816-AF04-0A4475C2BA1B}" type="pres">
@@ -3857,7 +3416,7 @@
       <dgm:spPr/>
     </dgm:pt>
     <dgm:pt modelId="{023C3B85-4264-4E98-B5BB-25065FA91C5E}" type="pres">
-      <dgm:prSet presAssocID="{A00B518A-E515-4E84-93C1-30D45236E09A}" presName="Name37" presStyleLbl="parChTrans1D3" presStyleIdx="10" presStyleCnt="13"/>
+      <dgm:prSet presAssocID="{A00B518A-E515-4E84-93C1-30D45236E09A}" presName="Name37" presStyleLbl="parChTrans1D3" presStyleIdx="7" presStyleCnt="10"/>
       <dgm:spPr/>
     </dgm:pt>
     <dgm:pt modelId="{13E861B9-EECA-4C0F-B84A-1420606FB0A2}" type="pres">
@@ -3873,7 +3432,7 @@
       <dgm:spPr/>
     </dgm:pt>
     <dgm:pt modelId="{151E340D-22B2-41CA-9B9D-49D482C7FE1C}" type="pres">
-      <dgm:prSet presAssocID="{431AC263-EF9E-4181-99AD-5F0CAD18686C}" presName="rootText" presStyleLbl="node3" presStyleIdx="10" presStyleCnt="13">
+      <dgm:prSet presAssocID="{431AC263-EF9E-4181-99AD-5F0CAD18686C}" presName="rootText" presStyleLbl="node3" presStyleIdx="7" presStyleCnt="10">
         <dgm:presLayoutVars>
           <dgm:chPref val="3"/>
         </dgm:presLayoutVars>
@@ -3881,7 +3440,7 @@
       <dgm:spPr/>
     </dgm:pt>
     <dgm:pt modelId="{02061FF4-122F-4C08-AAEF-B25B1E1E7FEE}" type="pres">
-      <dgm:prSet presAssocID="{431AC263-EF9E-4181-99AD-5F0CAD18686C}" presName="rootConnector" presStyleLbl="node3" presStyleIdx="10" presStyleCnt="13"/>
+      <dgm:prSet presAssocID="{431AC263-EF9E-4181-99AD-5F0CAD18686C}" presName="rootConnector" presStyleLbl="node3" presStyleIdx="7" presStyleCnt="10"/>
       <dgm:spPr/>
     </dgm:pt>
     <dgm:pt modelId="{4EBF4E8D-1640-48AD-B0FB-BD5A51A322C4}" type="pres">
@@ -3929,7 +3488,7 @@
       <dgm:spPr/>
     </dgm:pt>
     <dgm:pt modelId="{6DA15145-B229-4E63-A113-16E38E0E2618}" type="pres">
-      <dgm:prSet presAssocID="{ACAE2D2A-4AC6-453B-A169-82682C668784}" presName="Name37" presStyleLbl="parChTrans1D3" presStyleIdx="11" presStyleCnt="13"/>
+      <dgm:prSet presAssocID="{ACAE2D2A-4AC6-453B-A169-82682C668784}" presName="Name37" presStyleLbl="parChTrans1D3" presStyleIdx="8" presStyleCnt="10"/>
       <dgm:spPr/>
     </dgm:pt>
     <dgm:pt modelId="{AD7BB4E1-4E88-4406-B241-C90683BE2CCB}" type="pres">
@@ -3945,7 +3504,7 @@
       <dgm:spPr/>
     </dgm:pt>
     <dgm:pt modelId="{DC4E0AD6-548A-4FF7-815D-26DD59077ECF}" type="pres">
-      <dgm:prSet presAssocID="{191D41FA-8837-4EE0-B075-46AB6320C52F}" presName="rootText" presStyleLbl="node3" presStyleIdx="11" presStyleCnt="13">
+      <dgm:prSet presAssocID="{191D41FA-8837-4EE0-B075-46AB6320C52F}" presName="rootText" presStyleLbl="node3" presStyleIdx="8" presStyleCnt="10">
         <dgm:presLayoutVars>
           <dgm:chPref val="3"/>
         </dgm:presLayoutVars>
@@ -3953,7 +3512,7 @@
       <dgm:spPr/>
     </dgm:pt>
     <dgm:pt modelId="{C268F256-E7DD-480A-9907-8EF03521A5F3}" type="pres">
-      <dgm:prSet presAssocID="{191D41FA-8837-4EE0-B075-46AB6320C52F}" presName="rootConnector" presStyleLbl="node3" presStyleIdx="11" presStyleCnt="13"/>
+      <dgm:prSet presAssocID="{191D41FA-8837-4EE0-B075-46AB6320C52F}" presName="rootConnector" presStyleLbl="node3" presStyleIdx="8" presStyleCnt="10"/>
       <dgm:spPr/>
     </dgm:pt>
     <dgm:pt modelId="{B3EE8A10-724C-45C3-A7F9-76B641730A1F}" type="pres">
@@ -3965,7 +3524,7 @@
       <dgm:spPr/>
     </dgm:pt>
     <dgm:pt modelId="{3FEA918F-EBF8-422C-88C4-2A28FB27C108}" type="pres">
-      <dgm:prSet presAssocID="{C863089E-EE1D-4A57-8832-2B6F71F922CD}" presName="Name37" presStyleLbl="parChTrans1D3" presStyleIdx="12" presStyleCnt="13"/>
+      <dgm:prSet presAssocID="{C863089E-EE1D-4A57-8832-2B6F71F922CD}" presName="Name37" presStyleLbl="parChTrans1D3" presStyleIdx="9" presStyleCnt="10"/>
       <dgm:spPr/>
     </dgm:pt>
     <dgm:pt modelId="{E390374E-926C-4B51-9BF3-AF7046C73D47}" type="pres">
@@ -3981,7 +3540,7 @@
       <dgm:spPr/>
     </dgm:pt>
     <dgm:pt modelId="{D8C7FD67-8B3C-4DE4-A0A2-5C8DE5EC5265}" type="pres">
-      <dgm:prSet presAssocID="{984B5359-2A59-4AC1-87A3-268CE41F3DEA}" presName="rootText" presStyleLbl="node3" presStyleIdx="12" presStyleCnt="13">
+      <dgm:prSet presAssocID="{984B5359-2A59-4AC1-87A3-268CE41F3DEA}" presName="rootText" presStyleLbl="node3" presStyleIdx="9" presStyleCnt="10">
         <dgm:presLayoutVars>
           <dgm:chPref val="3"/>
         </dgm:presLayoutVars>
@@ -3989,7 +3548,7 @@
       <dgm:spPr/>
     </dgm:pt>
     <dgm:pt modelId="{0E261EDD-39E3-4FA0-AC99-D70F6A63306A}" type="pres">
-      <dgm:prSet presAssocID="{984B5359-2A59-4AC1-87A3-268CE41F3DEA}" presName="rootConnector" presStyleLbl="node3" presStyleIdx="12" presStyleCnt="13"/>
+      <dgm:prSet presAssocID="{984B5359-2A59-4AC1-87A3-268CE41F3DEA}" presName="rootConnector" presStyleLbl="node3" presStyleIdx="9" presStyleCnt="10"/>
       <dgm:spPr/>
     </dgm:pt>
     <dgm:pt modelId="{10BB1FC2-794E-497E-ABBC-9478596EE0D1}" type="pres">
@@ -4011,18 +3570,14 @@
   </dgm:ptLst>
   <dgm:cxnLst>
     <dgm:cxn modelId="{D2AF3402-B39B-407D-88A9-4D2FF9D25F64}" srcId="{0264014D-BFC1-4FD5-A8CE-091BC0DD0B9C}" destId="{431AC263-EF9E-4181-99AD-5F0CAD18686C}" srcOrd="1" destOrd="0" parTransId="{A00B518A-E515-4E84-93C1-30D45236E09A}" sibTransId="{7A632D97-9ED1-470C-B20F-D2BD51810C29}"/>
-    <dgm:cxn modelId="{AE235204-E9A0-428B-AC6A-59437B6E2B00}" type="presOf" srcId="{EFA3FBB5-41A7-4EAE-B5B3-BCF84284C0E3}" destId="{4A0B7C7B-804E-4693-8FF4-951CA4A02A19}" srcOrd="0" destOrd="0" presId="urn:microsoft.com/office/officeart/2005/8/layout/orgChart1"/>
     <dgm:cxn modelId="{CFA1AD04-64D3-4D25-A26C-8FBE262C2C1E}" type="presOf" srcId="{883A6DCC-9B47-4BE7-9B0D-DA1469D2BDC1}" destId="{38BEBC45-D1C3-4C82-B75F-2C44FE25050A}" srcOrd="0" destOrd="0" presId="urn:microsoft.com/office/officeart/2005/8/layout/orgChart1"/>
     <dgm:cxn modelId="{6494AC05-5D23-4E07-BD25-CBBB260B3C4F}" type="presOf" srcId="{02253E75-520E-405C-8A2A-B077DD64FA26}" destId="{BCA4B162-A2ED-4FAC-AA3B-BF45589F89CA}" srcOrd="0" destOrd="0" presId="urn:microsoft.com/office/officeart/2005/8/layout/orgChart1"/>
     <dgm:cxn modelId="{DCC7950B-6377-4464-B4C3-35CDC6C077A8}" type="presOf" srcId="{AAC0B0A0-8B1D-4A51-9ECA-888C6F94F836}" destId="{CAECDE37-1ECB-4AE7-A7DF-7F34C1C5CA4A}" srcOrd="0" destOrd="0" presId="urn:microsoft.com/office/officeart/2005/8/layout/orgChart1"/>
-    <dgm:cxn modelId="{AA19B20E-8F25-492A-9DDB-BC1D9C97EA42}" type="presOf" srcId="{51E86F7B-BBD1-4BAD-920C-C6734DDE05D9}" destId="{91AC20F8-1250-4EE1-BAC4-5423C9270F86}" srcOrd="1" destOrd="0" presId="urn:microsoft.com/office/officeart/2005/8/layout/orgChart1"/>
     <dgm:cxn modelId="{9ABFD50F-EC52-4BB6-85F1-5B8B76A028C1}" type="presOf" srcId="{793E9D40-7433-4FAF-93E9-B66084F45BF4}" destId="{8F23993D-2CB6-46A1-BF8C-B3FA9193A84C}" srcOrd="0" destOrd="0" presId="urn:microsoft.com/office/officeart/2005/8/layout/orgChart1"/>
-    <dgm:cxn modelId="{0C321C12-28E0-4ADC-AE85-2FAA8638E2DA}" type="presOf" srcId="{43E4EA70-A2BE-4AB0-8FDD-2E8F079D88B1}" destId="{32F7EC6E-F6FB-47AA-B876-33DC33727E67}" srcOrd="0" destOrd="0" presId="urn:microsoft.com/office/officeart/2005/8/layout/orgChart1"/>
     <dgm:cxn modelId="{D1368112-7E75-4116-B503-17ADC0F64836}" type="presOf" srcId="{7858ABB2-B076-41BA-8E3F-CE1B04CADEFD}" destId="{1999DC37-B3B9-43E6-80ED-99425193EDDC}" srcOrd="0" destOrd="0" presId="urn:microsoft.com/office/officeart/2005/8/layout/orgChart1"/>
     <dgm:cxn modelId="{6FEA8A12-9DD0-4BC5-9DA4-7889B06039A3}" type="presOf" srcId="{4A2349FC-3B50-42AB-99C4-0B694BA36F5E}" destId="{5DC522EA-8B28-4761-AB35-B6DF63CCB930}" srcOrd="0" destOrd="0" presId="urn:microsoft.com/office/officeart/2005/8/layout/orgChart1"/>
     <dgm:cxn modelId="{082A1F15-96A6-4F29-BE11-0D2E766F531F}" type="presOf" srcId="{14F89DFA-8B27-4ABE-823A-3A0443A47E8F}" destId="{32F81929-E698-4373-AD1D-730EE345B4B1}" srcOrd="0" destOrd="0" presId="urn:microsoft.com/office/officeart/2005/8/layout/orgChart1"/>
     <dgm:cxn modelId="{6D0BF816-7EE2-41E7-B5A9-A8A761321615}" srcId="{16CD6BE8-A175-42F9-AA42-C4539FE5D165}" destId="{4A2349FC-3B50-42AB-99C4-0B694BA36F5E}" srcOrd="1" destOrd="0" parTransId="{704C4E46-9385-402E-B19B-412E1142607A}" sibTransId="{9B7425E5-E091-458F-AACD-6705EEC86538}"/>
-    <dgm:cxn modelId="{9D218117-1D47-4AB5-960E-05177BB91C79}" type="presOf" srcId="{DA59807A-37FA-42F4-B006-A3A55C2EC023}" destId="{B028A973-ED10-4068-B3E9-64BE0D66C065}" srcOrd="1" destOrd="0" presId="urn:microsoft.com/office/officeart/2005/8/layout/orgChart1"/>
     <dgm:cxn modelId="{A67AEB17-78A2-405A-B9F9-35EC879653EA}" type="presOf" srcId="{191D41FA-8837-4EE0-B075-46AB6320C52F}" destId="{DC4E0AD6-548A-4FF7-815D-26DD59077ECF}" srcOrd="0" destOrd="0" presId="urn:microsoft.com/office/officeart/2005/8/layout/orgChart1"/>
     <dgm:cxn modelId="{B444FF18-81BE-47E6-B5DC-0DD673C91AD1}" type="presOf" srcId="{74361FDA-B12B-4EC2-A0D1-16D373180DAB}" destId="{94BF8484-493C-40B6-8DB7-5B252CEFA158}" srcOrd="0" destOrd="0" presId="urn:microsoft.com/office/officeart/2005/8/layout/orgChart1"/>
     <dgm:cxn modelId="{8BA11C19-AADD-463D-B09C-0931B31BB580}" srcId="{EB1AE419-29FD-44B2-8705-1991FFB1C8EE}" destId="{984B5359-2A59-4AC1-87A3-268CE41F3DEA}" srcOrd="1" destOrd="0" parTransId="{C863089E-EE1D-4A57-8832-2B6F71F922CD}" sibTransId="{B7C966D7-90A1-4EAC-A64D-07A405548556}"/>
@@ -4030,37 +3585,29 @@
     <dgm:cxn modelId="{8833B21E-1226-44D7-B3C2-C0AF4B7C3E56}" type="presOf" srcId="{C863089E-EE1D-4A57-8832-2B6F71F922CD}" destId="{3FEA918F-EBF8-422C-88C4-2A28FB27C108}" srcOrd="0" destOrd="0" presId="urn:microsoft.com/office/officeart/2005/8/layout/orgChart1"/>
     <dgm:cxn modelId="{9400731F-1ADE-42CC-9D11-CAFB616C3384}" srcId="{16CD6BE8-A175-42F9-AA42-C4539FE5D165}" destId="{7858ABB2-B076-41BA-8E3F-CE1B04CADEFD}" srcOrd="2" destOrd="0" parTransId="{FF50E8C5-7507-4172-9D48-9F0B27435F9F}" sibTransId="{AF01323C-C79C-4A11-8A0B-F18C0B117EC5}"/>
     <dgm:cxn modelId="{504B6921-CD07-44DF-A950-E30443E1E0CF}" type="presOf" srcId="{71912E7B-8E89-4B3D-85AE-7A8F67A2E36A}" destId="{2FD6FF2E-7CBC-44FB-9CF7-04BAE65B3C0F}" srcOrd="0" destOrd="0" presId="urn:microsoft.com/office/officeart/2005/8/layout/orgChart1"/>
-    <dgm:cxn modelId="{8574B321-380B-4CD7-9B16-6186C7FE1050}" type="presOf" srcId="{C8AE65F6-0BD9-4E03-8A11-D56E5A94BD43}" destId="{80DCA760-3D50-4BCD-99FA-894453FE86E5}" srcOrd="0" destOrd="0" presId="urn:microsoft.com/office/officeart/2005/8/layout/orgChart1"/>
     <dgm:cxn modelId="{268D0F26-93AB-4632-8F57-BB7FFDE81D79}" type="presOf" srcId="{EC1AE04A-1D37-421C-BFE6-ACA49BB8E0AB}" destId="{C9C34ACF-9BC4-47DE-8924-A70AF628A856}" srcOrd="0" destOrd="0" presId="urn:microsoft.com/office/officeart/2005/8/layout/orgChart1"/>
     <dgm:cxn modelId="{4D8FA129-32F3-4F9F-A63F-31E2CE874577}" type="presOf" srcId="{F93E8554-1552-4E12-A87E-2544338D728A}" destId="{E63E47E1-87BC-4A1C-A9DB-EF56858D84F7}" srcOrd="0" destOrd="0" presId="urn:microsoft.com/office/officeart/2005/8/layout/orgChart1"/>
     <dgm:cxn modelId="{6591C82A-5671-4BC2-94F9-97E7AE85662D}" type="presOf" srcId="{E49EC051-959B-437A-B753-BD4C36786FFE}" destId="{0A4D41CE-A36F-4416-B5A5-8B376D02E4CD}" srcOrd="0" destOrd="0" presId="urn:microsoft.com/office/officeart/2005/8/layout/orgChart1"/>
     <dgm:cxn modelId="{AFDB9D2B-D72D-4E93-AE57-009894EBA4F4}" srcId="{7858ABB2-B076-41BA-8E3F-CE1B04CADEFD}" destId="{F93E8554-1552-4E12-A87E-2544338D728A}" srcOrd="0" destOrd="0" parTransId="{A9D38A6E-0709-405D-B215-7318BFFB1EAA}" sibTransId="{A4A00590-2DD0-42FD-AABB-D0C0DF5ED3CF}"/>
     <dgm:cxn modelId="{E292DA2B-1F52-4294-98C7-97236CBD86F3}" type="presOf" srcId="{4A2349FC-3B50-42AB-99C4-0B694BA36F5E}" destId="{2700793F-9E13-4F28-A52B-5CAA5393987E}" srcOrd="1" destOrd="0" presId="urn:microsoft.com/office/officeart/2005/8/layout/orgChart1"/>
     <dgm:cxn modelId="{583DBD2C-BEDA-4B5E-8E77-A7ACACCC3E1D}" type="presOf" srcId="{FC31ABD0-B71A-4A41-9AE8-3570E7EB95DF}" destId="{23CB7CB5-2D00-42A7-851F-430A5C85255C}" srcOrd="0" destOrd="0" presId="urn:microsoft.com/office/officeart/2005/8/layout/orgChart1"/>
-    <dgm:cxn modelId="{CEB9FB2C-6EDE-4E41-957E-2B3E58DC365F}" srcId="{F6A6145F-CC45-441B-B054-CCFB033EB2E2}" destId="{F2429A32-7BDE-418F-BDF1-F7DB10A5D47C}" srcOrd="1" destOrd="0" parTransId="{C8AE65F6-0BD9-4E03-8A11-D56E5A94BD43}" sibTransId="{715D6A9F-D841-4703-B5C8-5EEE1EC0B545}"/>
     <dgm:cxn modelId="{1847272D-DDD8-4DB4-9EFE-9F9392C3CF34}" type="presOf" srcId="{71912E7B-8E89-4B3D-85AE-7A8F67A2E36A}" destId="{BBDD0C20-C1E1-45F2-8F88-397534D98B48}" srcOrd="1" destOrd="0" presId="urn:microsoft.com/office/officeart/2005/8/layout/orgChart1"/>
     <dgm:cxn modelId="{30E95532-E02E-4790-8755-BD0FB7D0ECEE}" type="presOf" srcId="{FF50E8C5-7507-4172-9D48-9F0B27435F9F}" destId="{BF786EDA-18C6-4D7E-AF10-5E954E611B10}" srcOrd="0" destOrd="0" presId="urn:microsoft.com/office/officeart/2005/8/layout/orgChart1"/>
-    <dgm:cxn modelId="{93555634-88F7-4D56-8BC4-E88105E541B7}" type="presOf" srcId="{43E4EA70-A2BE-4AB0-8FDD-2E8F079D88B1}" destId="{FEB94802-94B1-460F-8F11-C24DEB71AEE7}" srcOrd="1" destOrd="0" presId="urn:microsoft.com/office/officeart/2005/8/layout/orgChart1"/>
     <dgm:cxn modelId="{F3F91B37-66AF-4DD9-AD42-473859DBDCA1}" type="presOf" srcId="{793E9D40-7433-4FAF-93E9-B66084F45BF4}" destId="{1D05EF6C-4403-4563-9910-254AE402FA9B}" srcOrd="1" destOrd="0" presId="urn:microsoft.com/office/officeart/2005/8/layout/orgChart1"/>
     <dgm:cxn modelId="{21C08F38-8782-45DC-9A74-E41D7FCF8518}" type="presOf" srcId="{37889A0A-EE84-4D07-8379-C02D54DE5A58}" destId="{DC9AE9B1-F4E2-498F-9B2A-08B70DC591AA}" srcOrd="1" destOrd="0" presId="urn:microsoft.com/office/officeart/2005/8/layout/orgChart1"/>
     <dgm:cxn modelId="{0EED9F39-F3B7-4D68-9745-C08CC9FB75E6}" srcId="{961F778F-DD4B-4DD7-91A0-C43E7E27BF6A}" destId="{04F2E83C-61C3-433F-8FA5-0B12F1A6F1EC}" srcOrd="0" destOrd="0" parTransId="{6BEF3F2C-99D5-43D4-B570-4F9A59A929CF}" sibTransId="{EA5FAFBB-CAD0-4B5F-9A19-7C185460CC1E}"/>
     <dgm:cxn modelId="{0AA4B13A-222D-4683-939C-7C2FE8315966}" type="presOf" srcId="{F6A6145F-CC45-441B-B054-CCFB033EB2E2}" destId="{D460F10B-A599-4C26-B7DB-1E80E96D6419}" srcOrd="0" destOrd="0" presId="urn:microsoft.com/office/officeart/2005/8/layout/orgChart1"/>
-    <dgm:cxn modelId="{0E16173E-40BE-47C5-B5A6-EF4ED4C00014}" type="presOf" srcId="{F2429A32-7BDE-418F-BDF1-F7DB10A5D47C}" destId="{1BC93FD4-0251-4044-8CEB-A0F1067AC8C3}" srcOrd="0" destOrd="0" presId="urn:microsoft.com/office/officeart/2005/8/layout/orgChart1"/>
-    <dgm:cxn modelId="{E2BC813F-DA33-4089-B502-51739057F61A}" srcId="{F6A6145F-CC45-441B-B054-CCFB033EB2E2}" destId="{C4A08CD2-8219-491A-BF64-0D4C6150422C}" srcOrd="3" destOrd="0" parTransId="{F37DBD3F-54E3-4FC2-8C65-74B1C263F068}" sibTransId="{F8F7982D-DA70-4078-9E13-C782F2D169C6}"/>
-    <dgm:cxn modelId="{7B74D75B-02F8-4540-88F3-D2F7EAE6B817}" type="presOf" srcId="{C4A08CD2-8219-491A-BF64-0D4C6150422C}" destId="{FBA84206-8E3D-4D9C-999C-721F6762420A}" srcOrd="0" destOrd="0" presId="urn:microsoft.com/office/officeart/2005/8/layout/orgChart1"/>
-    <dgm:cxn modelId="{D83F745C-D0C5-415F-949C-E38091C70862}" srcId="{4A2349FC-3B50-42AB-99C4-0B694BA36F5E}" destId="{EFA3FBB5-41A7-4EAE-B5B3-BCF84284C0E3}" srcOrd="2" destOrd="0" parTransId="{D17D8B4B-4CFF-4A16-9A62-435AF3418AB8}" sibTransId="{319EF9F3-E572-4C69-9F93-0E0C1B49DE66}"/>
     <dgm:cxn modelId="{1087C45E-D904-4DBA-BAC0-9FD35C023B36}" type="presOf" srcId="{0264014D-BFC1-4FD5-A8CE-091BC0DD0B9C}" destId="{FD9819CC-3F79-40FF-9A9B-265EE33F2205}" srcOrd="0" destOrd="0" presId="urn:microsoft.com/office/officeart/2005/8/layout/orgChart1"/>
+    <dgm:cxn modelId="{FFEFCF60-35E0-48C3-97BD-5A5DC3D77FA6}" type="presOf" srcId="{126D359D-8E3E-4937-8554-729381D42C3D}" destId="{3BC5943D-8563-4EF6-A000-BEEC6B052CD7}" srcOrd="0" destOrd="0" presId="urn:microsoft.com/office/officeart/2005/8/layout/orgChart1"/>
     <dgm:cxn modelId="{64F12962-CA12-4516-922B-E8B4A9CFC1E4}" srcId="{A04F8B58-9945-4DC8-9948-3C5CACE88CFC}" destId="{5FCC713B-92C4-483E-A11C-1BAEDA457702}" srcOrd="0" destOrd="0" parTransId="{93546186-3247-4A36-97DA-53426E97EBE8}" sibTransId="{4FF82DD3-C8AB-49DD-B101-420C271B14EC}"/>
     <dgm:cxn modelId="{F74FA542-402C-4A54-A5AC-D2149B43718C}" type="presOf" srcId="{7A9B7DD2-38B8-4C2C-8B40-6F5CAF58B0BA}" destId="{41256FC0-1F4D-4C44-A391-6ED2D96725F1}" srcOrd="0" destOrd="0" presId="urn:microsoft.com/office/officeart/2005/8/layout/orgChart1"/>
     <dgm:cxn modelId="{939FCE42-4D03-43D2-B312-58C4B4EEC750}" type="presOf" srcId="{9C8D9EBF-01A8-4E47-8D4E-66800EF14AFF}" destId="{85A2D4AE-A6B8-4051-B25B-569E879BAD0B}" srcOrd="0" destOrd="0" presId="urn:microsoft.com/office/officeart/2005/8/layout/orgChart1"/>
     <dgm:cxn modelId="{7C18E343-6DEF-4636-8FB3-FC6F29681C62}" type="presOf" srcId="{7858ABB2-B076-41BA-8E3F-CE1B04CADEFD}" destId="{CA74084C-1B22-4B4F-BAB5-7ED8855AA568}" srcOrd="1" destOrd="0" presId="urn:microsoft.com/office/officeart/2005/8/layout/orgChart1"/>
     <dgm:cxn modelId="{DEBD0244-9ABA-44CF-A0A3-723434A1E855}" srcId="{7858ABB2-B076-41BA-8E3F-CE1B04CADEFD}" destId="{71912E7B-8E89-4B3D-85AE-7A8F67A2E36A}" srcOrd="1" destOrd="0" parTransId="{7A9B7DD2-38B8-4C2C-8B40-6F5CAF58B0BA}" sibTransId="{E343C0C0-5D50-4750-8298-78993EA84857}"/>
-    <dgm:cxn modelId="{D3727867-378F-4666-A95F-DC330E52F19F}" type="presOf" srcId="{D9B7C50F-94A6-4E39-9BEC-CA0068EE1785}" destId="{078F68CB-19F9-4386-9957-448156A1EDE6}" srcOrd="0" destOrd="0" presId="urn:microsoft.com/office/officeart/2005/8/layout/orgChart1"/>
     <dgm:cxn modelId="{541CAB47-FAB7-4A57-A780-C043BC31391A}" type="presOf" srcId="{95343D6A-3AD6-4B37-AB2F-480B8E71B5B0}" destId="{92F29695-EDE5-488E-ADB1-07D3012EBE09}" srcOrd="0" destOrd="0" presId="urn:microsoft.com/office/officeart/2005/8/layout/orgChart1"/>
     <dgm:cxn modelId="{BD5FBE67-B052-4250-8E55-20233CEF3CEB}" type="presOf" srcId="{AAC0B0A0-8B1D-4A51-9ECA-888C6F94F836}" destId="{ED8E0AF5-D5D1-4B76-A1A0-BA6DAF124417}" srcOrd="1" destOrd="0" presId="urn:microsoft.com/office/officeart/2005/8/layout/orgChart1"/>
     <dgm:cxn modelId="{AB580768-97B4-4A8F-984D-31B4BA22F30E}" type="presOf" srcId="{02253E75-520E-405C-8A2A-B077DD64FA26}" destId="{62BDA484-BC26-495E-8445-C4945521CD9F}" srcOrd="1" destOrd="0" presId="urn:microsoft.com/office/officeart/2005/8/layout/orgChart1"/>
     <dgm:cxn modelId="{1CFE6069-3BB6-4C5E-8046-F7EC13645680}" srcId="{F6A6145F-CC45-441B-B054-CCFB033EB2E2}" destId="{793E9D40-7433-4FAF-93E9-B66084F45BF4}" srcOrd="0" destOrd="0" parTransId="{8E0F80A7-18FF-40CF-B037-1DF4E6BBFB5E}" sibTransId="{90DB7CC4-5F5F-45F0-A8DB-D75EFE1E7A27}"/>
-    <dgm:cxn modelId="{2342C469-E4C4-4075-A295-20B0053B8D07}" type="presOf" srcId="{C4A08CD2-8219-491A-BF64-0D4C6150422C}" destId="{6545B6B9-6680-48AB-B5A0-352966F36754}" srcOrd="1" destOrd="0" presId="urn:microsoft.com/office/officeart/2005/8/layout/orgChart1"/>
     <dgm:cxn modelId="{D8E3236B-A77C-45D2-9301-81C54334D0ED}" type="presOf" srcId="{04F2E83C-61C3-433F-8FA5-0B12F1A6F1EC}" destId="{CC659575-23F2-4835-8BB8-1FBD972EA23A}" srcOrd="0" destOrd="0" presId="urn:microsoft.com/office/officeart/2005/8/layout/orgChart1"/>
     <dgm:cxn modelId="{74C5346B-AB4C-46E9-B7C6-B9E3CED27FEC}" type="presOf" srcId="{5A788AA6-E076-4342-9527-00A7BE3A9D12}" destId="{28785A4A-F6E1-4E8C-A8DF-6E03076C9983}" srcOrd="0" destOrd="0" presId="urn:microsoft.com/office/officeart/2005/8/layout/orgChart1"/>
     <dgm:cxn modelId="{815A576B-526C-466D-90C9-E9DAED8AE814}" type="presOf" srcId="{04F2E83C-61C3-433F-8FA5-0B12F1A6F1EC}" destId="{20D02DB2-C97C-428B-8705-8416330FB162}" srcOrd="1" destOrd="0" presId="urn:microsoft.com/office/officeart/2005/8/layout/orgChart1"/>
@@ -4069,47 +3616,36 @@
     <dgm:cxn modelId="{90547C4F-8244-4C50-AC0E-802A5DA06FA9}" type="presOf" srcId="{0D6C2E6F-FA07-4610-BF52-901A6E6FF263}" destId="{8589EEF2-79F9-47B6-A0DF-3C141303EB5D}" srcOrd="0" destOrd="0" presId="urn:microsoft.com/office/officeart/2005/8/layout/orgChart1"/>
     <dgm:cxn modelId="{94E80D52-83FF-4624-999C-990BF38DFE22}" srcId="{567ABF26-3635-491F-AEB9-0A8DA892A80D}" destId="{EC1AE04A-1D37-421C-BFE6-ACA49BB8E0AB}" srcOrd="0" destOrd="0" parTransId="{14F89DFA-8B27-4ABE-823A-3A0443A47E8F}" sibTransId="{93E36C58-021E-48A9-8762-B17E4E0C52C5}"/>
     <dgm:cxn modelId="{9A461472-472B-4608-9ECA-7D576C4C110B}" srcId="{5FCC713B-92C4-483E-A11C-1BAEDA457702}" destId="{F6A6145F-CC45-441B-B054-CCFB033EB2E2}" srcOrd="1" destOrd="0" parTransId="{FC31ABD0-B71A-4A41-9AE8-3570E7EB95DF}" sibTransId="{836A38D9-FD84-44AA-8391-110EF612AC16}"/>
-    <dgm:cxn modelId="{DFAD2B52-0586-412E-8487-12DFC582A6D3}" type="presOf" srcId="{F37DBD3F-54E3-4FC2-8C65-74B1C263F068}" destId="{2F1E9206-CE9F-4F64-A5E8-9B191C5FCB28}" srcOrd="0" destOrd="0" presId="urn:microsoft.com/office/officeart/2005/8/layout/orgChart1"/>
     <dgm:cxn modelId="{C1A1D978-E6E6-4CFF-AC6F-183F4F3E3AD8}" type="presOf" srcId="{191D41FA-8837-4EE0-B075-46AB6320C52F}" destId="{C268F256-E7DD-480A-9907-8EF03521A5F3}" srcOrd="1" destOrd="0" presId="urn:microsoft.com/office/officeart/2005/8/layout/orgChart1"/>
     <dgm:cxn modelId="{20283E79-AB30-4329-8986-01BB24199324}" type="presOf" srcId="{567ABF26-3635-491F-AEB9-0A8DA892A80D}" destId="{A698393E-BD2D-4D8E-83C9-01153D0EDA1C}" srcOrd="0" destOrd="0" presId="urn:microsoft.com/office/officeart/2005/8/layout/orgChart1"/>
     <dgm:cxn modelId="{F743E77E-A160-473F-A6FC-6CBC0AC1AEAB}" type="presOf" srcId="{984B5359-2A59-4AC1-87A3-268CE41F3DEA}" destId="{D8C7FD67-8B3C-4DE4-A0A2-5C8DE5EC5265}" srcOrd="0" destOrd="0" presId="urn:microsoft.com/office/officeart/2005/8/layout/orgChart1"/>
     <dgm:cxn modelId="{F935CD81-B508-4B98-9835-8E0B852114BA}" type="presOf" srcId="{5FCC713B-92C4-483E-A11C-1BAEDA457702}" destId="{0660440D-6B7A-4F81-ADCA-436EE8D71552}" srcOrd="0" destOrd="0" presId="urn:microsoft.com/office/officeart/2005/8/layout/orgChart1"/>
     <dgm:cxn modelId="{49DAEC85-CB51-4561-9FB6-8A1BF016B996}" srcId="{5FCC713B-92C4-483E-A11C-1BAEDA457702}" destId="{0264014D-BFC1-4FD5-A8CE-091BC0DD0B9C}" srcOrd="3" destOrd="0" parTransId="{9C8D9EBF-01A8-4E47-8D4E-66800EF14AFF}" sibTransId="{6B4C8902-4DBB-4686-9445-EB6D5F995856}"/>
-    <dgm:cxn modelId="{78F4198B-7CB9-442A-8CB4-9762733DA10C}" type="presOf" srcId="{8900A2CE-E812-4D9B-99F0-EF9BFADE84E1}" destId="{44F81916-EF1E-4550-818D-6E52F339E43B}" srcOrd="0" destOrd="0" presId="urn:microsoft.com/office/officeart/2005/8/layout/orgChart1"/>
-    <dgm:cxn modelId="{D0C60390-344E-452D-9502-C846417971DF}" type="presOf" srcId="{51E86F7B-BBD1-4BAD-920C-C6734DDE05D9}" destId="{C40BFC38-87A9-453F-8828-2743F1683B7D}" srcOrd="0" destOrd="0" presId="urn:microsoft.com/office/officeart/2005/8/layout/orgChart1"/>
+    <dgm:cxn modelId="{E8E0F485-81BD-4CFB-ABF2-E773EA1596BB}" type="presOf" srcId="{F231AF3B-D237-46ED-A48A-426118F5EC97}" destId="{0F4EAAB2-C7C3-45C0-AC60-4E7192946658}" srcOrd="1" destOrd="0" presId="urn:microsoft.com/office/officeart/2005/8/layout/orgChart1"/>
     <dgm:cxn modelId="{008E8490-6A3C-4EB6-98A5-38E973CC0BD3}" type="presOf" srcId="{704C4E46-9385-402E-B19B-412E1142607A}" destId="{6E48693A-3E45-4BBE-B516-F94E4017E7EC}" srcOrd="0" destOrd="0" presId="urn:microsoft.com/office/officeart/2005/8/layout/orgChart1"/>
-    <dgm:cxn modelId="{50374791-6974-4182-851F-F6869650A321}" type="presOf" srcId="{DA59807A-37FA-42F4-B006-A3A55C2EC023}" destId="{9E9E16E6-B711-4B70-BC34-3FB9A58C9940}" srcOrd="0" destOrd="0" presId="urn:microsoft.com/office/officeart/2005/8/layout/orgChart1"/>
-    <dgm:cxn modelId="{E2212493-06FF-4436-9B9B-64BC8A5832B9}" type="presOf" srcId="{EFA3FBB5-41A7-4EAE-B5B3-BCF84284C0E3}" destId="{2D039ECC-5436-4806-89DC-69FC924EB8BE}" srcOrd="1" destOrd="0" presId="urn:microsoft.com/office/officeart/2005/8/layout/orgChart1"/>
     <dgm:cxn modelId="{E3EBF896-FA83-4E3B-BC7B-12B62C02ABEE}" srcId="{5FCC713B-92C4-483E-A11C-1BAEDA457702}" destId="{16CD6BE8-A175-42F9-AA42-C4539FE5D165}" srcOrd="2" destOrd="0" parTransId="{355979E2-72A9-4DEA-AF7F-AEF7CBD14F95}" sibTransId="{BB7F7275-CE2B-47E5-AA6C-E6726101CBB7}"/>
     <dgm:cxn modelId="{7BB3EA98-EFD5-4F78-8C46-5216E4050A50}" srcId="{4A2349FC-3B50-42AB-99C4-0B694BA36F5E}" destId="{AAC0B0A0-8B1D-4A51-9ECA-888C6F94F836}" srcOrd="0" destOrd="0" parTransId="{0D6C2E6F-FA07-4610-BF52-901A6E6FF263}" sibTransId="{D6904E0B-EF0D-4318-9284-3CED08766642}"/>
     <dgm:cxn modelId="{B3DD479A-EFD6-41C6-85A3-C64764ADDFB8}" type="presOf" srcId="{355979E2-72A9-4DEA-AF7F-AEF7CBD14F95}" destId="{40C5D7EE-255C-4311-8BC7-EB4D72F924A0}" srcOrd="0" destOrd="0" presId="urn:microsoft.com/office/officeart/2005/8/layout/orgChart1"/>
     <dgm:cxn modelId="{A09FA69B-337B-4104-B11D-24FA0E5900FE}" srcId="{EB1AE419-29FD-44B2-8705-1991FFB1C8EE}" destId="{191D41FA-8837-4EE0-B075-46AB6320C52F}" srcOrd="0" destOrd="0" parTransId="{ACAE2D2A-4AC6-453B-A169-82682C668784}" sibTransId="{5421CA3C-4C83-4345-9E05-FEC0DB034DC6}"/>
     <dgm:cxn modelId="{C01B04A1-CE9B-40CD-8823-BCA908B77728}" type="presOf" srcId="{0264014D-BFC1-4FD5-A8CE-091BC0DD0B9C}" destId="{211C65C7-D124-43AE-85B2-9DF57E7EC90E}" srcOrd="1" destOrd="0" presId="urn:microsoft.com/office/officeart/2005/8/layout/orgChart1"/>
     <dgm:cxn modelId="{DB7E19A2-CD14-4A38-AA5A-37A7CDD58CA1}" type="presOf" srcId="{A9D38A6E-0709-405D-B215-7318BFFB1EAA}" destId="{C4871268-892D-4091-85B0-2AF1C0CC3640}" srcOrd="0" destOrd="0" presId="urn:microsoft.com/office/officeart/2005/8/layout/orgChart1"/>
-    <dgm:cxn modelId="{2706F7A3-0B49-429D-BBEE-A69C04DEE9A5}" srcId="{7858ABB2-B076-41BA-8E3F-CE1B04CADEFD}" destId="{43E4EA70-A2BE-4AB0-8FDD-2E8F079D88B1}" srcOrd="2" destOrd="0" parTransId="{D9B7C50F-94A6-4E39-9BEC-CA0068EE1785}" sibTransId="{B74B232E-310D-42DF-A537-985533E6AC2B}"/>
     <dgm:cxn modelId="{CE9683A4-4823-4126-8AF8-E7CC00FE820F}" type="presOf" srcId="{A46DB59D-5F5E-4124-A2EE-BDCF3C485A53}" destId="{1315110F-A5D9-4BA6-A391-2C71824B8AB2}" srcOrd="0" destOrd="0" presId="urn:microsoft.com/office/officeart/2005/8/layout/orgChart1"/>
-    <dgm:cxn modelId="{846389A4-59DB-47A7-A119-D057809C7420}" type="presOf" srcId="{7E8CC8CF-8DD1-41D2-82A4-7E57B687B591}" destId="{ECFDE667-5EBA-448A-B65D-A1401F182286}" srcOrd="1" destOrd="0" presId="urn:microsoft.com/office/officeart/2005/8/layout/orgChart1"/>
-    <dgm:cxn modelId="{CB898AA5-CA56-44B9-B02F-34484FD36953}" type="presOf" srcId="{7E8CC8CF-8DD1-41D2-82A4-7E57B687B591}" destId="{E5F089F0-79E4-44CE-823D-DB02E8621EB7}" srcOrd="0" destOrd="0" presId="urn:microsoft.com/office/officeart/2005/8/layout/orgChart1"/>
-    <dgm:cxn modelId="{0044C7A5-D4A6-449B-A586-31765529702C}" srcId="{961F778F-DD4B-4DD7-91A0-C43E7E27BF6A}" destId="{7E8CC8CF-8DD1-41D2-82A4-7E57B687B591}" srcOrd="2" destOrd="0" parTransId="{8900A2CE-E812-4D9B-99F0-EF9BFADE84E1}" sibTransId="{F4455EBC-15FF-4139-99B9-BD3B847ABB27}"/>
     <dgm:cxn modelId="{AF972CA7-E8F7-423D-B94E-546435C13C20}" type="presOf" srcId="{EC1AE04A-1D37-421C-BFE6-ACA49BB8E0AB}" destId="{185EA159-7E5C-492D-A405-1EA21469F6C3}" srcOrd="1" destOrd="0" presId="urn:microsoft.com/office/officeart/2005/8/layout/orgChart1"/>
     <dgm:cxn modelId="{7C5E01A8-7F1B-4D4A-A15D-5D90BE5BABAC}" type="presOf" srcId="{A46DB59D-5F5E-4124-A2EE-BDCF3C485A53}" destId="{71D3CE31-4EAE-4ED0-AB91-B49AE705232B}" srcOrd="1" destOrd="0" presId="urn:microsoft.com/office/officeart/2005/8/layout/orgChart1"/>
     <dgm:cxn modelId="{9D4CCAA9-F449-4344-AA3A-FBAEFCDA58C8}" type="presOf" srcId="{961F778F-DD4B-4DD7-91A0-C43E7E27BF6A}" destId="{17B27A0E-4EB6-46E1-9C03-265B79E31640}" srcOrd="0" destOrd="0" presId="urn:microsoft.com/office/officeart/2005/8/layout/orgChart1"/>
     <dgm:cxn modelId="{3EB020AA-D24F-46F6-89CE-3BACE2E0B1E5}" type="presOf" srcId="{EB1AE419-29FD-44B2-8705-1991FFB1C8EE}" destId="{25E4B582-7CC9-494C-A7DF-55787D7AB9DB}" srcOrd="0" destOrd="0" presId="urn:microsoft.com/office/officeart/2005/8/layout/orgChart1"/>
+    <dgm:cxn modelId="{194EE4AF-90CA-44A3-BEEE-BDC70D051769}" srcId="{F6A6145F-CC45-441B-B054-CCFB033EB2E2}" destId="{F231AF3B-D237-46ED-A48A-426118F5EC97}" srcOrd="1" destOrd="0" parTransId="{126D359D-8E3E-4937-8554-729381D42C3D}" sibTransId="{9D52494D-BF7E-4891-8469-8741D63A276B}"/>
     <dgm:cxn modelId="{5B381BB3-D837-4D27-9EBB-5388B32B2E45}" type="presOf" srcId="{5FCC713B-92C4-483E-A11C-1BAEDA457702}" destId="{E7DFD4B2-F5F5-4E7B-B3FA-5B794A08897C}" srcOrd="1" destOrd="0" presId="urn:microsoft.com/office/officeart/2005/8/layout/orgChart1"/>
     <dgm:cxn modelId="{6F4D12BD-F707-4C85-A3FA-9EB70B3B648B}" type="presOf" srcId="{16CD6BE8-A175-42F9-AA42-C4539FE5D165}" destId="{947AE6B0-310C-4D01-9B86-0DBE0E527E86}" srcOrd="0" destOrd="0" presId="urn:microsoft.com/office/officeart/2005/8/layout/orgChart1"/>
     <dgm:cxn modelId="{ED00E7BF-68B7-4AE5-A1A8-68DE1853A921}" type="presOf" srcId="{567ABF26-3635-491F-AEB9-0A8DA892A80D}" destId="{6B3CC922-5C5A-47AB-BBAB-9CE073F9B13B}" srcOrd="1" destOrd="0" presId="urn:microsoft.com/office/officeart/2005/8/layout/orgChart1"/>
     <dgm:cxn modelId="{6D0A10C3-4F83-4F3C-A80C-B89DFEFB0E7B}" type="presOf" srcId="{961F778F-DD4B-4DD7-91A0-C43E7E27BF6A}" destId="{925A3450-1A3E-4843-8BA8-465E9CD87155}" srcOrd="1" destOrd="0" presId="urn:microsoft.com/office/officeart/2005/8/layout/orgChart1"/>
     <dgm:cxn modelId="{673710C5-50BB-4D10-9C31-3CD286DC87AF}" type="presOf" srcId="{431AC263-EF9E-4181-99AD-5F0CAD18686C}" destId="{151E340D-22B2-41CA-9B9D-49D482C7FE1C}" srcOrd="0" destOrd="0" presId="urn:microsoft.com/office/officeart/2005/8/layout/orgChart1"/>
-    <dgm:cxn modelId="{3359FAC5-1A72-4014-82CD-10FA35A864B0}" srcId="{F6A6145F-CC45-441B-B054-CCFB033EB2E2}" destId="{51E86F7B-BBD1-4BAD-920C-C6734DDE05D9}" srcOrd="2" destOrd="0" parTransId="{4D2B013C-C546-4C89-A8E1-7F7C43A815A6}" sibTransId="{63068E5F-4BD1-4D77-B20E-313002D43566}"/>
-    <dgm:cxn modelId="{0D0356C9-2331-4E3A-9272-F4B6603A3CD8}" type="presOf" srcId="{63ABB41B-CC07-4EC5-BEFF-4BFA5888698D}" destId="{4B237A28-E9BB-4D4C-82E1-E7F58CB2B21D}" srcOrd="0" destOrd="0" presId="urn:microsoft.com/office/officeart/2005/8/layout/orgChart1"/>
     <dgm:cxn modelId="{9306EACD-4C28-44B5-B91F-D3D15A275EA9}" srcId="{0264014D-BFC1-4FD5-A8CE-091BC0DD0B9C}" destId="{A46DB59D-5F5E-4124-A2EE-BDCF3C485A53}" srcOrd="0" destOrd="0" parTransId="{E49EC051-959B-437A-B753-BD4C36786FFE}" sibTransId="{F6614DE3-60C2-4227-BA1B-D691A0207EE0}"/>
     <dgm:cxn modelId="{81DA10D2-5830-4164-83C3-EA9508544166}" type="presOf" srcId="{8E0F80A7-18FF-40CF-B037-1DF4E6BBFB5E}" destId="{A854334A-8F09-40B4-B21A-FE1FAD937F56}" srcOrd="0" destOrd="0" presId="urn:microsoft.com/office/officeart/2005/8/layout/orgChart1"/>
-    <dgm:cxn modelId="{D4B662D4-9326-4429-8DF8-C77AEE26174D}" type="presOf" srcId="{D17D8B4B-4CFF-4A16-9A62-435AF3418AB8}" destId="{589405E6-8977-43B2-9744-78BDA4285EF9}" srcOrd="0" destOrd="0" presId="urn:microsoft.com/office/officeart/2005/8/layout/orgChart1"/>
     <dgm:cxn modelId="{F6FEECD4-EF17-4D87-83CF-BB8601E281CF}" srcId="{16CD6BE8-A175-42F9-AA42-C4539FE5D165}" destId="{961F778F-DD4B-4DD7-91A0-C43E7E27BF6A}" srcOrd="0" destOrd="0" parTransId="{5A788AA6-E076-4342-9527-00A7BE3A9D12}" sibTransId="{A5149561-51CA-4245-B725-AFB8CC951392}"/>
     <dgm:cxn modelId="{3B2F45D7-8912-40E1-AFC9-1AE12A2074F1}" type="presOf" srcId="{37889A0A-EE84-4D07-8379-C02D54DE5A58}" destId="{ACACB14F-DF1D-4608-8C0A-7C66CB32541E}" srcOrd="0" destOrd="0" presId="urn:microsoft.com/office/officeart/2005/8/layout/orgChart1"/>
-    <dgm:cxn modelId="{F279D9DD-2CC6-4A5D-8D4E-D42B6CAD32B1}" srcId="{F6A6145F-CC45-441B-B054-CCFB033EB2E2}" destId="{DA59807A-37FA-42F4-B006-A3A55C2EC023}" srcOrd="4" destOrd="0" parTransId="{63ABB41B-CC07-4EC5-BEFF-4BFA5888698D}" sibTransId="{EC304E4E-E2E0-41B2-AB10-6099FD2C9F53}"/>
+    <dgm:cxn modelId="{B88FBCDF-BDDF-4361-B8A1-888D6AB20749}" type="presOf" srcId="{F231AF3B-D237-46ED-A48A-426118F5EC97}" destId="{5EF46FF1-73D5-45D5-87AD-58547CAC6F18}" srcOrd="0" destOrd="0" presId="urn:microsoft.com/office/officeart/2005/8/layout/orgChart1"/>
     <dgm:cxn modelId="{648764E1-6CFA-4422-ADC6-5B2D8B3BCCE1}" type="presOf" srcId="{431AC263-EF9E-4181-99AD-5F0CAD18686C}" destId="{02061FF4-122F-4C08-AAEF-B25B1E1E7FEE}" srcOrd="1" destOrd="0" presId="urn:microsoft.com/office/officeart/2005/8/layout/orgChart1"/>
-    <dgm:cxn modelId="{CD3975E3-04C4-4E34-BF1A-C00DC5992603}" type="presOf" srcId="{F2429A32-7BDE-418F-BDF1-F7DB10A5D47C}" destId="{834C9431-42D0-4FD6-9725-6EE9A9E6EBB4}" srcOrd="1" destOrd="0" presId="urn:microsoft.com/office/officeart/2005/8/layout/orgChart1"/>
     <dgm:cxn modelId="{D07C46E8-FEB3-46EF-9376-500B0D3E672E}" srcId="{4A2349FC-3B50-42AB-99C4-0B694BA36F5E}" destId="{37889A0A-EE84-4D07-8379-C02D54DE5A58}" srcOrd="1" destOrd="0" parTransId="{95343D6A-3AD6-4B37-AB2F-480B8E71B5B0}" sibTransId="{617EDB8B-24E4-4F41-805B-D3D20CEA4B8D}"/>
     <dgm:cxn modelId="{F87A90E9-A343-4350-AB22-A39F880B8FEC}" type="presOf" srcId="{A04F8B58-9945-4DC8-9948-3C5CACE88CFC}" destId="{BDD32E2F-1FF3-4DC6-BE0E-89E02FC18D80}" srcOrd="0" destOrd="0" presId="urn:microsoft.com/office/officeart/2005/8/layout/orgChart1"/>
     <dgm:cxn modelId="{6BD040F2-B327-4DF9-990F-C283C77491D7}" type="presOf" srcId="{F6A6145F-CC45-441B-B054-CCFB033EB2E2}" destId="{A878D007-F0B3-45E5-9C37-CE118C649B65}" srcOrd="1" destOrd="0" presId="urn:microsoft.com/office/officeart/2005/8/layout/orgChart1"/>
@@ -4118,7 +3654,6 @@
     <dgm:cxn modelId="{7D7C25FB-9D02-4F15-995D-158C900BB988}" type="presOf" srcId="{6BEF3F2C-99D5-43D4-B570-4F9A59A929CF}" destId="{59AA4AD5-1665-4B11-BCF9-6EE4BAE46215}" srcOrd="0" destOrd="0" presId="urn:microsoft.com/office/officeart/2005/8/layout/orgChart1"/>
     <dgm:cxn modelId="{478253FC-850E-457F-A21E-EDBEC80C92A1}" type="presOf" srcId="{EB1AE419-29FD-44B2-8705-1991FFB1C8EE}" destId="{C611BCD7-91F4-4ADE-BADB-487D8859C5C5}" srcOrd="1" destOrd="0" presId="urn:microsoft.com/office/officeart/2005/8/layout/orgChart1"/>
     <dgm:cxn modelId="{475292FC-AEC2-43F4-9691-61A54AA82151}" type="presOf" srcId="{ACAE2D2A-4AC6-453B-A169-82682C668784}" destId="{6DA15145-B229-4E63-A113-16E38E0E2618}" srcOrd="0" destOrd="0" presId="urn:microsoft.com/office/officeart/2005/8/layout/orgChart1"/>
-    <dgm:cxn modelId="{6D56F4FC-7C26-4226-BCD9-9A42106BF211}" type="presOf" srcId="{4D2B013C-C546-4C89-A8E1-7F7C43A815A6}" destId="{C9C008FD-ECFC-4FCC-B5FE-DE84C03621B7}" srcOrd="0" destOrd="0" presId="urn:microsoft.com/office/officeart/2005/8/layout/orgChart1"/>
     <dgm:cxn modelId="{424B29FD-856C-4F80-BAB8-DD22C0A613C9}" type="presOf" srcId="{A00B518A-E515-4E84-93C1-30D45236E09A}" destId="{023C3B85-4264-4E98-B5BB-25065FA91C5E}" srcOrd="0" destOrd="0" presId="urn:microsoft.com/office/officeart/2005/8/layout/orgChart1"/>
     <dgm:cxn modelId="{5E508AFD-E3CF-4ECA-9D3A-17D924D5B545}" type="presOf" srcId="{22E19357-B5D7-4B84-A5CE-6774523D54F4}" destId="{70AFEA2B-2BE4-4404-BC5E-5597A37435CB}" srcOrd="0" destOrd="0" presId="urn:microsoft.com/office/officeart/2005/8/layout/orgChart1"/>
     <dgm:cxn modelId="{D66E38FF-549B-4DB0-A202-8983CE84F919}" srcId="{961F778F-DD4B-4DD7-91A0-C43E7E27BF6A}" destId="{02253E75-520E-405C-8A2A-B077DD64FA26}" srcOrd="1" destOrd="0" parTransId="{74361FDA-B12B-4EC2-A0D1-16D373180DAB}" sibTransId="{18264739-ACEE-4271-B054-5C7F8F42EA49}"/>
@@ -4154,34 +3689,13 @@
     <dgm:cxn modelId="{EB36C6D4-80E5-49B3-9410-E72816F2F9C5}" type="presParOf" srcId="{1BB1B9BD-C6AB-4912-83C7-0BC51EBA543D}" destId="{1D05EF6C-4403-4563-9910-254AE402FA9B}" srcOrd="1" destOrd="0" presId="urn:microsoft.com/office/officeart/2005/8/layout/orgChart1"/>
     <dgm:cxn modelId="{D4C2E749-EBC7-4E44-86D2-A8F33D93134A}" type="presParOf" srcId="{BCEDE736-B406-465C-8E47-179CAD516BC9}" destId="{F6844B26-4ED7-497A-87B7-727E55674BB2}" srcOrd="1" destOrd="0" presId="urn:microsoft.com/office/officeart/2005/8/layout/orgChart1"/>
     <dgm:cxn modelId="{59EC157A-ED2E-45FB-8E96-9AAE14B81A08}" type="presParOf" srcId="{BCEDE736-B406-465C-8E47-179CAD516BC9}" destId="{B8978198-A163-4B65-9FE7-13F3D524B152}" srcOrd="2" destOrd="0" presId="urn:microsoft.com/office/officeart/2005/8/layout/orgChart1"/>
-    <dgm:cxn modelId="{FF9CF120-D56E-4E8A-AB96-E590614B5887}" type="presParOf" srcId="{711950AB-D031-4B07-A59C-85DD85E000F3}" destId="{80DCA760-3D50-4BCD-99FA-894453FE86E5}" srcOrd="2" destOrd="0" presId="urn:microsoft.com/office/officeart/2005/8/layout/orgChart1"/>
-    <dgm:cxn modelId="{5051FCD3-A4FD-4EA3-8319-6EE70D1BA47E}" type="presParOf" srcId="{711950AB-D031-4B07-A59C-85DD85E000F3}" destId="{B6BA5DF5-E0A5-4E96-8D39-E7B32F93CE58}" srcOrd="3" destOrd="0" presId="urn:microsoft.com/office/officeart/2005/8/layout/orgChart1"/>
-    <dgm:cxn modelId="{1CC24946-3E4E-4DEF-B9C7-1900272F1038}" type="presParOf" srcId="{B6BA5DF5-E0A5-4E96-8D39-E7B32F93CE58}" destId="{54547977-77F0-4E5B-A5B9-39D2B4FC5D4F}" srcOrd="0" destOrd="0" presId="urn:microsoft.com/office/officeart/2005/8/layout/orgChart1"/>
-    <dgm:cxn modelId="{C6E5C816-D25E-4F28-AA15-C5CFA5261623}" type="presParOf" srcId="{54547977-77F0-4E5B-A5B9-39D2B4FC5D4F}" destId="{1BC93FD4-0251-4044-8CEB-A0F1067AC8C3}" srcOrd="0" destOrd="0" presId="urn:microsoft.com/office/officeart/2005/8/layout/orgChart1"/>
-    <dgm:cxn modelId="{869F5412-F124-41FD-B60D-D284410517A2}" type="presParOf" srcId="{54547977-77F0-4E5B-A5B9-39D2B4FC5D4F}" destId="{834C9431-42D0-4FD6-9725-6EE9A9E6EBB4}" srcOrd="1" destOrd="0" presId="urn:microsoft.com/office/officeart/2005/8/layout/orgChart1"/>
-    <dgm:cxn modelId="{4617B1C1-598D-42CE-9F43-015E64129900}" type="presParOf" srcId="{B6BA5DF5-E0A5-4E96-8D39-E7B32F93CE58}" destId="{1EA64673-12B5-4517-9564-C5AD60E2BC27}" srcOrd="1" destOrd="0" presId="urn:microsoft.com/office/officeart/2005/8/layout/orgChart1"/>
-    <dgm:cxn modelId="{D6ABA4BE-4CE3-4E8E-AEAA-C1177CE80384}" type="presParOf" srcId="{B6BA5DF5-E0A5-4E96-8D39-E7B32F93CE58}" destId="{AAFC2430-2F73-4C8C-A547-EC0345DCEB7A}" srcOrd="2" destOrd="0" presId="urn:microsoft.com/office/officeart/2005/8/layout/orgChart1"/>
-    <dgm:cxn modelId="{0935C245-097E-4CEC-B35B-B51023CC6C85}" type="presParOf" srcId="{711950AB-D031-4B07-A59C-85DD85E000F3}" destId="{C9C008FD-ECFC-4FCC-B5FE-DE84C03621B7}" srcOrd="4" destOrd="0" presId="urn:microsoft.com/office/officeart/2005/8/layout/orgChart1"/>
-    <dgm:cxn modelId="{19C02C9C-7625-4819-94FD-7A02A0A7BB3A}" type="presParOf" srcId="{711950AB-D031-4B07-A59C-85DD85E000F3}" destId="{41CD2668-5C00-4A8F-B2A4-18E7D8F47ADB}" srcOrd="5" destOrd="0" presId="urn:microsoft.com/office/officeart/2005/8/layout/orgChart1"/>
-    <dgm:cxn modelId="{A63F2DE0-EC5E-4775-B136-B5048B5A70EE}" type="presParOf" srcId="{41CD2668-5C00-4A8F-B2A4-18E7D8F47ADB}" destId="{E3D85A43-30B8-4DB7-9C78-20F4AD68A43C}" srcOrd="0" destOrd="0" presId="urn:microsoft.com/office/officeart/2005/8/layout/orgChart1"/>
-    <dgm:cxn modelId="{BD07102B-C4BA-4ECE-8F95-45E6F812EC87}" type="presParOf" srcId="{E3D85A43-30B8-4DB7-9C78-20F4AD68A43C}" destId="{C40BFC38-87A9-453F-8828-2743F1683B7D}" srcOrd="0" destOrd="0" presId="urn:microsoft.com/office/officeart/2005/8/layout/orgChart1"/>
-    <dgm:cxn modelId="{68AB4733-044B-4371-A9EF-D161D8442DCE}" type="presParOf" srcId="{E3D85A43-30B8-4DB7-9C78-20F4AD68A43C}" destId="{91AC20F8-1250-4EE1-BAC4-5423C9270F86}" srcOrd="1" destOrd="0" presId="urn:microsoft.com/office/officeart/2005/8/layout/orgChart1"/>
-    <dgm:cxn modelId="{DBE7902F-C6E7-411D-ABF1-245D29099A86}" type="presParOf" srcId="{41CD2668-5C00-4A8F-B2A4-18E7D8F47ADB}" destId="{5C1DFD6C-2ED1-45D5-9320-891EBDC299E6}" srcOrd="1" destOrd="0" presId="urn:microsoft.com/office/officeart/2005/8/layout/orgChart1"/>
-    <dgm:cxn modelId="{95A8E87D-493A-4C3D-A60D-A4D3D822464B}" type="presParOf" srcId="{41CD2668-5C00-4A8F-B2A4-18E7D8F47ADB}" destId="{108B0606-C4D9-4879-A17A-EF6109675ED5}" srcOrd="2" destOrd="0" presId="urn:microsoft.com/office/officeart/2005/8/layout/orgChart1"/>
-    <dgm:cxn modelId="{5B182F4F-4B64-497A-A9E1-4E505859DAB1}" type="presParOf" srcId="{711950AB-D031-4B07-A59C-85DD85E000F3}" destId="{2F1E9206-CE9F-4F64-A5E8-9B191C5FCB28}" srcOrd="6" destOrd="0" presId="urn:microsoft.com/office/officeart/2005/8/layout/orgChart1"/>
-    <dgm:cxn modelId="{0BFE7223-29FB-470D-BFF8-714E6E1AD466}" type="presParOf" srcId="{711950AB-D031-4B07-A59C-85DD85E000F3}" destId="{21E6B854-3B5E-4CFF-80CE-BF2A5569E007}" srcOrd="7" destOrd="0" presId="urn:microsoft.com/office/officeart/2005/8/layout/orgChart1"/>
-    <dgm:cxn modelId="{97661643-6621-4448-A5A0-7D5A6F20CB45}" type="presParOf" srcId="{21E6B854-3B5E-4CFF-80CE-BF2A5569E007}" destId="{1A8F2AE0-DBAB-4A50-81B4-C0066B49C8B3}" srcOrd="0" destOrd="0" presId="urn:microsoft.com/office/officeart/2005/8/layout/orgChart1"/>
-    <dgm:cxn modelId="{894B8BA0-0EAE-49DE-923A-1FEA2BDA8184}" type="presParOf" srcId="{1A8F2AE0-DBAB-4A50-81B4-C0066B49C8B3}" destId="{FBA84206-8E3D-4D9C-999C-721F6762420A}" srcOrd="0" destOrd="0" presId="urn:microsoft.com/office/officeart/2005/8/layout/orgChart1"/>
-    <dgm:cxn modelId="{EC426A6E-97DB-4E5E-B8B8-B8ECEE89E863}" type="presParOf" srcId="{1A8F2AE0-DBAB-4A50-81B4-C0066B49C8B3}" destId="{6545B6B9-6680-48AB-B5A0-352966F36754}" srcOrd="1" destOrd="0" presId="urn:microsoft.com/office/officeart/2005/8/layout/orgChart1"/>
-    <dgm:cxn modelId="{FADF3A59-5E9D-4230-BD06-078E707CB7BB}" type="presParOf" srcId="{21E6B854-3B5E-4CFF-80CE-BF2A5569E007}" destId="{EC294B68-3FC8-498E-BD69-BF360F540AC8}" srcOrd="1" destOrd="0" presId="urn:microsoft.com/office/officeart/2005/8/layout/orgChart1"/>
-    <dgm:cxn modelId="{EA8D0AB9-A469-44CD-BC33-CD23915A2273}" type="presParOf" srcId="{21E6B854-3B5E-4CFF-80CE-BF2A5569E007}" destId="{DFEE5E46-8227-444C-BBE2-C99D7327F6F4}" srcOrd="2" destOrd="0" presId="urn:microsoft.com/office/officeart/2005/8/layout/orgChart1"/>
-    <dgm:cxn modelId="{AE27F025-608F-44A6-98B8-2ED6E6E1DA25}" type="presParOf" srcId="{711950AB-D031-4B07-A59C-85DD85E000F3}" destId="{4B237A28-E9BB-4D4C-82E1-E7F58CB2B21D}" srcOrd="8" destOrd="0" presId="urn:microsoft.com/office/officeart/2005/8/layout/orgChart1"/>
-    <dgm:cxn modelId="{4D39DB98-E389-47EB-9FDD-7A3F96EBF0BD}" type="presParOf" srcId="{711950AB-D031-4B07-A59C-85DD85E000F3}" destId="{D7013552-A22B-470F-ABA1-7C41C020B1B8}" srcOrd="9" destOrd="0" presId="urn:microsoft.com/office/officeart/2005/8/layout/orgChart1"/>
-    <dgm:cxn modelId="{B40E81FA-E27C-406C-B08A-2AD2C7883A4A}" type="presParOf" srcId="{D7013552-A22B-470F-ABA1-7C41C020B1B8}" destId="{F1F1DCBF-37DC-4175-8AF3-945800ED4141}" srcOrd="0" destOrd="0" presId="urn:microsoft.com/office/officeart/2005/8/layout/orgChart1"/>
-    <dgm:cxn modelId="{21E12D67-42E2-4773-B646-7B1565C039E1}" type="presParOf" srcId="{F1F1DCBF-37DC-4175-8AF3-945800ED4141}" destId="{9E9E16E6-B711-4B70-BC34-3FB9A58C9940}" srcOrd="0" destOrd="0" presId="urn:microsoft.com/office/officeart/2005/8/layout/orgChart1"/>
-    <dgm:cxn modelId="{EA973DEF-9B31-4893-8444-D6CC88004882}" type="presParOf" srcId="{F1F1DCBF-37DC-4175-8AF3-945800ED4141}" destId="{B028A973-ED10-4068-B3E9-64BE0D66C065}" srcOrd="1" destOrd="0" presId="urn:microsoft.com/office/officeart/2005/8/layout/orgChart1"/>
-    <dgm:cxn modelId="{DE590360-D2BF-4DE6-8C9F-A21133CE0CC1}" type="presParOf" srcId="{D7013552-A22B-470F-ABA1-7C41C020B1B8}" destId="{C520965A-C6B7-44B1-BC8B-FEC9A703D85D}" srcOrd="1" destOrd="0" presId="urn:microsoft.com/office/officeart/2005/8/layout/orgChart1"/>
-    <dgm:cxn modelId="{19A6B597-8519-406B-8425-CAC05A8C0AE4}" type="presParOf" srcId="{D7013552-A22B-470F-ABA1-7C41C020B1B8}" destId="{8D714104-0422-45E4-8D1F-2E26C96E6F13}" srcOrd="2" destOrd="0" presId="urn:microsoft.com/office/officeart/2005/8/layout/orgChart1"/>
+    <dgm:cxn modelId="{84B26D82-123E-4DAA-944F-7C4329763E87}" type="presParOf" srcId="{711950AB-D031-4B07-A59C-85DD85E000F3}" destId="{3BC5943D-8563-4EF6-A000-BEEC6B052CD7}" srcOrd="2" destOrd="0" presId="urn:microsoft.com/office/officeart/2005/8/layout/orgChart1"/>
+    <dgm:cxn modelId="{AF2A89F7-0951-404F-B56F-E497352BB890}" type="presParOf" srcId="{711950AB-D031-4B07-A59C-85DD85E000F3}" destId="{D6CD2175-8983-410A-A9C2-E9A51F91C0F3}" srcOrd="3" destOrd="0" presId="urn:microsoft.com/office/officeart/2005/8/layout/orgChart1"/>
+    <dgm:cxn modelId="{CD11DFE9-098E-4F48-992B-637A57218096}" type="presParOf" srcId="{D6CD2175-8983-410A-A9C2-E9A51F91C0F3}" destId="{A3E1084D-E916-4580-84F6-608926939217}" srcOrd="0" destOrd="0" presId="urn:microsoft.com/office/officeart/2005/8/layout/orgChart1"/>
+    <dgm:cxn modelId="{EC144733-DA1E-46B7-A5FD-06D160F02EFD}" type="presParOf" srcId="{A3E1084D-E916-4580-84F6-608926939217}" destId="{5EF46FF1-73D5-45D5-87AD-58547CAC6F18}" srcOrd="0" destOrd="0" presId="urn:microsoft.com/office/officeart/2005/8/layout/orgChart1"/>
+    <dgm:cxn modelId="{7FE1E4D0-7E0C-40DF-80B5-EC4E7852EF64}" type="presParOf" srcId="{A3E1084D-E916-4580-84F6-608926939217}" destId="{0F4EAAB2-C7C3-45C0-AC60-4E7192946658}" srcOrd="1" destOrd="0" presId="urn:microsoft.com/office/officeart/2005/8/layout/orgChart1"/>
+    <dgm:cxn modelId="{493FFDC9-3814-4F3C-8CF9-596D2B98AF7B}" type="presParOf" srcId="{D6CD2175-8983-410A-A9C2-E9A51F91C0F3}" destId="{A77AFF9D-5A9F-46FB-BB25-CD8492A4B01D}" srcOrd="1" destOrd="0" presId="urn:microsoft.com/office/officeart/2005/8/layout/orgChart1"/>
+    <dgm:cxn modelId="{D3FDFFDC-BB3C-4EB9-8FBA-D72A55A59B5D}" type="presParOf" srcId="{D6CD2175-8983-410A-A9C2-E9A51F91C0F3}" destId="{2B6C0B96-1438-4E3F-BC4E-7148B6184632}" srcOrd="2" destOrd="0" presId="urn:microsoft.com/office/officeart/2005/8/layout/orgChart1"/>
     <dgm:cxn modelId="{5D3305EE-C061-4303-80A6-03C6D06213B6}" type="presParOf" srcId="{BC855476-D6CB-4F69-B850-449DA38C7432}" destId="{E618CE3E-7A1B-4921-B6A5-6DEF5585A40E}" srcOrd="2" destOrd="0" presId="urn:microsoft.com/office/officeart/2005/8/layout/orgChart1"/>
     <dgm:cxn modelId="{DC1F5201-1FC0-45EC-A4D4-C6FAD0E731DF}" type="presParOf" srcId="{900A177A-B3EC-4837-93F0-3370514F186D}" destId="{40C5D7EE-255C-4311-8BC7-EB4D72F924A0}" srcOrd="4" destOrd="0" presId="urn:microsoft.com/office/officeart/2005/8/layout/orgChart1"/>
     <dgm:cxn modelId="{220F45CC-FADB-45AC-8492-C0BCAD3F9A81}" type="presParOf" srcId="{900A177A-B3EC-4837-93F0-3370514F186D}" destId="{50C236D5-2F97-444E-9545-AE0FBA31E8AB}" srcOrd="5" destOrd="0" presId="urn:microsoft.com/office/officeart/2005/8/layout/orgChart1"/>
@@ -4209,13 +3723,6 @@
     <dgm:cxn modelId="{1F4B95FC-10B8-4C02-B745-908EB0B53E72}" type="presParOf" srcId="{A2EC44D5-D1F6-411E-BFFD-B4772A95C070}" destId="{62BDA484-BC26-495E-8445-C4945521CD9F}" srcOrd="1" destOrd="0" presId="urn:microsoft.com/office/officeart/2005/8/layout/orgChart1"/>
     <dgm:cxn modelId="{863E47DA-52A0-4BE9-A400-6B8069D0FC58}" type="presParOf" srcId="{A10ED56C-B17A-401C-A363-BF13B16234F4}" destId="{A861830B-9CFF-4425-91DB-2D52DB654CAD}" srcOrd="1" destOrd="0" presId="urn:microsoft.com/office/officeart/2005/8/layout/orgChart1"/>
     <dgm:cxn modelId="{17F8B8BF-B216-4293-8E43-C054DEB0BA3F}" type="presParOf" srcId="{A10ED56C-B17A-401C-A363-BF13B16234F4}" destId="{59495BE7-B167-4453-AF07-9AD506A1F740}" srcOrd="2" destOrd="0" presId="urn:microsoft.com/office/officeart/2005/8/layout/orgChart1"/>
-    <dgm:cxn modelId="{2F6D3CA5-AC3A-4BD4-A628-7D2284042097}" type="presParOf" srcId="{ED29FCC9-5E3F-42B8-BABB-C5DB13D9AB3A}" destId="{44F81916-EF1E-4550-818D-6E52F339E43B}" srcOrd="4" destOrd="0" presId="urn:microsoft.com/office/officeart/2005/8/layout/orgChart1"/>
-    <dgm:cxn modelId="{2CEB8C43-5AFA-4CFE-A2DE-FEABA6F2C6CE}" type="presParOf" srcId="{ED29FCC9-5E3F-42B8-BABB-C5DB13D9AB3A}" destId="{E130C9C3-A9A4-4C36-90A4-4D0ECF22315F}" srcOrd="5" destOrd="0" presId="urn:microsoft.com/office/officeart/2005/8/layout/orgChart1"/>
-    <dgm:cxn modelId="{F39796CE-D20C-4FC0-B831-AC3C6828734E}" type="presParOf" srcId="{E130C9C3-A9A4-4C36-90A4-4D0ECF22315F}" destId="{4FB63295-9B06-47FD-8771-4F598E950462}" srcOrd="0" destOrd="0" presId="urn:microsoft.com/office/officeart/2005/8/layout/orgChart1"/>
-    <dgm:cxn modelId="{D810CDCC-8B24-441A-841B-D8B7154CF1C8}" type="presParOf" srcId="{4FB63295-9B06-47FD-8771-4F598E950462}" destId="{E5F089F0-79E4-44CE-823D-DB02E8621EB7}" srcOrd="0" destOrd="0" presId="urn:microsoft.com/office/officeart/2005/8/layout/orgChart1"/>
-    <dgm:cxn modelId="{C109E81D-CB9B-4AEF-BA86-709BB9A3958F}" type="presParOf" srcId="{4FB63295-9B06-47FD-8771-4F598E950462}" destId="{ECFDE667-5EBA-448A-B65D-A1401F182286}" srcOrd="1" destOrd="0" presId="urn:microsoft.com/office/officeart/2005/8/layout/orgChart1"/>
-    <dgm:cxn modelId="{5CA0EAC9-4571-40E4-8400-A23A7473A4CE}" type="presParOf" srcId="{E130C9C3-A9A4-4C36-90A4-4D0ECF22315F}" destId="{7150F8EA-1E92-4D38-8366-1249D5FD28A1}" srcOrd="1" destOrd="0" presId="urn:microsoft.com/office/officeart/2005/8/layout/orgChart1"/>
-    <dgm:cxn modelId="{8EC6A49B-30D1-4474-B1B8-B01744AE32A4}" type="presParOf" srcId="{E130C9C3-A9A4-4C36-90A4-4D0ECF22315F}" destId="{435184C3-3DDE-4B1A-82EB-C9483685D6A4}" srcOrd="2" destOrd="0" presId="urn:microsoft.com/office/officeart/2005/8/layout/orgChart1"/>
     <dgm:cxn modelId="{3FFD5969-F07C-4CA6-A9A2-9C9E8B31DC11}" type="presParOf" srcId="{7B9E0084-A738-41AF-878B-6D9C8B8F57D0}" destId="{D5E99E9B-1F94-4C91-B665-19FC929E8FA5}" srcOrd="2" destOrd="0" presId="urn:microsoft.com/office/officeart/2005/8/layout/orgChart1"/>
     <dgm:cxn modelId="{7274F888-6A53-4C79-B754-0604BD0463E1}" type="presParOf" srcId="{B07DB195-88BF-4562-8805-BA007F93BFD2}" destId="{6E48693A-3E45-4BBE-B516-F94E4017E7EC}" srcOrd="2" destOrd="0" presId="urn:microsoft.com/office/officeart/2005/8/layout/orgChart1"/>
     <dgm:cxn modelId="{D2FDAB99-7415-458B-8A6F-54EC54E1AF7A}" type="presParOf" srcId="{B07DB195-88BF-4562-8805-BA007F93BFD2}" destId="{8CB60D32-47EE-40E6-8745-E388FB01C8FD}" srcOrd="3" destOrd="0" presId="urn:microsoft.com/office/officeart/2005/8/layout/orgChart1"/>
@@ -4237,13 +3744,6 @@
     <dgm:cxn modelId="{427B89D7-ACEB-44C2-9CEB-D3072EE096B5}" type="presParOf" srcId="{83B14C8B-9240-4A6D-A414-02DE23FF9DE8}" destId="{DC9AE9B1-F4E2-498F-9B2A-08B70DC591AA}" srcOrd="1" destOrd="0" presId="urn:microsoft.com/office/officeart/2005/8/layout/orgChart1"/>
     <dgm:cxn modelId="{30A4755D-A8EF-4340-B648-2A420DBF6303}" type="presParOf" srcId="{7A557874-C30C-4779-9E9C-4593A710885D}" destId="{EA894B4D-8399-4C63-A60A-470B16529889}" srcOrd="1" destOrd="0" presId="urn:microsoft.com/office/officeart/2005/8/layout/orgChart1"/>
     <dgm:cxn modelId="{72E385FB-8E22-447E-825B-AA5731EE6830}" type="presParOf" srcId="{7A557874-C30C-4779-9E9C-4593A710885D}" destId="{FE930E02-B31D-48C5-8DBE-A274A2B45E95}" srcOrd="2" destOrd="0" presId="urn:microsoft.com/office/officeart/2005/8/layout/orgChart1"/>
-    <dgm:cxn modelId="{21C57282-9D87-4145-B755-DBBF99FF35FD}" type="presParOf" srcId="{4878F814-BF7B-4226-9720-C229958A009C}" destId="{589405E6-8977-43B2-9744-78BDA4285EF9}" srcOrd="4" destOrd="0" presId="urn:microsoft.com/office/officeart/2005/8/layout/orgChart1"/>
-    <dgm:cxn modelId="{FE532B02-A0C2-49C7-9E96-84DBDA6E26E0}" type="presParOf" srcId="{4878F814-BF7B-4226-9720-C229958A009C}" destId="{BE44859B-16B8-4FD7-BAC2-6D8CB700CDEE}" srcOrd="5" destOrd="0" presId="urn:microsoft.com/office/officeart/2005/8/layout/orgChart1"/>
-    <dgm:cxn modelId="{19B8C146-DDD1-460B-AABA-F5B44D64CB7A}" type="presParOf" srcId="{BE44859B-16B8-4FD7-BAC2-6D8CB700CDEE}" destId="{E8A7D037-1C06-4CAC-B774-EC5BBFD00411}" srcOrd="0" destOrd="0" presId="urn:microsoft.com/office/officeart/2005/8/layout/orgChart1"/>
-    <dgm:cxn modelId="{6357EC0C-0583-4459-981B-11364C49AF2F}" type="presParOf" srcId="{E8A7D037-1C06-4CAC-B774-EC5BBFD00411}" destId="{4A0B7C7B-804E-4693-8FF4-951CA4A02A19}" srcOrd="0" destOrd="0" presId="urn:microsoft.com/office/officeart/2005/8/layout/orgChart1"/>
-    <dgm:cxn modelId="{DC41A32A-994F-4AE0-BDE1-EB913164E4E7}" type="presParOf" srcId="{E8A7D037-1C06-4CAC-B774-EC5BBFD00411}" destId="{2D039ECC-5436-4806-89DC-69FC924EB8BE}" srcOrd="1" destOrd="0" presId="urn:microsoft.com/office/officeart/2005/8/layout/orgChart1"/>
-    <dgm:cxn modelId="{1856F47B-916F-4455-94CD-755227052476}" type="presParOf" srcId="{BE44859B-16B8-4FD7-BAC2-6D8CB700CDEE}" destId="{C2FFC67A-319F-4C03-BB86-2AAC8589CDD7}" srcOrd="1" destOrd="0" presId="urn:microsoft.com/office/officeart/2005/8/layout/orgChart1"/>
-    <dgm:cxn modelId="{ADB10E06-0A63-4D49-867E-C05A480AD3D4}" type="presParOf" srcId="{BE44859B-16B8-4FD7-BAC2-6D8CB700CDEE}" destId="{3BFB06F8-929C-4A36-A25D-4B479ED45ADB}" srcOrd="2" destOrd="0" presId="urn:microsoft.com/office/officeart/2005/8/layout/orgChart1"/>
     <dgm:cxn modelId="{33AB0908-3762-4476-A955-B46A59B875B8}" type="presParOf" srcId="{8CB60D32-47EE-40E6-8745-E388FB01C8FD}" destId="{725402F7-86D0-4B44-80EA-43AF995F1E78}" srcOrd="2" destOrd="0" presId="urn:microsoft.com/office/officeart/2005/8/layout/orgChart1"/>
     <dgm:cxn modelId="{72DE22F4-424D-48BA-BCCB-551E0347A543}" type="presParOf" srcId="{B07DB195-88BF-4562-8805-BA007F93BFD2}" destId="{BF786EDA-18C6-4D7E-AF10-5E954E611B10}" srcOrd="4" destOrd="0" presId="urn:microsoft.com/office/officeart/2005/8/layout/orgChart1"/>
     <dgm:cxn modelId="{4FB1D74D-EA11-490F-91A6-CD7BD03FB665}" type="presParOf" srcId="{B07DB195-88BF-4562-8805-BA007F93BFD2}" destId="{8B3FFC31-0D03-481B-BFD8-40DF0FB7F0FF}" srcOrd="5" destOrd="0" presId="urn:microsoft.com/office/officeart/2005/8/layout/orgChart1"/>
@@ -4265,13 +3765,6 @@
     <dgm:cxn modelId="{932337BB-D0F4-465C-BA17-A2C976EB5C17}" type="presParOf" srcId="{61360586-157C-4962-8A13-29E3B0A64A91}" destId="{BBDD0C20-C1E1-45F2-8F88-397534D98B48}" srcOrd="1" destOrd="0" presId="urn:microsoft.com/office/officeart/2005/8/layout/orgChart1"/>
     <dgm:cxn modelId="{CE9719C3-6F5F-416D-88B9-B98737FDB4EE}" type="presParOf" srcId="{AE5FC4F0-C8A2-4C29-A69C-C383489841F3}" destId="{D981ACA7-7041-4132-821E-2FEACAA1393E}" srcOrd="1" destOrd="0" presId="urn:microsoft.com/office/officeart/2005/8/layout/orgChart1"/>
     <dgm:cxn modelId="{220553C6-35C1-492D-B4BE-4FA18D3089E2}" type="presParOf" srcId="{AE5FC4F0-C8A2-4C29-A69C-C383489841F3}" destId="{B5BE8932-1644-4FC0-A258-1ECC688664A3}" srcOrd="2" destOrd="0" presId="urn:microsoft.com/office/officeart/2005/8/layout/orgChart1"/>
-    <dgm:cxn modelId="{16C7768D-B1A9-41AE-A429-FA418926E4E4}" type="presParOf" srcId="{18B51322-2D1B-4EA1-8C1B-1ACDDC378C09}" destId="{078F68CB-19F9-4386-9957-448156A1EDE6}" srcOrd="4" destOrd="0" presId="urn:microsoft.com/office/officeart/2005/8/layout/orgChart1"/>
-    <dgm:cxn modelId="{7ECC709C-C2A5-40C7-9F08-CF081CFB4D42}" type="presParOf" srcId="{18B51322-2D1B-4EA1-8C1B-1ACDDC378C09}" destId="{63F496FE-93EF-4D61-8737-444CBDE3CCF0}" srcOrd="5" destOrd="0" presId="urn:microsoft.com/office/officeart/2005/8/layout/orgChart1"/>
-    <dgm:cxn modelId="{7EF02EA3-C6C4-4862-86C2-25DBAB83BABA}" type="presParOf" srcId="{63F496FE-93EF-4D61-8737-444CBDE3CCF0}" destId="{2575AC60-6103-4F3B-8471-29264F6C3CBF}" srcOrd="0" destOrd="0" presId="urn:microsoft.com/office/officeart/2005/8/layout/orgChart1"/>
-    <dgm:cxn modelId="{822CA1CA-3C48-4BCB-B339-F89C86996535}" type="presParOf" srcId="{2575AC60-6103-4F3B-8471-29264F6C3CBF}" destId="{32F7EC6E-F6FB-47AA-B876-33DC33727E67}" srcOrd="0" destOrd="0" presId="urn:microsoft.com/office/officeart/2005/8/layout/orgChart1"/>
-    <dgm:cxn modelId="{5627999B-8747-4FE4-AE53-361243E5B7F7}" type="presParOf" srcId="{2575AC60-6103-4F3B-8471-29264F6C3CBF}" destId="{FEB94802-94B1-460F-8F11-C24DEB71AEE7}" srcOrd="1" destOrd="0" presId="urn:microsoft.com/office/officeart/2005/8/layout/orgChart1"/>
-    <dgm:cxn modelId="{488258EB-95FE-4570-85BE-1654A7773423}" type="presParOf" srcId="{63F496FE-93EF-4D61-8737-444CBDE3CCF0}" destId="{0408C7A6-FC7A-4E58-BC00-9F0AF469B9AB}" srcOrd="1" destOrd="0" presId="urn:microsoft.com/office/officeart/2005/8/layout/orgChart1"/>
-    <dgm:cxn modelId="{43F78069-4755-4EDD-B21E-0177C6460D25}" type="presParOf" srcId="{63F496FE-93EF-4D61-8737-444CBDE3CCF0}" destId="{2924080B-4B0F-4A09-BDE7-00B3999A6156}" srcOrd="2" destOrd="0" presId="urn:microsoft.com/office/officeart/2005/8/layout/orgChart1"/>
     <dgm:cxn modelId="{E99D65DC-E292-49AB-9263-1C3CBDCD573B}" type="presParOf" srcId="{8B3FFC31-0D03-481B-BFD8-40DF0FB7F0FF}" destId="{D139128F-628A-491B-87AF-ACC5248C3353}" srcOrd="2" destOrd="0" presId="urn:microsoft.com/office/officeart/2005/8/layout/orgChart1"/>
     <dgm:cxn modelId="{E810F11B-7AAD-4123-B790-105C5758E24C}" type="presParOf" srcId="{50C236D5-2F97-444E-9545-AE0FBA31E8AB}" destId="{4FF5294C-6B72-4E52-B797-5E46BDEC973C}" srcOrd="2" destOrd="0" presId="urn:microsoft.com/office/officeart/2005/8/layout/orgChart1"/>
     <dgm:cxn modelId="{3EFD8526-26D5-40EE-BFD7-D07A8FF7BE14}" type="presParOf" srcId="{900A177A-B3EC-4837-93F0-3370514F186D}" destId="{85A2D4AE-A6B8-4051-B25B-569E879BAD0B}" srcOrd="6" destOrd="0" presId="urn:microsoft.com/office/officeart/2005/8/layout/orgChart1"/>
@@ -4343,8 +3836,8 @@
       </dsp:nvSpPr>
       <dsp:spPr>
         <a:xfrm>
-          <a:off x="7942997" y="1259190"/>
-          <a:ext cx="156065" cy="1217309"/>
+          <a:off x="7961065" y="1995326"/>
+          <a:ext cx="156904" cy="1223854"/>
         </a:xfrm>
         <a:custGeom>
           <a:avLst/>
@@ -4358,10 +3851,10 @@
                 <a:pt x="0" y="0"/>
               </a:moveTo>
               <a:lnTo>
-                <a:pt x="0" y="1217309"/>
+                <a:pt x="0" y="1223854"/>
               </a:lnTo>
               <a:lnTo>
-                <a:pt x="156065" y="1217309"/>
+                <a:pt x="156904" y="1223854"/>
               </a:lnTo>
             </a:path>
           </a:pathLst>
@@ -4401,8 +3894,8 @@
       </dsp:nvSpPr>
       <dsp:spPr>
         <a:xfrm>
-          <a:off x="7942997" y="1259190"/>
-          <a:ext cx="156065" cy="478600"/>
+          <a:off x="7961065" y="1995326"/>
+          <a:ext cx="156904" cy="481173"/>
         </a:xfrm>
         <a:custGeom>
           <a:avLst/>
@@ -4416,10 +3909,10 @@
                 <a:pt x="0" y="0"/>
               </a:moveTo>
               <a:lnTo>
-                <a:pt x="0" y="478600"/>
+                <a:pt x="0" y="481173"/>
               </a:lnTo>
               <a:lnTo>
-                <a:pt x="156065" y="478600"/>
+                <a:pt x="156904" y="481173"/>
               </a:lnTo>
             </a:path>
           </a:pathLst>
@@ -4459,8 +3952,8 @@
       </dsp:nvSpPr>
       <dsp:spPr>
         <a:xfrm>
-          <a:off x="4452336" y="520481"/>
-          <a:ext cx="3906835" cy="218491"/>
+          <a:off x="4451637" y="1252645"/>
+          <a:ext cx="3927839" cy="219666"/>
         </a:xfrm>
         <a:custGeom>
           <a:avLst/>
@@ -4474,13 +3967,13 @@
                 <a:pt x="0" y="0"/>
               </a:moveTo>
               <a:lnTo>
-                <a:pt x="0" y="109245"/>
+                <a:pt x="0" y="109833"/>
               </a:lnTo>
               <a:lnTo>
-                <a:pt x="3906835" y="109245"/>
+                <a:pt x="3927839" y="109833"/>
               </a:lnTo>
               <a:lnTo>
-                <a:pt x="3906835" y="218491"/>
+                <a:pt x="3927839" y="219666"/>
               </a:lnTo>
             </a:path>
           </a:pathLst>
@@ -4520,8 +4013,8 @@
       </dsp:nvSpPr>
       <dsp:spPr>
         <a:xfrm>
-          <a:off x="6684070" y="1259190"/>
-          <a:ext cx="156065" cy="1217309"/>
+          <a:off x="6695369" y="1995326"/>
+          <a:ext cx="156904" cy="1223854"/>
         </a:xfrm>
         <a:custGeom>
           <a:avLst/>
@@ -4535,10 +4028,10 @@
                 <a:pt x="0" y="0"/>
               </a:moveTo>
               <a:lnTo>
-                <a:pt x="0" y="1217309"/>
+                <a:pt x="0" y="1223854"/>
               </a:lnTo>
               <a:lnTo>
-                <a:pt x="156065" y="1217309"/>
+                <a:pt x="156904" y="1223854"/>
               </a:lnTo>
             </a:path>
           </a:pathLst>
@@ -4578,8 +4071,8 @@
       </dsp:nvSpPr>
       <dsp:spPr>
         <a:xfrm>
-          <a:off x="6684070" y="1259190"/>
-          <a:ext cx="156065" cy="478600"/>
+          <a:off x="6695369" y="1995326"/>
+          <a:ext cx="156904" cy="481173"/>
         </a:xfrm>
         <a:custGeom>
           <a:avLst/>
@@ -4593,10 +4086,10 @@
                 <a:pt x="0" y="0"/>
               </a:moveTo>
               <a:lnTo>
-                <a:pt x="0" y="478600"/>
+                <a:pt x="0" y="481173"/>
               </a:lnTo>
               <a:lnTo>
-                <a:pt x="156065" y="478600"/>
+                <a:pt x="156904" y="481173"/>
               </a:lnTo>
             </a:path>
           </a:pathLst>
@@ -4636,8 +4129,8 @@
       </dsp:nvSpPr>
       <dsp:spPr>
         <a:xfrm>
-          <a:off x="4452336" y="520481"/>
-          <a:ext cx="2647908" cy="218491"/>
+          <a:off x="4451637" y="1252645"/>
+          <a:ext cx="2662144" cy="219666"/>
         </a:xfrm>
         <a:custGeom>
           <a:avLst/>
@@ -4651,13 +4144,13 @@
                 <a:pt x="0" y="0"/>
               </a:moveTo>
               <a:lnTo>
-                <a:pt x="0" y="109245"/>
+                <a:pt x="0" y="109833"/>
               </a:lnTo>
               <a:lnTo>
-                <a:pt x="2647908" y="109245"/>
+                <a:pt x="2662144" y="109833"/>
               </a:lnTo>
               <a:lnTo>
-                <a:pt x="2647908" y="218491"/>
+                <a:pt x="2662144" y="219666"/>
               </a:lnTo>
             </a:path>
           </a:pathLst>
@@ -4690,15 +4183,15 @@
         <a:fontRef idx="minor"/>
       </dsp:style>
     </dsp:sp>
-    <dsp:sp modelId="{078F68CB-19F9-4386-9957-448156A1EDE6}">
+    <dsp:sp modelId="{41256FC0-1F4D-4C44-A391-6ED2D96725F1}">
       <dsp:nvSpPr>
         <dsp:cNvPr id="0" name=""/>
         <dsp:cNvSpPr/>
       </dsp:nvSpPr>
       <dsp:spPr>
         <a:xfrm>
-          <a:off x="5425143" y="1997899"/>
-          <a:ext cx="156065" cy="1956018"/>
+          <a:off x="5429674" y="2738007"/>
+          <a:ext cx="156904" cy="1223854"/>
         </a:xfrm>
         <a:custGeom>
           <a:avLst/>
@@ -4712,10 +4205,10 @@
                 <a:pt x="0" y="0"/>
               </a:moveTo>
               <a:lnTo>
-                <a:pt x="0" y="1956018"/>
+                <a:pt x="0" y="1223854"/>
               </a:lnTo>
               <a:lnTo>
-                <a:pt x="156065" y="1956018"/>
+                <a:pt x="156904" y="1223854"/>
               </a:lnTo>
             </a:path>
           </a:pathLst>
@@ -4748,15 +4241,15 @@
         <a:fontRef idx="minor"/>
       </dsp:style>
     </dsp:sp>
-    <dsp:sp modelId="{41256FC0-1F4D-4C44-A391-6ED2D96725F1}">
+    <dsp:sp modelId="{C4871268-892D-4091-85B0-2AF1C0CC3640}">
       <dsp:nvSpPr>
         <dsp:cNvPr id="0" name=""/>
         <dsp:cNvSpPr/>
       </dsp:nvSpPr>
       <dsp:spPr>
         <a:xfrm>
-          <a:off x="5425143" y="1997899"/>
-          <a:ext cx="156065" cy="1217309"/>
+          <a:off x="5429674" y="2738007"/>
+          <a:ext cx="156904" cy="481173"/>
         </a:xfrm>
         <a:custGeom>
           <a:avLst/>
@@ -4770,10 +4263,10 @@
                 <a:pt x="0" y="0"/>
               </a:moveTo>
               <a:lnTo>
-                <a:pt x="0" y="1217309"/>
+                <a:pt x="0" y="481173"/>
               </a:lnTo>
               <a:lnTo>
-                <a:pt x="156065" y="1217309"/>
+                <a:pt x="156904" y="481173"/>
               </a:lnTo>
             </a:path>
           </a:pathLst>
@@ -4806,15 +4299,15 @@
         <a:fontRef idx="minor"/>
       </dsp:style>
     </dsp:sp>
-    <dsp:sp modelId="{C4871268-892D-4091-85B0-2AF1C0CC3640}">
+    <dsp:sp modelId="{BF786EDA-18C6-4D7E-AF10-5E954E611B10}">
       <dsp:nvSpPr>
         <dsp:cNvPr id="0" name=""/>
         <dsp:cNvSpPr/>
       </dsp:nvSpPr>
       <dsp:spPr>
         <a:xfrm>
-          <a:off x="5425143" y="1997899"/>
-          <a:ext cx="156065" cy="478600"/>
+          <a:off x="4582390" y="1995326"/>
+          <a:ext cx="1265695" cy="219666"/>
         </a:xfrm>
         <a:custGeom>
           <a:avLst/>
@@ -4828,10 +4321,13 @@
                 <a:pt x="0" y="0"/>
               </a:moveTo>
               <a:lnTo>
-                <a:pt x="0" y="478600"/>
+                <a:pt x="0" y="109833"/>
               </a:lnTo>
               <a:lnTo>
-                <a:pt x="156065" y="478600"/>
+                <a:pt x="1265695" y="109833"/>
+              </a:lnTo>
+              <a:lnTo>
+                <a:pt x="1265695" y="219666"/>
               </a:lnTo>
             </a:path>
           </a:pathLst>
@@ -4864,15 +4360,15 @@
         <a:fontRef idx="minor"/>
       </dsp:style>
     </dsp:sp>
-    <dsp:sp modelId="{BF786EDA-18C6-4D7E-AF10-5E954E611B10}">
+    <dsp:sp modelId="{92F29695-EDE5-488E-ADB1-07D3012EBE09}">
       <dsp:nvSpPr>
         <dsp:cNvPr id="0" name=""/>
         <dsp:cNvSpPr/>
       </dsp:nvSpPr>
       <dsp:spPr>
         <a:xfrm>
-          <a:off x="4582391" y="1259190"/>
-          <a:ext cx="1258926" cy="218491"/>
+          <a:off x="4163979" y="2738007"/>
+          <a:ext cx="156904" cy="1223854"/>
         </a:xfrm>
         <a:custGeom>
           <a:avLst/>
@@ -4886,13 +4382,10 @@
                 <a:pt x="0" y="0"/>
               </a:moveTo>
               <a:lnTo>
-                <a:pt x="0" y="109245"/>
+                <a:pt x="0" y="1223854"/>
               </a:lnTo>
               <a:lnTo>
-                <a:pt x="1258926" y="109245"/>
-              </a:lnTo>
-              <a:lnTo>
-                <a:pt x="1258926" y="218491"/>
+                <a:pt x="156904" y="1223854"/>
               </a:lnTo>
             </a:path>
           </a:pathLst>
@@ -4925,15 +4418,15 @@
         <a:fontRef idx="minor"/>
       </dsp:style>
     </dsp:sp>
-    <dsp:sp modelId="{589405E6-8977-43B2-9744-78BDA4285EF9}">
+    <dsp:sp modelId="{8589EEF2-79F9-47B6-A0DF-3C141303EB5D}">
       <dsp:nvSpPr>
         <dsp:cNvPr id="0" name=""/>
         <dsp:cNvSpPr/>
       </dsp:nvSpPr>
       <dsp:spPr>
         <a:xfrm>
-          <a:off x="4166216" y="1997899"/>
-          <a:ext cx="156065" cy="1956018"/>
+          <a:off x="4163979" y="2738007"/>
+          <a:ext cx="156904" cy="481173"/>
         </a:xfrm>
         <a:custGeom>
           <a:avLst/>
@@ -4947,10 +4440,10 @@
                 <a:pt x="0" y="0"/>
               </a:moveTo>
               <a:lnTo>
-                <a:pt x="0" y="1956018"/>
+                <a:pt x="0" y="481173"/>
               </a:lnTo>
               <a:lnTo>
-                <a:pt x="156065" y="1956018"/>
+                <a:pt x="156904" y="481173"/>
               </a:lnTo>
             </a:path>
           </a:pathLst>
@@ -4983,15 +4476,15 @@
         <a:fontRef idx="minor"/>
       </dsp:style>
     </dsp:sp>
-    <dsp:sp modelId="{92F29695-EDE5-488E-ADB1-07D3012EBE09}">
+    <dsp:sp modelId="{6E48693A-3E45-4BBE-B516-F94E4017E7EC}">
       <dsp:nvSpPr>
         <dsp:cNvPr id="0" name=""/>
         <dsp:cNvSpPr/>
       </dsp:nvSpPr>
       <dsp:spPr>
         <a:xfrm>
-          <a:off x="4166216" y="1997899"/>
-          <a:ext cx="156065" cy="1217309"/>
+          <a:off x="4536670" y="1995326"/>
+          <a:ext cx="91440" cy="219666"/>
         </a:xfrm>
         <a:custGeom>
           <a:avLst/>
@@ -5002,13 +4495,10 @@
           <a:pathLst>
             <a:path>
               <a:moveTo>
-                <a:pt x="0" y="0"/>
+                <a:pt x="45720" y="0"/>
               </a:moveTo>
               <a:lnTo>
-                <a:pt x="0" y="1217309"/>
-              </a:lnTo>
-              <a:lnTo>
-                <a:pt x="156065" y="1217309"/>
+                <a:pt x="45720" y="219666"/>
               </a:lnTo>
             </a:path>
           </a:pathLst>
@@ -5041,15 +4531,15 @@
         <a:fontRef idx="minor"/>
       </dsp:style>
     </dsp:sp>
-    <dsp:sp modelId="{8589EEF2-79F9-47B6-A0DF-3C141303EB5D}">
+    <dsp:sp modelId="{94BF8484-493C-40B6-8DB7-5B252CEFA158}">
       <dsp:nvSpPr>
         <dsp:cNvPr id="0" name=""/>
         <dsp:cNvSpPr/>
       </dsp:nvSpPr>
       <dsp:spPr>
         <a:xfrm>
-          <a:off x="4166216" y="1997899"/>
-          <a:ext cx="156065" cy="478600"/>
+          <a:off x="2898283" y="2738007"/>
+          <a:ext cx="156904" cy="1223854"/>
         </a:xfrm>
         <a:custGeom>
           <a:avLst/>
@@ -5063,10 +4553,10 @@
                 <a:pt x="0" y="0"/>
               </a:moveTo>
               <a:lnTo>
-                <a:pt x="0" y="478600"/>
+                <a:pt x="0" y="1223854"/>
               </a:lnTo>
               <a:lnTo>
-                <a:pt x="156065" y="478600"/>
+                <a:pt x="156904" y="1223854"/>
               </a:lnTo>
             </a:path>
           </a:pathLst>
@@ -5099,15 +4589,15 @@
         <a:fontRef idx="minor"/>
       </dsp:style>
     </dsp:sp>
-    <dsp:sp modelId="{6E48693A-3E45-4BBE-B516-F94E4017E7EC}">
+    <dsp:sp modelId="{59AA4AD5-1665-4B11-BCF9-6EE4BAE46215}">
       <dsp:nvSpPr>
         <dsp:cNvPr id="0" name=""/>
         <dsp:cNvSpPr/>
       </dsp:nvSpPr>
       <dsp:spPr>
         <a:xfrm>
-          <a:off x="4536671" y="1259190"/>
-          <a:ext cx="91440" cy="218491"/>
+          <a:off x="2898283" y="2738007"/>
+          <a:ext cx="156904" cy="481173"/>
         </a:xfrm>
         <a:custGeom>
           <a:avLst/>
@@ -5118,10 +4608,13 @@
           <a:pathLst>
             <a:path>
               <a:moveTo>
-                <a:pt x="45720" y="0"/>
+                <a:pt x="0" y="0"/>
               </a:moveTo>
               <a:lnTo>
-                <a:pt x="45720" y="218491"/>
+                <a:pt x="0" y="481173"/>
+              </a:lnTo>
+              <a:lnTo>
+                <a:pt x="156904" y="481173"/>
               </a:lnTo>
             </a:path>
           </a:pathLst>
@@ -5154,15 +4647,15 @@
         <a:fontRef idx="minor"/>
       </dsp:style>
     </dsp:sp>
-    <dsp:sp modelId="{44F81916-EF1E-4550-818D-6E52F339E43B}">
+    <dsp:sp modelId="{28785A4A-F6E1-4E8C-A8DF-6E03076C9983}">
       <dsp:nvSpPr>
         <dsp:cNvPr id="0" name=""/>
         <dsp:cNvSpPr/>
       </dsp:nvSpPr>
       <dsp:spPr>
         <a:xfrm>
-          <a:off x="2907289" y="1997899"/>
-          <a:ext cx="156065" cy="1956018"/>
+          <a:off x="3316695" y="1995326"/>
+          <a:ext cx="1265695" cy="219666"/>
         </a:xfrm>
         <a:custGeom>
           <a:avLst/>
@@ -5173,13 +4666,16 @@
           <a:pathLst>
             <a:path>
               <a:moveTo>
-                <a:pt x="0" y="0"/>
+                <a:pt x="1265695" y="0"/>
               </a:moveTo>
               <a:lnTo>
-                <a:pt x="0" y="1956018"/>
+                <a:pt x="1265695" y="109833"/>
               </a:lnTo>
               <a:lnTo>
-                <a:pt x="156065" y="1956018"/>
+                <a:pt x="0" y="109833"/>
+              </a:lnTo>
+              <a:lnTo>
+                <a:pt x="0" y="219666"/>
               </a:lnTo>
             </a:path>
           </a:pathLst>
@@ -5212,15 +4708,15 @@
         <a:fontRef idx="minor"/>
       </dsp:style>
     </dsp:sp>
-    <dsp:sp modelId="{94BF8484-493C-40B6-8DB7-5B252CEFA158}">
+    <dsp:sp modelId="{40C5D7EE-255C-4311-8BC7-EB4D72F924A0}">
       <dsp:nvSpPr>
         <dsp:cNvPr id="0" name=""/>
         <dsp:cNvSpPr/>
       </dsp:nvSpPr>
       <dsp:spPr>
         <a:xfrm>
-          <a:off x="2907289" y="1997899"/>
-          <a:ext cx="156065" cy="1217309"/>
+          <a:off x="4451637" y="1252645"/>
+          <a:ext cx="130753" cy="219666"/>
         </a:xfrm>
         <a:custGeom>
           <a:avLst/>
@@ -5234,10 +4730,71 @@
                 <a:pt x="0" y="0"/>
               </a:moveTo>
               <a:lnTo>
-                <a:pt x="0" y="1217309"/>
+                <a:pt x="0" y="109833"/>
               </a:lnTo>
               <a:lnTo>
-                <a:pt x="156065" y="1217309"/>
+                <a:pt x="130753" y="109833"/>
+              </a:lnTo>
+              <a:lnTo>
+                <a:pt x="130753" y="219666"/>
+              </a:lnTo>
+            </a:path>
+          </a:pathLst>
+        </a:custGeom>
+        <a:noFill/>
+        <a:ln w="25400" cap="flat" cmpd="sng" algn="ctr">
+          <a:solidFill>
+            <a:schemeClr val="accent1">
+              <a:shade val="60000"/>
+              <a:hueOff val="0"/>
+              <a:satOff val="0"/>
+              <a:lumOff val="0"/>
+              <a:alphaOff val="0"/>
+            </a:schemeClr>
+          </a:solidFill>
+          <a:prstDash val="solid"/>
+        </a:ln>
+        <a:effectLst/>
+      </dsp:spPr>
+      <dsp:style>
+        <a:lnRef idx="2">
+          <a:scrgbClr r="0" g="0" b="0"/>
+        </a:lnRef>
+        <a:fillRef idx="0">
+          <a:scrgbClr r="0" g="0" b="0"/>
+        </a:fillRef>
+        <a:effectRef idx="0">
+          <a:scrgbClr r="0" g="0" b="0"/>
+        </a:effectRef>
+        <a:fontRef idx="minor"/>
+      </dsp:style>
+    </dsp:sp>
+    <dsp:sp modelId="{3BC5943D-8563-4EF6-A000-BEEC6B052CD7}">
+      <dsp:nvSpPr>
+        <dsp:cNvPr id="0" name=""/>
+        <dsp:cNvSpPr/>
+      </dsp:nvSpPr>
+      <dsp:spPr>
+        <a:xfrm>
+          <a:off x="1371081" y="1995326"/>
+          <a:ext cx="156904" cy="1223854"/>
+        </a:xfrm>
+        <a:custGeom>
+          <a:avLst/>
+          <a:gdLst/>
+          <a:ahLst/>
+          <a:cxnLst/>
+          <a:rect l="0" t="0" r="0" b="0"/>
+          <a:pathLst>
+            <a:path>
+              <a:moveTo>
+                <a:pt x="0" y="0"/>
+              </a:moveTo>
+              <a:lnTo>
+                <a:pt x="0" y="1223854"/>
+              </a:lnTo>
+              <a:lnTo>
+                <a:pt x="156904" y="1223854"/>
               </a:lnTo>
             </a:path>
           </a:pathLst>
@@ -5270,15 +4827,15 @@
         <a:fontRef idx="minor"/>
       </dsp:style>
     </dsp:sp>
-    <dsp:sp modelId="{59AA4AD5-1665-4B11-BCF9-6EE4BAE46215}">
+    <dsp:sp modelId="{A854334A-8F09-40B4-B21A-FE1FAD937F56}">
       <dsp:nvSpPr>
         <dsp:cNvPr id="0" name=""/>
         <dsp:cNvSpPr/>
       </dsp:nvSpPr>
       <dsp:spPr>
         <a:xfrm>
-          <a:off x="2907289" y="1997899"/>
-          <a:ext cx="156065" cy="478600"/>
+          <a:off x="1371081" y="1995326"/>
+          <a:ext cx="156904" cy="481173"/>
         </a:xfrm>
         <a:custGeom>
           <a:avLst/>
@@ -5292,10 +4849,10 @@
                 <a:pt x="0" y="0"/>
               </a:moveTo>
               <a:lnTo>
-                <a:pt x="0" y="478600"/>
+                <a:pt x="0" y="481173"/>
               </a:lnTo>
               <a:lnTo>
-                <a:pt x="156065" y="478600"/>
+                <a:pt x="156904" y="481173"/>
               </a:lnTo>
             </a:path>
           </a:pathLst>
@@ -5328,15 +4885,15 @@
         <a:fontRef idx="minor"/>
       </dsp:style>
     </dsp:sp>
-    <dsp:sp modelId="{28785A4A-F6E1-4E8C-A8DF-6E03076C9983}">
+    <dsp:sp modelId="{23CB7CB5-2D00-42A7-851F-430A5C85255C}">
       <dsp:nvSpPr>
         <dsp:cNvPr id="0" name=""/>
         <dsp:cNvSpPr/>
       </dsp:nvSpPr>
       <dsp:spPr>
         <a:xfrm>
-          <a:off x="3323464" y="1259190"/>
-          <a:ext cx="1258926" cy="218491"/>
+          <a:off x="1789493" y="1252645"/>
+          <a:ext cx="2662144" cy="219666"/>
         </a:xfrm>
         <a:custGeom>
           <a:avLst/>
@@ -5347,16 +4904,74 @@
           <a:pathLst>
             <a:path>
               <a:moveTo>
-                <a:pt x="1258926" y="0"/>
+                <a:pt x="2662144" y="0"/>
               </a:moveTo>
               <a:lnTo>
-                <a:pt x="1258926" y="109245"/>
+                <a:pt x="2662144" y="109833"/>
               </a:lnTo>
               <a:lnTo>
-                <a:pt x="0" y="109245"/>
+                <a:pt x="0" y="109833"/>
               </a:lnTo>
               <a:lnTo>
-                <a:pt x="0" y="218491"/>
+                <a:pt x="0" y="219666"/>
+              </a:lnTo>
+            </a:path>
+          </a:pathLst>
+        </a:custGeom>
+        <a:noFill/>
+        <a:ln w="25400" cap="flat" cmpd="sng" algn="ctr">
+          <a:solidFill>
+            <a:schemeClr val="accent1">
+              <a:shade val="60000"/>
+              <a:hueOff val="0"/>
+              <a:satOff val="0"/>
+              <a:lumOff val="0"/>
+              <a:alphaOff val="0"/>
+            </a:schemeClr>
+          </a:solidFill>
+          <a:prstDash val="solid"/>
+        </a:ln>
+        <a:effectLst/>
+      </dsp:spPr>
+      <dsp:style>
+        <a:lnRef idx="2">
+          <a:scrgbClr r="0" g="0" b="0"/>
+        </a:lnRef>
+        <a:fillRef idx="0">
+          <a:scrgbClr r="0" g="0" b="0"/>
+        </a:fillRef>
+        <a:effectRef idx="0">
+          <a:scrgbClr r="0" g="0" b="0"/>
+        </a:effectRef>
+        <a:fontRef idx="minor"/>
+      </dsp:style>
+    </dsp:sp>
+    <dsp:sp modelId="{32F81929-E698-4373-AD1D-730EE345B4B1}">
+      <dsp:nvSpPr>
+        <dsp:cNvPr id="0" name=""/>
+        <dsp:cNvSpPr/>
+      </dsp:nvSpPr>
+      <dsp:spPr>
+        <a:xfrm>
+          <a:off x="105386" y="1995326"/>
+          <a:ext cx="156904" cy="481173"/>
+        </a:xfrm>
+        <a:custGeom>
+          <a:avLst/>
+          <a:gdLst/>
+          <a:ahLst/>
+          <a:cxnLst/>
+          <a:rect l="0" t="0" r="0" b="0"/>
+          <a:pathLst>
+            <a:path>
+              <a:moveTo>
+                <a:pt x="0" y="0"/>
+              </a:moveTo>
+              <a:lnTo>
+                <a:pt x="0" y="481173"/>
+              </a:lnTo>
+              <a:lnTo>
+                <a:pt x="156904" y="481173"/>
               </a:lnTo>
             </a:path>
           </a:pathLst>
@@ -5389,15 +5004,15 @@
         <a:fontRef idx="minor"/>
       </dsp:style>
     </dsp:sp>
-    <dsp:sp modelId="{40C5D7EE-255C-4311-8BC7-EB4D72F924A0}">
+    <dsp:sp modelId="{38BEBC45-D1C3-4C82-B75F-2C44FE25050A}">
       <dsp:nvSpPr>
         <dsp:cNvPr id="0" name=""/>
         <dsp:cNvSpPr/>
       </dsp:nvSpPr>
       <dsp:spPr>
         <a:xfrm>
-          <a:off x="4452336" y="520481"/>
-          <a:ext cx="130054" cy="218491"/>
+          <a:off x="523797" y="1252645"/>
+          <a:ext cx="3927839" cy="219666"/>
         </a:xfrm>
         <a:custGeom>
           <a:avLst/>
@@ -5408,16 +5023,16 @@
           <a:pathLst>
             <a:path>
               <a:moveTo>
-                <a:pt x="0" y="0"/>
+                <a:pt x="3927839" y="0"/>
               </a:moveTo>
               <a:lnTo>
-                <a:pt x="0" y="109245"/>
+                <a:pt x="3927839" y="109833"/>
               </a:lnTo>
               <a:lnTo>
-                <a:pt x="130054" y="109245"/>
+                <a:pt x="0" y="109833"/>
               </a:lnTo>
               <a:lnTo>
-                <a:pt x="130054" y="218491"/>
+                <a:pt x="0" y="219666"/>
               </a:lnTo>
             </a:path>
           </a:pathLst>
@@ -5450,476 +5065,6 @@
         <a:fontRef idx="minor"/>
       </dsp:style>
     </dsp:sp>
-    <dsp:sp modelId="{4B237A28-E9BB-4D4C-82E1-E7F58CB2B21D}">
-      <dsp:nvSpPr>
-        <dsp:cNvPr id="0" name=""/>
-        <dsp:cNvSpPr/>
-      </dsp:nvSpPr>
-      <dsp:spPr>
-        <a:xfrm>
-          <a:off x="1388254" y="1259190"/>
-          <a:ext cx="156065" cy="3433437"/>
-        </a:xfrm>
-        <a:custGeom>
-          <a:avLst/>
-          <a:gdLst/>
-          <a:ahLst/>
-          <a:cxnLst/>
-          <a:rect l="0" t="0" r="0" b="0"/>
-          <a:pathLst>
-            <a:path>
-              <a:moveTo>
-                <a:pt x="0" y="0"/>
-              </a:moveTo>
-              <a:lnTo>
-                <a:pt x="0" y="3433437"/>
-              </a:lnTo>
-              <a:lnTo>
-                <a:pt x="156065" y="3433437"/>
-              </a:lnTo>
-            </a:path>
-          </a:pathLst>
-        </a:custGeom>
-        <a:noFill/>
-        <a:ln w="25400" cap="flat" cmpd="sng" algn="ctr">
-          <a:solidFill>
-            <a:schemeClr val="accent1">
-              <a:shade val="80000"/>
-              <a:hueOff val="0"/>
-              <a:satOff val="0"/>
-              <a:lumOff val="0"/>
-              <a:alphaOff val="0"/>
-            </a:schemeClr>
-          </a:solidFill>
-          <a:prstDash val="solid"/>
-        </a:ln>
-        <a:effectLst/>
-      </dsp:spPr>
-      <dsp:style>
-        <a:lnRef idx="2">
-          <a:scrgbClr r="0" g="0" b="0"/>
-        </a:lnRef>
-        <a:fillRef idx="0">
-          <a:scrgbClr r="0" g="0" b="0"/>
-        </a:fillRef>
-        <a:effectRef idx="0">
-          <a:scrgbClr r="0" g="0" b="0"/>
-        </a:effectRef>
-        <a:fontRef idx="minor"/>
-      </dsp:style>
-    </dsp:sp>
-    <dsp:sp modelId="{2F1E9206-CE9F-4F64-A5E8-9B191C5FCB28}">
-      <dsp:nvSpPr>
-        <dsp:cNvPr id="0" name=""/>
-        <dsp:cNvSpPr/>
-      </dsp:nvSpPr>
-      <dsp:spPr>
-        <a:xfrm>
-          <a:off x="1388254" y="1259190"/>
-          <a:ext cx="156065" cy="2694727"/>
-        </a:xfrm>
-        <a:custGeom>
-          <a:avLst/>
-          <a:gdLst/>
-          <a:ahLst/>
-          <a:cxnLst/>
-          <a:rect l="0" t="0" r="0" b="0"/>
-          <a:pathLst>
-            <a:path>
-              <a:moveTo>
-                <a:pt x="0" y="0"/>
-              </a:moveTo>
-              <a:lnTo>
-                <a:pt x="0" y="2694727"/>
-              </a:lnTo>
-              <a:lnTo>
-                <a:pt x="156065" y="2694727"/>
-              </a:lnTo>
-            </a:path>
-          </a:pathLst>
-        </a:custGeom>
-        <a:noFill/>
-        <a:ln w="25400" cap="flat" cmpd="sng" algn="ctr">
-          <a:solidFill>
-            <a:schemeClr val="accent1">
-              <a:shade val="80000"/>
-              <a:hueOff val="0"/>
-              <a:satOff val="0"/>
-              <a:lumOff val="0"/>
-              <a:alphaOff val="0"/>
-            </a:schemeClr>
-          </a:solidFill>
-          <a:prstDash val="solid"/>
-        </a:ln>
-        <a:effectLst/>
-      </dsp:spPr>
-      <dsp:style>
-        <a:lnRef idx="2">
-          <a:scrgbClr r="0" g="0" b="0"/>
-        </a:lnRef>
-        <a:fillRef idx="0">
-          <a:scrgbClr r="0" g="0" b="0"/>
-        </a:fillRef>
-        <a:effectRef idx="0">
-          <a:scrgbClr r="0" g="0" b="0"/>
-        </a:effectRef>
-        <a:fontRef idx="minor"/>
-      </dsp:style>
-    </dsp:sp>
-    <dsp:sp modelId="{C9C008FD-ECFC-4FCC-B5FE-DE84C03621B7}">
-      <dsp:nvSpPr>
-        <dsp:cNvPr id="0" name=""/>
-        <dsp:cNvSpPr/>
-      </dsp:nvSpPr>
-      <dsp:spPr>
-        <a:xfrm>
-          <a:off x="1388254" y="1259190"/>
-          <a:ext cx="156065" cy="1956018"/>
-        </a:xfrm>
-        <a:custGeom>
-          <a:avLst/>
-          <a:gdLst/>
-          <a:ahLst/>
-          <a:cxnLst/>
-          <a:rect l="0" t="0" r="0" b="0"/>
-          <a:pathLst>
-            <a:path>
-              <a:moveTo>
-                <a:pt x="0" y="0"/>
-              </a:moveTo>
-              <a:lnTo>
-                <a:pt x="0" y="1956018"/>
-              </a:lnTo>
-              <a:lnTo>
-                <a:pt x="156065" y="1956018"/>
-              </a:lnTo>
-            </a:path>
-          </a:pathLst>
-        </a:custGeom>
-        <a:noFill/>
-        <a:ln w="25400" cap="flat" cmpd="sng" algn="ctr">
-          <a:solidFill>
-            <a:schemeClr val="accent1">
-              <a:shade val="80000"/>
-              <a:hueOff val="0"/>
-              <a:satOff val="0"/>
-              <a:lumOff val="0"/>
-              <a:alphaOff val="0"/>
-            </a:schemeClr>
-          </a:solidFill>
-          <a:prstDash val="solid"/>
-        </a:ln>
-        <a:effectLst/>
-      </dsp:spPr>
-      <dsp:style>
-        <a:lnRef idx="2">
-          <a:scrgbClr r="0" g="0" b="0"/>
-        </a:lnRef>
-        <a:fillRef idx="0">
-          <a:scrgbClr r="0" g="0" b="0"/>
-        </a:fillRef>
-        <a:effectRef idx="0">
-          <a:scrgbClr r="0" g="0" b="0"/>
-        </a:effectRef>
-        <a:fontRef idx="minor"/>
-      </dsp:style>
-    </dsp:sp>
-    <dsp:sp modelId="{80DCA760-3D50-4BCD-99FA-894453FE86E5}">
-      <dsp:nvSpPr>
-        <dsp:cNvPr id="0" name=""/>
-        <dsp:cNvSpPr/>
-      </dsp:nvSpPr>
-      <dsp:spPr>
-        <a:xfrm>
-          <a:off x="1388254" y="1259190"/>
-          <a:ext cx="156065" cy="1217309"/>
-        </a:xfrm>
-        <a:custGeom>
-          <a:avLst/>
-          <a:gdLst/>
-          <a:ahLst/>
-          <a:cxnLst/>
-          <a:rect l="0" t="0" r="0" b="0"/>
-          <a:pathLst>
-            <a:path>
-              <a:moveTo>
-                <a:pt x="0" y="0"/>
-              </a:moveTo>
-              <a:lnTo>
-                <a:pt x="0" y="1217309"/>
-              </a:lnTo>
-              <a:lnTo>
-                <a:pt x="156065" y="1217309"/>
-              </a:lnTo>
-            </a:path>
-          </a:pathLst>
-        </a:custGeom>
-        <a:noFill/>
-        <a:ln w="25400" cap="flat" cmpd="sng" algn="ctr">
-          <a:solidFill>
-            <a:schemeClr val="accent1">
-              <a:shade val="80000"/>
-              <a:hueOff val="0"/>
-              <a:satOff val="0"/>
-              <a:lumOff val="0"/>
-              <a:alphaOff val="0"/>
-            </a:schemeClr>
-          </a:solidFill>
-          <a:prstDash val="solid"/>
-        </a:ln>
-        <a:effectLst/>
-      </dsp:spPr>
-      <dsp:style>
-        <a:lnRef idx="2">
-          <a:scrgbClr r="0" g="0" b="0"/>
-        </a:lnRef>
-        <a:fillRef idx="0">
-          <a:scrgbClr r="0" g="0" b="0"/>
-        </a:fillRef>
-        <a:effectRef idx="0">
-          <a:scrgbClr r="0" g="0" b="0"/>
-        </a:effectRef>
-        <a:fontRef idx="minor"/>
-      </dsp:style>
-    </dsp:sp>
-    <dsp:sp modelId="{A854334A-8F09-40B4-B21A-FE1FAD937F56}">
-      <dsp:nvSpPr>
-        <dsp:cNvPr id="0" name=""/>
-        <dsp:cNvSpPr/>
-      </dsp:nvSpPr>
-      <dsp:spPr>
-        <a:xfrm>
-          <a:off x="1388254" y="1259190"/>
-          <a:ext cx="156065" cy="478600"/>
-        </a:xfrm>
-        <a:custGeom>
-          <a:avLst/>
-          <a:gdLst/>
-          <a:ahLst/>
-          <a:cxnLst/>
-          <a:rect l="0" t="0" r="0" b="0"/>
-          <a:pathLst>
-            <a:path>
-              <a:moveTo>
-                <a:pt x="0" y="0"/>
-              </a:moveTo>
-              <a:lnTo>
-                <a:pt x="0" y="478600"/>
-              </a:lnTo>
-              <a:lnTo>
-                <a:pt x="156065" y="478600"/>
-              </a:lnTo>
-            </a:path>
-          </a:pathLst>
-        </a:custGeom>
-        <a:noFill/>
-        <a:ln w="25400" cap="flat" cmpd="sng" algn="ctr">
-          <a:solidFill>
-            <a:schemeClr val="accent1">
-              <a:shade val="80000"/>
-              <a:hueOff val="0"/>
-              <a:satOff val="0"/>
-              <a:lumOff val="0"/>
-              <a:alphaOff val="0"/>
-            </a:schemeClr>
-          </a:solidFill>
-          <a:prstDash val="solid"/>
-        </a:ln>
-        <a:effectLst/>
-      </dsp:spPr>
-      <dsp:style>
-        <a:lnRef idx="2">
-          <a:scrgbClr r="0" g="0" b="0"/>
-        </a:lnRef>
-        <a:fillRef idx="0">
-          <a:scrgbClr r="0" g="0" b="0"/>
-        </a:fillRef>
-        <a:effectRef idx="0">
-          <a:scrgbClr r="0" g="0" b="0"/>
-        </a:effectRef>
-        <a:fontRef idx="minor"/>
-      </dsp:style>
-    </dsp:sp>
-    <dsp:sp modelId="{23CB7CB5-2D00-42A7-851F-430A5C85255C}">
-      <dsp:nvSpPr>
-        <dsp:cNvPr id="0" name=""/>
-        <dsp:cNvSpPr/>
-      </dsp:nvSpPr>
-      <dsp:spPr>
-        <a:xfrm>
-          <a:off x="1804428" y="520481"/>
-          <a:ext cx="2647908" cy="218491"/>
-        </a:xfrm>
-        <a:custGeom>
-          <a:avLst/>
-          <a:gdLst/>
-          <a:ahLst/>
-          <a:cxnLst/>
-          <a:rect l="0" t="0" r="0" b="0"/>
-          <a:pathLst>
-            <a:path>
-              <a:moveTo>
-                <a:pt x="2647908" y="0"/>
-              </a:moveTo>
-              <a:lnTo>
-                <a:pt x="2647908" y="109245"/>
-              </a:lnTo>
-              <a:lnTo>
-                <a:pt x="0" y="109245"/>
-              </a:lnTo>
-              <a:lnTo>
-                <a:pt x="0" y="218491"/>
-              </a:lnTo>
-            </a:path>
-          </a:pathLst>
-        </a:custGeom>
-        <a:noFill/>
-        <a:ln w="25400" cap="flat" cmpd="sng" algn="ctr">
-          <a:solidFill>
-            <a:schemeClr val="accent1">
-              <a:shade val="60000"/>
-              <a:hueOff val="0"/>
-              <a:satOff val="0"/>
-              <a:lumOff val="0"/>
-              <a:alphaOff val="0"/>
-            </a:schemeClr>
-          </a:solidFill>
-          <a:prstDash val="solid"/>
-        </a:ln>
-        <a:effectLst/>
-      </dsp:spPr>
-      <dsp:style>
-        <a:lnRef idx="2">
-          <a:scrgbClr r="0" g="0" b="0"/>
-        </a:lnRef>
-        <a:fillRef idx="0">
-          <a:scrgbClr r="0" g="0" b="0"/>
-        </a:fillRef>
-        <a:effectRef idx="0">
-          <a:scrgbClr r="0" g="0" b="0"/>
-        </a:effectRef>
-        <a:fontRef idx="minor"/>
-      </dsp:style>
-    </dsp:sp>
-    <dsp:sp modelId="{32F81929-E698-4373-AD1D-730EE345B4B1}">
-      <dsp:nvSpPr>
-        <dsp:cNvPr id="0" name=""/>
-        <dsp:cNvSpPr/>
-      </dsp:nvSpPr>
-      <dsp:spPr>
-        <a:xfrm>
-          <a:off x="129327" y="1259190"/>
-          <a:ext cx="156065" cy="478600"/>
-        </a:xfrm>
-        <a:custGeom>
-          <a:avLst/>
-          <a:gdLst/>
-          <a:ahLst/>
-          <a:cxnLst/>
-          <a:rect l="0" t="0" r="0" b="0"/>
-          <a:pathLst>
-            <a:path>
-              <a:moveTo>
-                <a:pt x="0" y="0"/>
-              </a:moveTo>
-              <a:lnTo>
-                <a:pt x="0" y="478600"/>
-              </a:lnTo>
-              <a:lnTo>
-                <a:pt x="156065" y="478600"/>
-              </a:lnTo>
-            </a:path>
-          </a:pathLst>
-        </a:custGeom>
-        <a:noFill/>
-        <a:ln w="25400" cap="flat" cmpd="sng" algn="ctr">
-          <a:solidFill>
-            <a:schemeClr val="accent1">
-              <a:shade val="80000"/>
-              <a:hueOff val="0"/>
-              <a:satOff val="0"/>
-              <a:lumOff val="0"/>
-              <a:alphaOff val="0"/>
-            </a:schemeClr>
-          </a:solidFill>
-          <a:prstDash val="solid"/>
-        </a:ln>
-        <a:effectLst/>
-      </dsp:spPr>
-      <dsp:style>
-        <a:lnRef idx="2">
-          <a:scrgbClr r="0" g="0" b="0"/>
-        </a:lnRef>
-        <a:fillRef idx="0">
-          <a:scrgbClr r="0" g="0" b="0"/>
-        </a:fillRef>
-        <a:effectRef idx="0">
-          <a:scrgbClr r="0" g="0" b="0"/>
-        </a:effectRef>
-        <a:fontRef idx="minor"/>
-      </dsp:style>
-    </dsp:sp>
-    <dsp:sp modelId="{38BEBC45-D1C3-4C82-B75F-2C44FE25050A}">
-      <dsp:nvSpPr>
-        <dsp:cNvPr id="0" name=""/>
-        <dsp:cNvSpPr/>
-      </dsp:nvSpPr>
-      <dsp:spPr>
-        <a:xfrm>
-          <a:off x="545501" y="520481"/>
-          <a:ext cx="3906835" cy="218491"/>
-        </a:xfrm>
-        <a:custGeom>
-          <a:avLst/>
-          <a:gdLst/>
-          <a:ahLst/>
-          <a:cxnLst/>
-          <a:rect l="0" t="0" r="0" b="0"/>
-          <a:pathLst>
-            <a:path>
-              <a:moveTo>
-                <a:pt x="3906835" y="0"/>
-              </a:moveTo>
-              <a:lnTo>
-                <a:pt x="3906835" y="109245"/>
-              </a:lnTo>
-              <a:lnTo>
-                <a:pt x="0" y="109245"/>
-              </a:lnTo>
-              <a:lnTo>
-                <a:pt x="0" y="218491"/>
-              </a:lnTo>
-            </a:path>
-          </a:pathLst>
-        </a:custGeom>
-        <a:noFill/>
-        <a:ln w="25400" cap="flat" cmpd="sng" algn="ctr">
-          <a:solidFill>
-            <a:schemeClr val="accent1">
-              <a:shade val="60000"/>
-              <a:hueOff val="0"/>
-              <a:satOff val="0"/>
-              <a:lumOff val="0"/>
-              <a:alphaOff val="0"/>
-            </a:schemeClr>
-          </a:solidFill>
-          <a:prstDash val="solid"/>
-        </a:ln>
-        <a:effectLst/>
-      </dsp:spPr>
-      <dsp:style>
-        <a:lnRef idx="2">
-          <a:scrgbClr r="0" g="0" b="0"/>
-        </a:lnRef>
-        <a:fillRef idx="0">
-          <a:scrgbClr r="0" g="0" b="0"/>
-        </a:fillRef>
-        <a:effectRef idx="0">
-          <a:scrgbClr r="0" g="0" b="0"/>
-        </a:effectRef>
-        <a:fontRef idx="minor"/>
-      </dsp:style>
-    </dsp:sp>
     <dsp:sp modelId="{0660440D-6B7A-4F81-ADCA-436EE8D71552}">
       <dsp:nvSpPr>
         <dsp:cNvPr id="0" name=""/>
@@ -5927,8 +5072,8 @@
       </dsp:nvSpPr>
       <dsp:spPr>
         <a:xfrm>
-          <a:off x="3932118" y="263"/>
-          <a:ext cx="1040435" cy="520217"/>
+          <a:off x="3928622" y="729631"/>
+          <a:ext cx="1046029" cy="523014"/>
         </a:xfrm>
         <a:prstGeom prst="rect">
           <a:avLst/>
@@ -5993,8 +5138,8 @@
         </a:p>
       </dsp:txBody>
       <dsp:txXfrm>
-        <a:off x="3932118" y="263"/>
-        <a:ext cx="1040435" cy="520217"/>
+        <a:off x="3928622" y="729631"/>
+        <a:ext cx="1046029" cy="523014"/>
       </dsp:txXfrm>
     </dsp:sp>
     <dsp:sp modelId="{A698393E-BD2D-4D8E-83C9-01153D0EDA1C}">
@@ -6004,8 +5149,8 @@
       </dsp:nvSpPr>
       <dsp:spPr>
         <a:xfrm>
-          <a:off x="25283" y="738972"/>
-          <a:ext cx="1040435" cy="520217"/>
+          <a:off x="783" y="1472311"/>
+          <a:ext cx="1046029" cy="523014"/>
         </a:xfrm>
         <a:prstGeom prst="rect">
           <a:avLst/>
@@ -6070,8 +5215,8 @@
         </a:p>
       </dsp:txBody>
       <dsp:txXfrm>
-        <a:off x="25283" y="738972"/>
-        <a:ext cx="1040435" cy="520217"/>
+        <a:off x="783" y="1472311"/>
+        <a:ext cx="1046029" cy="523014"/>
       </dsp:txXfrm>
     </dsp:sp>
     <dsp:sp modelId="{C9C34ACF-9BC4-47DE-8924-A70AF628A856}">
@@ -6081,8 +5226,8 @@
       </dsp:nvSpPr>
       <dsp:spPr>
         <a:xfrm>
-          <a:off x="285392" y="1477681"/>
-          <a:ext cx="1040435" cy="520217"/>
+          <a:off x="262290" y="2214992"/>
+          <a:ext cx="1046029" cy="523014"/>
         </a:xfrm>
         <a:prstGeom prst="rect">
           <a:avLst/>
@@ -6142,13 +5287,13 @@
           </a:pPr>
           <a:r>
             <a:rPr lang="es-PA" sz="1000" kern="1200"/>
-            <a:t>Constitucion de equipo, interesados y alcance</a:t>
+            <a:t>Constitucion de equipo, interesados y supuestos</a:t>
           </a:r>
         </a:p>
       </dsp:txBody>
       <dsp:txXfrm>
-        <a:off x="285392" y="1477681"/>
-        <a:ext cx="1040435" cy="520217"/>
+        <a:off x="262290" y="2214992"/>
+        <a:ext cx="1046029" cy="523014"/>
       </dsp:txXfrm>
     </dsp:sp>
     <dsp:sp modelId="{D460F10B-A599-4C26-B7DB-1E80E96D6419}">
@@ -6158,8 +5303,8 @@
       </dsp:nvSpPr>
       <dsp:spPr>
         <a:xfrm>
-          <a:off x="1284210" y="738972"/>
-          <a:ext cx="1040435" cy="520217"/>
+          <a:off x="1266478" y="1472311"/>
+          <a:ext cx="1046029" cy="523014"/>
         </a:xfrm>
         <a:prstGeom prst="rect">
           <a:avLst/>
@@ -6224,8 +5369,8 @@
         </a:p>
       </dsp:txBody>
       <dsp:txXfrm>
-        <a:off x="1284210" y="738972"/>
-        <a:ext cx="1040435" cy="520217"/>
+        <a:off x="1266478" y="1472311"/>
+        <a:ext cx="1046029" cy="523014"/>
       </dsp:txXfrm>
     </dsp:sp>
     <dsp:sp modelId="{8F23993D-2CB6-46A1-BF8C-B3FA9193A84C}">
@@ -6235,8 +5380,8 @@
       </dsp:nvSpPr>
       <dsp:spPr>
         <a:xfrm>
-          <a:off x="1544319" y="1477681"/>
-          <a:ext cx="1040435" cy="520217"/>
+          <a:off x="1527985" y="2214992"/>
+          <a:ext cx="1046029" cy="523014"/>
         </a:xfrm>
         <a:prstGeom prst="rect">
           <a:avLst/>
@@ -6296,24 +5441,24 @@
           </a:pPr>
           <a:r>
             <a:rPr lang="es-PA" sz="1000" kern="1200"/>
-            <a:t>Requisitos</a:t>
+            <a:t>Realización de documentos</a:t>
           </a:r>
         </a:p>
       </dsp:txBody>
       <dsp:txXfrm>
-        <a:off x="1544319" y="1477681"/>
-        <a:ext cx="1040435" cy="520217"/>
+        <a:off x="1527985" y="2214992"/>
+        <a:ext cx="1046029" cy="523014"/>
       </dsp:txXfrm>
     </dsp:sp>
-    <dsp:sp modelId="{1BC93FD4-0251-4044-8CEB-A0F1067AC8C3}">
+    <dsp:sp modelId="{5EF46FF1-73D5-45D5-87AD-58547CAC6F18}">
       <dsp:nvSpPr>
         <dsp:cNvPr id="0" name=""/>
         <dsp:cNvSpPr/>
       </dsp:nvSpPr>
       <dsp:spPr>
         <a:xfrm>
-          <a:off x="1544319" y="2216391"/>
-          <a:ext cx="1040435" cy="520217"/>
+          <a:off x="1527985" y="2957673"/>
+          <a:ext cx="1046029" cy="523014"/>
         </a:xfrm>
         <a:prstGeom prst="rect">
           <a:avLst/>
@@ -6373,244 +5518,13 @@
           </a:pPr>
           <a:r>
             <a:rPr lang="es-PA" sz="1000" kern="1200"/>
-            <a:t>Alcance</a:t>
+            <a:t>Formación</a:t>
           </a:r>
         </a:p>
       </dsp:txBody>
       <dsp:txXfrm>
-        <a:off x="1544319" y="2216391"/>
-        <a:ext cx="1040435" cy="520217"/>
-      </dsp:txXfrm>
-    </dsp:sp>
-    <dsp:sp modelId="{C40BFC38-87A9-453F-8828-2743F1683B7D}">
-      <dsp:nvSpPr>
-        <dsp:cNvPr id="0" name=""/>
-        <dsp:cNvSpPr/>
-      </dsp:nvSpPr>
-      <dsp:spPr>
-        <a:xfrm>
-          <a:off x="1544319" y="2955100"/>
-          <a:ext cx="1040435" cy="520217"/>
-        </a:xfrm>
-        <a:prstGeom prst="rect">
-          <a:avLst/>
-        </a:prstGeom>
-        <a:solidFill>
-          <a:schemeClr val="accent1">
-            <a:hueOff val="0"/>
-            <a:satOff val="0"/>
-            <a:lumOff val="0"/>
-            <a:alphaOff val="0"/>
-          </a:schemeClr>
-        </a:solidFill>
-        <a:ln w="25400" cap="flat" cmpd="sng" algn="ctr">
-          <a:solidFill>
-            <a:schemeClr val="lt1">
-              <a:hueOff val="0"/>
-              <a:satOff val="0"/>
-              <a:lumOff val="0"/>
-              <a:alphaOff val="0"/>
-            </a:schemeClr>
-          </a:solidFill>
-          <a:prstDash val="solid"/>
-        </a:ln>
-        <a:effectLst/>
-      </dsp:spPr>
-      <dsp:style>
-        <a:lnRef idx="2">
-          <a:scrgbClr r="0" g="0" b="0"/>
-        </a:lnRef>
-        <a:fillRef idx="1">
-          <a:scrgbClr r="0" g="0" b="0"/>
-        </a:fillRef>
-        <a:effectRef idx="0">
-          <a:scrgbClr r="0" g="0" b="0"/>
-        </a:effectRef>
-        <a:fontRef idx="minor">
-          <a:schemeClr val="lt1"/>
-        </a:fontRef>
-      </dsp:style>
-      <dsp:txBody>
-        <a:bodyPr spcFirstLastPara="0" vert="horz" wrap="square" lIns="6350" tIns="6350" rIns="6350" bIns="6350" numCol="1" spcCol="1270" anchor="ctr" anchorCtr="0">
-          <a:noAutofit/>
-        </a:bodyPr>
-        <a:lstStyle/>
-        <a:p>
-          <a:pPr marL="0" lvl="0" indent="0" algn="ctr" defTabSz="444500">
-            <a:lnSpc>
-              <a:spcPct val="90000"/>
-            </a:lnSpc>
-            <a:spcBef>
-              <a:spcPct val="0"/>
-            </a:spcBef>
-            <a:spcAft>
-              <a:spcPct val="35000"/>
-            </a:spcAft>
-            <a:buNone/>
-          </a:pPr>
-          <a:r>
-            <a:rPr lang="es-PA" sz="1000" kern="1200"/>
-            <a:t>Comunicaciones</a:t>
-          </a:r>
-        </a:p>
-      </dsp:txBody>
-      <dsp:txXfrm>
-        <a:off x="1544319" y="2955100"/>
-        <a:ext cx="1040435" cy="520217"/>
-      </dsp:txXfrm>
-    </dsp:sp>
-    <dsp:sp modelId="{FBA84206-8E3D-4D9C-999C-721F6762420A}">
-      <dsp:nvSpPr>
-        <dsp:cNvPr id="0" name=""/>
-        <dsp:cNvSpPr/>
-      </dsp:nvSpPr>
-      <dsp:spPr>
-        <a:xfrm>
-          <a:off x="1544319" y="3693809"/>
-          <a:ext cx="1040435" cy="520217"/>
-        </a:xfrm>
-        <a:prstGeom prst="rect">
-          <a:avLst/>
-        </a:prstGeom>
-        <a:solidFill>
-          <a:schemeClr val="accent1">
-            <a:hueOff val="0"/>
-            <a:satOff val="0"/>
-            <a:lumOff val="0"/>
-            <a:alphaOff val="0"/>
-          </a:schemeClr>
-        </a:solidFill>
-        <a:ln w="25400" cap="flat" cmpd="sng" algn="ctr">
-          <a:solidFill>
-            <a:schemeClr val="lt1">
-              <a:hueOff val="0"/>
-              <a:satOff val="0"/>
-              <a:lumOff val="0"/>
-              <a:alphaOff val="0"/>
-            </a:schemeClr>
-          </a:solidFill>
-          <a:prstDash val="solid"/>
-        </a:ln>
-        <a:effectLst/>
-      </dsp:spPr>
-      <dsp:style>
-        <a:lnRef idx="2">
-          <a:scrgbClr r="0" g="0" b="0"/>
-        </a:lnRef>
-        <a:fillRef idx="1">
-          <a:scrgbClr r="0" g="0" b="0"/>
-        </a:fillRef>
-        <a:effectRef idx="0">
-          <a:scrgbClr r="0" g="0" b="0"/>
-        </a:effectRef>
-        <a:fontRef idx="minor">
-          <a:schemeClr val="lt1"/>
-        </a:fontRef>
-      </dsp:style>
-      <dsp:txBody>
-        <a:bodyPr spcFirstLastPara="0" vert="horz" wrap="square" lIns="6350" tIns="6350" rIns="6350" bIns="6350" numCol="1" spcCol="1270" anchor="ctr" anchorCtr="0">
-          <a:noAutofit/>
-        </a:bodyPr>
-        <a:lstStyle/>
-        <a:p>
-          <a:pPr marL="0" lvl="0" indent="0" algn="ctr" defTabSz="444500">
-            <a:lnSpc>
-              <a:spcPct val="90000"/>
-            </a:lnSpc>
-            <a:spcBef>
-              <a:spcPct val="0"/>
-            </a:spcBef>
-            <a:spcAft>
-              <a:spcPct val="35000"/>
-            </a:spcAft>
-            <a:buNone/>
-          </a:pPr>
-          <a:r>
-            <a:rPr lang="es-PA" sz="1000" kern="1200"/>
-            <a:t>Cronograma</a:t>
-          </a:r>
-        </a:p>
-      </dsp:txBody>
-      <dsp:txXfrm>
-        <a:off x="1544319" y="3693809"/>
-        <a:ext cx="1040435" cy="520217"/>
-      </dsp:txXfrm>
-    </dsp:sp>
-    <dsp:sp modelId="{9E9E16E6-B711-4B70-BC34-3FB9A58C9940}">
-      <dsp:nvSpPr>
-        <dsp:cNvPr id="0" name=""/>
-        <dsp:cNvSpPr/>
-      </dsp:nvSpPr>
-      <dsp:spPr>
-        <a:xfrm>
-          <a:off x="1544319" y="4432518"/>
-          <a:ext cx="1040435" cy="520217"/>
-        </a:xfrm>
-        <a:prstGeom prst="rect">
-          <a:avLst/>
-        </a:prstGeom>
-        <a:solidFill>
-          <a:schemeClr val="accent1">
-            <a:hueOff val="0"/>
-            <a:satOff val="0"/>
-            <a:lumOff val="0"/>
-            <a:alphaOff val="0"/>
-          </a:schemeClr>
-        </a:solidFill>
-        <a:ln w="25400" cap="flat" cmpd="sng" algn="ctr">
-          <a:solidFill>
-            <a:schemeClr val="lt1">
-              <a:hueOff val="0"/>
-              <a:satOff val="0"/>
-              <a:lumOff val="0"/>
-              <a:alphaOff val="0"/>
-            </a:schemeClr>
-          </a:solidFill>
-          <a:prstDash val="solid"/>
-        </a:ln>
-        <a:effectLst/>
-      </dsp:spPr>
-      <dsp:style>
-        <a:lnRef idx="2">
-          <a:scrgbClr r="0" g="0" b="0"/>
-        </a:lnRef>
-        <a:fillRef idx="1">
-          <a:scrgbClr r="0" g="0" b="0"/>
-        </a:fillRef>
-        <a:effectRef idx="0">
-          <a:scrgbClr r="0" g="0" b="0"/>
-        </a:effectRef>
-        <a:fontRef idx="minor">
-          <a:schemeClr val="lt1"/>
-        </a:fontRef>
-      </dsp:style>
-      <dsp:txBody>
-        <a:bodyPr spcFirstLastPara="0" vert="horz" wrap="square" lIns="6350" tIns="6350" rIns="6350" bIns="6350" numCol="1" spcCol="1270" anchor="ctr" anchorCtr="0">
-          <a:noAutofit/>
-        </a:bodyPr>
-        <a:lstStyle/>
-        <a:p>
-          <a:pPr marL="0" lvl="0" indent="0" algn="ctr" defTabSz="444500">
-            <a:lnSpc>
-              <a:spcPct val="90000"/>
-            </a:lnSpc>
-            <a:spcBef>
-              <a:spcPct val="0"/>
-            </a:spcBef>
-            <a:spcAft>
-              <a:spcPct val="35000"/>
-            </a:spcAft>
-            <a:buNone/>
-          </a:pPr>
-          <a:r>
-            <a:rPr lang="es-PA" sz="1000" kern="1200"/>
-            <a:t>Cambios</a:t>
-          </a:r>
-        </a:p>
-      </dsp:txBody>
-      <dsp:txXfrm>
-        <a:off x="1544319" y="4432518"/>
-        <a:ext cx="1040435" cy="520217"/>
+        <a:off x="1527985" y="2957673"/>
+        <a:ext cx="1046029" cy="523014"/>
       </dsp:txXfrm>
     </dsp:sp>
     <dsp:sp modelId="{947AE6B0-310C-4D01-9B86-0DBE0E527E86}">
@@ -6620,8 +5534,8 @@
       </dsp:nvSpPr>
       <dsp:spPr>
         <a:xfrm>
-          <a:off x="4062173" y="738972"/>
-          <a:ext cx="1040435" cy="520217"/>
+          <a:off x="4059376" y="1472311"/>
+          <a:ext cx="1046029" cy="523014"/>
         </a:xfrm>
         <a:prstGeom prst="rect">
           <a:avLst/>
@@ -6686,8 +5600,8 @@
         </a:p>
       </dsp:txBody>
       <dsp:txXfrm>
-        <a:off x="4062173" y="738972"/>
-        <a:ext cx="1040435" cy="520217"/>
+        <a:off x="4059376" y="1472311"/>
+        <a:ext cx="1046029" cy="523014"/>
       </dsp:txXfrm>
     </dsp:sp>
     <dsp:sp modelId="{17B27A0E-4EB6-46E1-9C03-265B79E31640}">
@@ -6697,8 +5611,8 @@
       </dsp:nvSpPr>
       <dsp:spPr>
         <a:xfrm>
-          <a:off x="2803246" y="1477681"/>
-          <a:ext cx="1040435" cy="520217"/>
+          <a:off x="2793681" y="2214992"/>
+          <a:ext cx="1046029" cy="523014"/>
         </a:xfrm>
         <a:prstGeom prst="rect">
           <a:avLst/>
@@ -6763,8 +5677,8 @@
         </a:p>
       </dsp:txBody>
       <dsp:txXfrm>
-        <a:off x="2803246" y="1477681"/>
-        <a:ext cx="1040435" cy="520217"/>
+        <a:off x="2793681" y="2214992"/>
+        <a:ext cx="1046029" cy="523014"/>
       </dsp:txXfrm>
     </dsp:sp>
     <dsp:sp modelId="{CC659575-23F2-4835-8BB8-1FBD972EA23A}">
@@ -6774,8 +5688,8 @@
       </dsp:nvSpPr>
       <dsp:spPr>
         <a:xfrm>
-          <a:off x="3063355" y="2216391"/>
-          <a:ext cx="1040435" cy="520217"/>
+          <a:off x="3055188" y="2957673"/>
+          <a:ext cx="1046029" cy="523014"/>
         </a:xfrm>
         <a:prstGeom prst="rect">
           <a:avLst/>
@@ -6835,13 +5749,13 @@
           </a:pPr>
           <a:r>
             <a:rPr lang="es-PA" sz="1000" kern="1200"/>
-            <a:t>Administradores</a:t>
+            <a:t>Inicio y cierre de sesión</a:t>
           </a:r>
         </a:p>
       </dsp:txBody>
       <dsp:txXfrm>
-        <a:off x="3063355" y="2216391"/>
-        <a:ext cx="1040435" cy="520217"/>
+        <a:off x="3055188" y="2957673"/>
+        <a:ext cx="1046029" cy="523014"/>
       </dsp:txXfrm>
     </dsp:sp>
     <dsp:sp modelId="{BCA4B162-A2ED-4FAC-AA3B-BF45589F89CA}">
@@ -6851,8 +5765,8 @@
       </dsp:nvSpPr>
       <dsp:spPr>
         <a:xfrm>
-          <a:off x="3063355" y="2955100"/>
-          <a:ext cx="1040435" cy="520217"/>
+          <a:off x="3055188" y="3700354"/>
+          <a:ext cx="1046029" cy="523014"/>
         </a:xfrm>
         <a:prstGeom prst="rect">
           <a:avLst/>
@@ -6917,85 +5831,8 @@
         </a:p>
       </dsp:txBody>
       <dsp:txXfrm>
-        <a:off x="3063355" y="2955100"/>
-        <a:ext cx="1040435" cy="520217"/>
-      </dsp:txXfrm>
-    </dsp:sp>
-    <dsp:sp modelId="{E5F089F0-79E4-44CE-823D-DB02E8621EB7}">
-      <dsp:nvSpPr>
-        <dsp:cNvPr id="0" name=""/>
-        <dsp:cNvSpPr/>
-      </dsp:nvSpPr>
-      <dsp:spPr>
-        <a:xfrm>
-          <a:off x="3063355" y="3693809"/>
-          <a:ext cx="1040435" cy="520217"/>
-        </a:xfrm>
-        <a:prstGeom prst="rect">
-          <a:avLst/>
-        </a:prstGeom>
-        <a:solidFill>
-          <a:schemeClr val="accent1">
-            <a:hueOff val="0"/>
-            <a:satOff val="0"/>
-            <a:lumOff val="0"/>
-            <a:alphaOff val="0"/>
-          </a:schemeClr>
-        </a:solidFill>
-        <a:ln w="25400" cap="flat" cmpd="sng" algn="ctr">
-          <a:solidFill>
-            <a:schemeClr val="lt1">
-              <a:hueOff val="0"/>
-              <a:satOff val="0"/>
-              <a:lumOff val="0"/>
-              <a:alphaOff val="0"/>
-            </a:schemeClr>
-          </a:solidFill>
-          <a:prstDash val="solid"/>
-        </a:ln>
-        <a:effectLst/>
-      </dsp:spPr>
-      <dsp:style>
-        <a:lnRef idx="2">
-          <a:scrgbClr r="0" g="0" b="0"/>
-        </a:lnRef>
-        <a:fillRef idx="1">
-          <a:scrgbClr r="0" g="0" b="0"/>
-        </a:fillRef>
-        <a:effectRef idx="0">
-          <a:scrgbClr r="0" g="0" b="0"/>
-        </a:effectRef>
-        <a:fontRef idx="minor">
-          <a:schemeClr val="lt1"/>
-        </a:fontRef>
-      </dsp:style>
-      <dsp:txBody>
-        <a:bodyPr spcFirstLastPara="0" vert="horz" wrap="square" lIns="6350" tIns="6350" rIns="6350" bIns="6350" numCol="1" spcCol="1270" anchor="ctr" anchorCtr="0">
-          <a:noAutofit/>
-        </a:bodyPr>
-        <a:lstStyle/>
-        <a:p>
-          <a:pPr marL="0" lvl="0" indent="0" algn="ctr" defTabSz="444500">
-            <a:lnSpc>
-              <a:spcPct val="90000"/>
-            </a:lnSpc>
-            <a:spcBef>
-              <a:spcPct val="0"/>
-            </a:spcBef>
-            <a:spcAft>
-              <a:spcPct val="35000"/>
-            </a:spcAft>
-            <a:buNone/>
-          </a:pPr>
-          <a:r>
-            <a:rPr lang="es-PA" sz="1000" kern="1200"/>
-            <a:t>Inicio y cierre de sesión</a:t>
-          </a:r>
-        </a:p>
-      </dsp:txBody>
-      <dsp:txXfrm>
-        <a:off x="3063355" y="3693809"/>
-        <a:ext cx="1040435" cy="520217"/>
+        <a:off x="3055188" y="3700354"/>
+        <a:ext cx="1046029" cy="523014"/>
       </dsp:txXfrm>
     </dsp:sp>
     <dsp:sp modelId="{5DC522EA-8B28-4761-AB35-B6DF63CCB930}">
@@ -7005,8 +5842,8 @@
       </dsp:nvSpPr>
       <dsp:spPr>
         <a:xfrm>
-          <a:off x="4062173" y="1477681"/>
-          <a:ext cx="1040435" cy="520217"/>
+          <a:off x="4059376" y="2214992"/>
+          <a:ext cx="1046029" cy="523014"/>
         </a:xfrm>
         <a:prstGeom prst="rect">
           <a:avLst/>
@@ -7071,8 +5908,8 @@
         </a:p>
       </dsp:txBody>
       <dsp:txXfrm>
-        <a:off x="4062173" y="1477681"/>
-        <a:ext cx="1040435" cy="520217"/>
+        <a:off x="4059376" y="2214992"/>
+        <a:ext cx="1046029" cy="523014"/>
       </dsp:txXfrm>
     </dsp:sp>
     <dsp:sp modelId="{CAECDE37-1ECB-4AE7-A7DF-7F34C1C5CA4A}">
@@ -7082,8 +5919,8 @@
       </dsp:nvSpPr>
       <dsp:spPr>
         <a:xfrm>
-          <a:off x="4322282" y="2216391"/>
-          <a:ext cx="1040435" cy="520217"/>
+          <a:off x="4320883" y="2957673"/>
+          <a:ext cx="1046029" cy="523014"/>
         </a:xfrm>
         <a:prstGeom prst="rect">
           <a:avLst/>
@@ -7148,8 +5985,8 @@
         </a:p>
       </dsp:txBody>
       <dsp:txXfrm>
-        <a:off x="4322282" y="2216391"/>
-        <a:ext cx="1040435" cy="520217"/>
+        <a:off x="4320883" y="2957673"/>
+        <a:ext cx="1046029" cy="523014"/>
       </dsp:txXfrm>
     </dsp:sp>
     <dsp:sp modelId="{ACACB14F-DF1D-4608-8C0A-7C66CB32541E}">
@@ -7159,8 +5996,8 @@
       </dsp:nvSpPr>
       <dsp:spPr>
         <a:xfrm>
-          <a:off x="4322282" y="2955100"/>
-          <a:ext cx="1040435" cy="520217"/>
+          <a:off x="4320883" y="3700354"/>
+          <a:ext cx="1046029" cy="523014"/>
         </a:xfrm>
         <a:prstGeom prst="rect">
           <a:avLst/>
@@ -7225,85 +6062,8 @@
         </a:p>
       </dsp:txBody>
       <dsp:txXfrm>
-        <a:off x="4322282" y="2955100"/>
-        <a:ext cx="1040435" cy="520217"/>
-      </dsp:txXfrm>
-    </dsp:sp>
-    <dsp:sp modelId="{4A0B7C7B-804E-4693-8FF4-951CA4A02A19}">
-      <dsp:nvSpPr>
-        <dsp:cNvPr id="0" name=""/>
-        <dsp:cNvSpPr/>
-      </dsp:nvSpPr>
-      <dsp:spPr>
-        <a:xfrm>
-          <a:off x="4322282" y="3693809"/>
-          <a:ext cx="1040435" cy="520217"/>
-        </a:xfrm>
-        <a:prstGeom prst="rect">
-          <a:avLst/>
-        </a:prstGeom>
-        <a:solidFill>
-          <a:schemeClr val="accent1">
-            <a:hueOff val="0"/>
-            <a:satOff val="0"/>
-            <a:lumOff val="0"/>
-            <a:alphaOff val="0"/>
-          </a:schemeClr>
-        </a:solidFill>
-        <a:ln w="25400" cap="flat" cmpd="sng" algn="ctr">
-          <a:solidFill>
-            <a:schemeClr val="lt1">
-              <a:hueOff val="0"/>
-              <a:satOff val="0"/>
-              <a:lumOff val="0"/>
-              <a:alphaOff val="0"/>
-            </a:schemeClr>
-          </a:solidFill>
-          <a:prstDash val="solid"/>
-        </a:ln>
-        <a:effectLst/>
-      </dsp:spPr>
-      <dsp:style>
-        <a:lnRef idx="2">
-          <a:scrgbClr r="0" g="0" b="0"/>
-        </a:lnRef>
-        <a:fillRef idx="1">
-          <a:scrgbClr r="0" g="0" b="0"/>
-        </a:fillRef>
-        <a:effectRef idx="0">
-          <a:scrgbClr r="0" g="0" b="0"/>
-        </a:effectRef>
-        <a:fontRef idx="minor">
-          <a:schemeClr val="lt1"/>
-        </a:fontRef>
-      </dsp:style>
-      <dsp:txBody>
-        <a:bodyPr spcFirstLastPara="0" vert="horz" wrap="square" lIns="6350" tIns="6350" rIns="6350" bIns="6350" numCol="1" spcCol="1270" anchor="ctr" anchorCtr="0">
-          <a:noAutofit/>
-        </a:bodyPr>
-        <a:lstStyle/>
-        <a:p>
-          <a:pPr marL="0" lvl="0" indent="0" algn="ctr" defTabSz="444500">
-            <a:lnSpc>
-              <a:spcPct val="90000"/>
-            </a:lnSpc>
-            <a:spcBef>
-              <a:spcPct val="0"/>
-            </a:spcBef>
-            <a:spcAft>
-              <a:spcPct val="35000"/>
-            </a:spcAft>
-            <a:buNone/>
-          </a:pPr>
-          <a:r>
-            <a:rPr lang="es-PA" sz="1000" kern="1200"/>
-            <a:t>Cesta de reservas</a:t>
-          </a:r>
-        </a:p>
-      </dsp:txBody>
-      <dsp:txXfrm>
-        <a:off x="4322282" y="3693809"/>
-        <a:ext cx="1040435" cy="520217"/>
+        <a:off x="4320883" y="3700354"/>
+        <a:ext cx="1046029" cy="523014"/>
       </dsp:txXfrm>
     </dsp:sp>
     <dsp:sp modelId="{1999DC37-B3B9-43E6-80ED-99425193EDDC}">
@@ -7313,8 +6073,8 @@
       </dsp:nvSpPr>
       <dsp:spPr>
         <a:xfrm>
-          <a:off x="5321100" y="1477681"/>
-          <a:ext cx="1040435" cy="520217"/>
+          <a:off x="5325071" y="2214992"/>
+          <a:ext cx="1046029" cy="523014"/>
         </a:xfrm>
         <a:prstGeom prst="rect">
           <a:avLst/>
@@ -7379,8 +6139,8 @@
         </a:p>
       </dsp:txBody>
       <dsp:txXfrm>
-        <a:off x="5321100" y="1477681"/>
-        <a:ext cx="1040435" cy="520217"/>
+        <a:off x="5325071" y="2214992"/>
+        <a:ext cx="1046029" cy="523014"/>
       </dsp:txXfrm>
     </dsp:sp>
     <dsp:sp modelId="{E63E47E1-87BC-4A1C-A9DB-EF56858D84F7}">
@@ -7390,8 +6150,8 @@
       </dsp:nvSpPr>
       <dsp:spPr>
         <a:xfrm>
-          <a:off x="5581209" y="2216391"/>
-          <a:ext cx="1040435" cy="520217"/>
+          <a:off x="5586579" y="2957673"/>
+          <a:ext cx="1046029" cy="523014"/>
         </a:xfrm>
         <a:prstGeom prst="rect">
           <a:avLst/>
@@ -7456,8 +6216,8 @@
         </a:p>
       </dsp:txBody>
       <dsp:txXfrm>
-        <a:off x="5581209" y="2216391"/>
-        <a:ext cx="1040435" cy="520217"/>
+        <a:off x="5586579" y="2957673"/>
+        <a:ext cx="1046029" cy="523014"/>
       </dsp:txXfrm>
     </dsp:sp>
     <dsp:sp modelId="{2FD6FF2E-7CBC-44FB-9CF7-04BAE65B3C0F}">
@@ -7467,8 +6227,8 @@
       </dsp:nvSpPr>
       <dsp:spPr>
         <a:xfrm>
-          <a:off x="5581209" y="2955100"/>
-          <a:ext cx="1040435" cy="520217"/>
+          <a:off x="5586579" y="3700354"/>
+          <a:ext cx="1046029" cy="523014"/>
         </a:xfrm>
         <a:prstGeom prst="rect">
           <a:avLst/>
@@ -7528,90 +6288,13 @@
           </a:pPr>
           <a:r>
             <a:rPr lang="es-PA" sz="1000" kern="1200"/>
-            <a:t>Notificaciones</a:t>
+            <a:t>Información al usuario</a:t>
           </a:r>
         </a:p>
       </dsp:txBody>
       <dsp:txXfrm>
-        <a:off x="5581209" y="2955100"/>
-        <a:ext cx="1040435" cy="520217"/>
-      </dsp:txXfrm>
-    </dsp:sp>
-    <dsp:sp modelId="{32F7EC6E-F6FB-47AA-B876-33DC33727E67}">
-      <dsp:nvSpPr>
-        <dsp:cNvPr id="0" name=""/>
-        <dsp:cNvSpPr/>
-      </dsp:nvSpPr>
-      <dsp:spPr>
-        <a:xfrm>
-          <a:off x="5581209" y="3693809"/>
-          <a:ext cx="1040435" cy="520217"/>
-        </a:xfrm>
-        <a:prstGeom prst="rect">
-          <a:avLst/>
-        </a:prstGeom>
-        <a:solidFill>
-          <a:schemeClr val="accent1">
-            <a:hueOff val="0"/>
-            <a:satOff val="0"/>
-            <a:lumOff val="0"/>
-            <a:alphaOff val="0"/>
-          </a:schemeClr>
-        </a:solidFill>
-        <a:ln w="25400" cap="flat" cmpd="sng" algn="ctr">
-          <a:solidFill>
-            <a:schemeClr val="lt1">
-              <a:hueOff val="0"/>
-              <a:satOff val="0"/>
-              <a:lumOff val="0"/>
-              <a:alphaOff val="0"/>
-            </a:schemeClr>
-          </a:solidFill>
-          <a:prstDash val="solid"/>
-        </a:ln>
-        <a:effectLst/>
-      </dsp:spPr>
-      <dsp:style>
-        <a:lnRef idx="2">
-          <a:scrgbClr r="0" g="0" b="0"/>
-        </a:lnRef>
-        <a:fillRef idx="1">
-          <a:scrgbClr r="0" g="0" b="0"/>
-        </a:fillRef>
-        <a:effectRef idx="0">
-          <a:scrgbClr r="0" g="0" b="0"/>
-        </a:effectRef>
-        <a:fontRef idx="minor">
-          <a:schemeClr val="lt1"/>
-        </a:fontRef>
-      </dsp:style>
-      <dsp:txBody>
-        <a:bodyPr spcFirstLastPara="0" vert="horz" wrap="square" lIns="6350" tIns="6350" rIns="6350" bIns="6350" numCol="1" spcCol="1270" anchor="ctr" anchorCtr="0">
-          <a:noAutofit/>
-        </a:bodyPr>
-        <a:lstStyle/>
-        <a:p>
-          <a:pPr marL="0" lvl="0" indent="0" algn="ctr" defTabSz="444500">
-            <a:lnSpc>
-              <a:spcPct val="90000"/>
-            </a:lnSpc>
-            <a:spcBef>
-              <a:spcPct val="0"/>
-            </a:spcBef>
-            <a:spcAft>
-              <a:spcPct val="35000"/>
-            </a:spcAft>
-            <a:buNone/>
-          </a:pPr>
-          <a:r>
-            <a:rPr lang="es-PA" sz="1000" kern="1200"/>
-            <a:t>Manual de usuarios</a:t>
-          </a:r>
-        </a:p>
-      </dsp:txBody>
-      <dsp:txXfrm>
-        <a:off x="5581209" y="3693809"/>
-        <a:ext cx="1040435" cy="520217"/>
+        <a:off x="5586579" y="3700354"/>
+        <a:ext cx="1046029" cy="523014"/>
       </dsp:txXfrm>
     </dsp:sp>
     <dsp:sp modelId="{FD9819CC-3F79-40FF-9A9B-265EE33F2205}">
@@ -7621,8 +6304,8 @@
       </dsp:nvSpPr>
       <dsp:spPr>
         <a:xfrm>
-          <a:off x="6580027" y="738972"/>
-          <a:ext cx="1040435" cy="520217"/>
+          <a:off x="6590767" y="1472311"/>
+          <a:ext cx="1046029" cy="523014"/>
         </a:xfrm>
         <a:prstGeom prst="rect">
           <a:avLst/>
@@ -7687,8 +6370,8 @@
         </a:p>
       </dsp:txBody>
       <dsp:txXfrm>
-        <a:off x="6580027" y="738972"/>
-        <a:ext cx="1040435" cy="520217"/>
+        <a:off x="6590767" y="1472311"/>
+        <a:ext cx="1046029" cy="523014"/>
       </dsp:txXfrm>
     </dsp:sp>
     <dsp:sp modelId="{1315110F-A5D9-4BA6-A391-2C71824B8AB2}">
@@ -7698,8 +6381,85 @@
       </dsp:nvSpPr>
       <dsp:spPr>
         <a:xfrm>
-          <a:off x="6840135" y="1477681"/>
-          <a:ext cx="1040435" cy="520217"/>
+          <a:off x="6852274" y="2214992"/>
+          <a:ext cx="1046029" cy="523014"/>
+        </a:xfrm>
+        <a:prstGeom prst="rect">
+          <a:avLst/>
+        </a:prstGeom>
+        <a:solidFill>
+          <a:schemeClr val="accent1">
+            <a:hueOff val="0"/>
+            <a:satOff val="0"/>
+            <a:lumOff val="0"/>
+            <a:alphaOff val="0"/>
+          </a:schemeClr>
+        </a:solidFill>
+        <a:ln w="25400" cap="flat" cmpd="sng" algn="ctr">
+          <a:solidFill>
+            <a:schemeClr val="lt1">
+              <a:hueOff val="0"/>
+              <a:satOff val="0"/>
+              <a:lumOff val="0"/>
+              <a:alphaOff val="0"/>
+            </a:schemeClr>
+          </a:solidFill>
+          <a:prstDash val="solid"/>
+        </a:ln>
+        <a:effectLst/>
+      </dsp:spPr>
+      <dsp:style>
+        <a:lnRef idx="2">
+          <a:scrgbClr r="0" g="0" b="0"/>
+        </a:lnRef>
+        <a:fillRef idx="1">
+          <a:scrgbClr r="0" g="0" b="0"/>
+        </a:fillRef>
+        <a:effectRef idx="0">
+          <a:scrgbClr r="0" g="0" b="0"/>
+        </a:effectRef>
+        <a:fontRef idx="minor">
+          <a:schemeClr val="lt1"/>
+        </a:fontRef>
+      </dsp:style>
+      <dsp:txBody>
+        <a:bodyPr spcFirstLastPara="0" vert="horz" wrap="square" lIns="6350" tIns="6350" rIns="6350" bIns="6350" numCol="1" spcCol="1270" anchor="ctr" anchorCtr="0">
+          <a:noAutofit/>
+        </a:bodyPr>
+        <a:lstStyle/>
+        <a:p>
+          <a:pPr marL="0" lvl="0" indent="0" algn="ctr" defTabSz="444500">
+            <a:lnSpc>
+              <a:spcPct val="90000"/>
+            </a:lnSpc>
+            <a:spcBef>
+              <a:spcPct val="0"/>
+            </a:spcBef>
+            <a:spcAft>
+              <a:spcPct val="35000"/>
+            </a:spcAft>
+            <a:buNone/>
+          </a:pPr>
+          <a:r>
+            <a:rPr lang="es-PA" sz="1000" kern="1200"/>
+            <a:t>Registros</a:t>
+          </a:r>
+        </a:p>
+      </dsp:txBody>
+      <dsp:txXfrm>
+        <a:off x="6852274" y="2214992"/>
+        <a:ext cx="1046029" cy="523014"/>
+      </dsp:txXfrm>
+    </dsp:sp>
+    <dsp:sp modelId="{151E340D-22B2-41CA-9B9D-49D482C7FE1C}">
+      <dsp:nvSpPr>
+        <dsp:cNvPr id="0" name=""/>
+        <dsp:cNvSpPr/>
+      </dsp:nvSpPr>
+      <dsp:spPr>
+        <a:xfrm>
+          <a:off x="6852274" y="2957673"/>
+          <a:ext cx="1046029" cy="523014"/>
         </a:xfrm>
         <a:prstGeom prst="rect">
           <a:avLst/>
@@ -7764,85 +6524,8 @@
         </a:p>
       </dsp:txBody>
       <dsp:txXfrm>
-        <a:off x="6840135" y="1477681"/>
-        <a:ext cx="1040435" cy="520217"/>
-      </dsp:txXfrm>
-    </dsp:sp>
-    <dsp:sp modelId="{151E340D-22B2-41CA-9B9D-49D482C7FE1C}">
-      <dsp:nvSpPr>
-        <dsp:cNvPr id="0" name=""/>
-        <dsp:cNvSpPr/>
-      </dsp:nvSpPr>
-      <dsp:spPr>
-        <a:xfrm>
-          <a:off x="6840135" y="2216391"/>
-          <a:ext cx="1040435" cy="520217"/>
-        </a:xfrm>
-        <a:prstGeom prst="rect">
-          <a:avLst/>
-        </a:prstGeom>
-        <a:solidFill>
-          <a:schemeClr val="accent1">
-            <a:hueOff val="0"/>
-            <a:satOff val="0"/>
-            <a:lumOff val="0"/>
-            <a:alphaOff val="0"/>
-          </a:schemeClr>
-        </a:solidFill>
-        <a:ln w="25400" cap="flat" cmpd="sng" algn="ctr">
-          <a:solidFill>
-            <a:schemeClr val="lt1">
-              <a:hueOff val="0"/>
-              <a:satOff val="0"/>
-              <a:lumOff val="0"/>
-              <a:alphaOff val="0"/>
-            </a:schemeClr>
-          </a:solidFill>
-          <a:prstDash val="solid"/>
-        </a:ln>
-        <a:effectLst/>
-      </dsp:spPr>
-      <dsp:style>
-        <a:lnRef idx="2">
-          <a:scrgbClr r="0" g="0" b="0"/>
-        </a:lnRef>
-        <a:fillRef idx="1">
-          <a:scrgbClr r="0" g="0" b="0"/>
-        </a:fillRef>
-        <a:effectRef idx="0">
-          <a:scrgbClr r="0" g="0" b="0"/>
-        </a:effectRef>
-        <a:fontRef idx="minor">
-          <a:schemeClr val="lt1"/>
-        </a:fontRef>
-      </dsp:style>
-      <dsp:txBody>
-        <a:bodyPr spcFirstLastPara="0" vert="horz" wrap="square" lIns="6350" tIns="6350" rIns="6350" bIns="6350" numCol="1" spcCol="1270" anchor="ctr" anchorCtr="0">
-          <a:noAutofit/>
-        </a:bodyPr>
-        <a:lstStyle/>
-        <a:p>
-          <a:pPr marL="0" lvl="0" indent="0" algn="ctr" defTabSz="444500">
-            <a:lnSpc>
-              <a:spcPct val="90000"/>
-            </a:lnSpc>
-            <a:spcBef>
-              <a:spcPct val="0"/>
-            </a:spcBef>
-            <a:spcAft>
-              <a:spcPct val="35000"/>
-            </a:spcAft>
-            <a:buNone/>
-          </a:pPr>
-          <a:r>
-            <a:rPr lang="es-PA" sz="1000" kern="1200"/>
-            <a:t>Registros</a:t>
-          </a:r>
-        </a:p>
-      </dsp:txBody>
-      <dsp:txXfrm>
-        <a:off x="6840135" y="2216391"/>
-        <a:ext cx="1040435" cy="520217"/>
+        <a:off x="6852274" y="2957673"/>
+        <a:ext cx="1046029" cy="523014"/>
       </dsp:txXfrm>
     </dsp:sp>
     <dsp:sp modelId="{25E4B582-7CC9-494C-A7DF-55787D7AB9DB}">
@@ -7852,8 +6535,8 @@
       </dsp:nvSpPr>
       <dsp:spPr>
         <a:xfrm>
-          <a:off x="7838953" y="738972"/>
-          <a:ext cx="1040435" cy="520217"/>
+          <a:off x="7856462" y="1472311"/>
+          <a:ext cx="1046029" cy="523014"/>
         </a:xfrm>
         <a:prstGeom prst="rect">
           <a:avLst/>
@@ -7918,8 +6601,8 @@
         </a:p>
       </dsp:txBody>
       <dsp:txXfrm>
-        <a:off x="7838953" y="738972"/>
-        <a:ext cx="1040435" cy="520217"/>
+        <a:off x="7856462" y="1472311"/>
+        <a:ext cx="1046029" cy="523014"/>
       </dsp:txXfrm>
     </dsp:sp>
     <dsp:sp modelId="{DC4E0AD6-548A-4FF7-815D-26DD59077ECF}">
@@ -7929,8 +6612,8 @@
       </dsp:nvSpPr>
       <dsp:spPr>
         <a:xfrm>
-          <a:off x="8099062" y="1477681"/>
-          <a:ext cx="1040435" cy="520217"/>
+          <a:off x="8117969" y="2214992"/>
+          <a:ext cx="1046029" cy="523014"/>
         </a:xfrm>
         <a:prstGeom prst="rect">
           <a:avLst/>
@@ -7990,13 +6673,13 @@
           </a:pPr>
           <a:r>
             <a:rPr lang="es-PA" sz="1000" kern="1200"/>
-            <a:t>Informe</a:t>
+            <a:t>Informe de cierre</a:t>
           </a:r>
         </a:p>
       </dsp:txBody>
       <dsp:txXfrm>
-        <a:off x="8099062" y="1477681"/>
-        <a:ext cx="1040435" cy="520217"/>
+        <a:off x="8117969" y="2214992"/>
+        <a:ext cx="1046029" cy="523014"/>
       </dsp:txXfrm>
     </dsp:sp>
     <dsp:sp modelId="{D8C7FD67-8B3C-4DE4-A0A2-5C8DE5EC5265}">
@@ -8006,8 +6689,8 @@
       </dsp:nvSpPr>
       <dsp:spPr>
         <a:xfrm>
-          <a:off x="8099062" y="2216391"/>
-          <a:ext cx="1040435" cy="520217"/>
+          <a:off x="8117969" y="2957673"/>
+          <a:ext cx="1046029" cy="523014"/>
         </a:xfrm>
         <a:prstGeom prst="rect">
           <a:avLst/>
@@ -8072,8 +6755,8 @@
         </a:p>
       </dsp:txBody>
       <dsp:txXfrm>
-        <a:off x="8099062" y="2216391"/>
-        <a:ext cx="1040435" cy="520217"/>
+        <a:off x="8117969" y="2957673"/>
+        <a:ext cx="1046029" cy="523014"/>
       </dsp:txXfrm>
     </dsp:sp>
   </dsp:spTree>

</xml_diff>